<commit_message>
dia diem hen ho
</commit_message>
<xml_diff>
--- a/máy tính để bàn all-in-one.docx
+++ b/máy tính để bàn all-in-one.docx
@@ -29,8 +29,204 @@
           <w:sz w:val="30"/>
           <w:szCs w:val="30"/>
         </w:rPr>
-        <w:t>Top 5 máy tính để bàn All-in-One cho mọi nhu cầu</w:t>
-      </w:r>
+        <w:t xml:space="preserve">Top 5 </w:t>
+      </w:r>
+      <w:proofErr w:type="spellStart"/>
+      <w:r>
+        <w:rPr>
+          <w:rFonts w:ascii="Arial" w:eastAsia="Times New Roman" w:hAnsi="Arial" w:cs="Arial"/>
+          <w:b/>
+          <w:bCs/>
+          <w:color w:val="C10100"/>
+          <w:kern w:val="36"/>
+          <w:sz w:val="30"/>
+          <w:szCs w:val="30"/>
+        </w:rPr>
+        <w:t>máy</w:t>
+      </w:r>
+      <w:proofErr w:type="spellEnd"/>
+      <w:r>
+        <w:rPr>
+          <w:rFonts w:ascii="Arial" w:eastAsia="Times New Roman" w:hAnsi="Arial" w:cs="Arial"/>
+          <w:b/>
+          <w:bCs/>
+          <w:color w:val="C10100"/>
+          <w:kern w:val="36"/>
+          <w:sz w:val="30"/>
+          <w:szCs w:val="30"/>
+        </w:rPr>
+        <w:t xml:space="preserve"> </w:t>
+      </w:r>
+      <w:proofErr w:type="spellStart"/>
+      <w:r>
+        <w:rPr>
+          <w:rFonts w:ascii="Arial" w:eastAsia="Times New Roman" w:hAnsi="Arial" w:cs="Arial"/>
+          <w:b/>
+          <w:bCs/>
+          <w:color w:val="C10100"/>
+          <w:kern w:val="36"/>
+          <w:sz w:val="30"/>
+          <w:szCs w:val="30"/>
+        </w:rPr>
+        <w:t>tính</w:t>
+      </w:r>
+      <w:proofErr w:type="spellEnd"/>
+      <w:r>
+        <w:rPr>
+          <w:rFonts w:ascii="Arial" w:eastAsia="Times New Roman" w:hAnsi="Arial" w:cs="Arial"/>
+          <w:b/>
+          <w:bCs/>
+          <w:color w:val="C10100"/>
+          <w:kern w:val="36"/>
+          <w:sz w:val="30"/>
+          <w:szCs w:val="30"/>
+        </w:rPr>
+        <w:t xml:space="preserve"> </w:t>
+      </w:r>
+      <w:proofErr w:type="spellStart"/>
+      <w:r>
+        <w:rPr>
+          <w:rFonts w:ascii="Arial" w:eastAsia="Times New Roman" w:hAnsi="Arial" w:cs="Arial"/>
+          <w:b/>
+          <w:bCs/>
+          <w:color w:val="C10100"/>
+          <w:kern w:val="36"/>
+          <w:sz w:val="30"/>
+          <w:szCs w:val="30"/>
+        </w:rPr>
+        <w:t>để</w:t>
+      </w:r>
+      <w:proofErr w:type="spellEnd"/>
+      <w:r>
+        <w:rPr>
+          <w:rFonts w:ascii="Arial" w:eastAsia="Times New Roman" w:hAnsi="Arial" w:cs="Arial"/>
+          <w:b/>
+          <w:bCs/>
+          <w:color w:val="C10100"/>
+          <w:kern w:val="36"/>
+          <w:sz w:val="30"/>
+          <w:szCs w:val="30"/>
+        </w:rPr>
+        <w:t xml:space="preserve"> </w:t>
+      </w:r>
+      <w:proofErr w:type="spellStart"/>
+      <w:r>
+        <w:rPr>
+          <w:rFonts w:ascii="Arial" w:eastAsia="Times New Roman" w:hAnsi="Arial" w:cs="Arial"/>
+          <w:b/>
+          <w:bCs/>
+          <w:color w:val="C10100"/>
+          <w:kern w:val="36"/>
+          <w:sz w:val="30"/>
+          <w:szCs w:val="30"/>
+        </w:rPr>
+        <w:t>bàn</w:t>
+      </w:r>
+      <w:proofErr w:type="spellEnd"/>
+      <w:r>
+        <w:rPr>
+          <w:rFonts w:ascii="Arial" w:eastAsia="Times New Roman" w:hAnsi="Arial" w:cs="Arial"/>
+          <w:b/>
+          <w:bCs/>
+          <w:color w:val="C10100"/>
+          <w:kern w:val="36"/>
+          <w:sz w:val="30"/>
+          <w:szCs w:val="30"/>
+        </w:rPr>
+        <w:t xml:space="preserve"> All-in-One </w:t>
+      </w:r>
+      <w:proofErr w:type="spellStart"/>
+      <w:r>
+        <w:rPr>
+          <w:rFonts w:ascii="Arial" w:eastAsia="Times New Roman" w:hAnsi="Arial" w:cs="Arial"/>
+          <w:b/>
+          <w:bCs/>
+          <w:color w:val="C10100"/>
+          <w:kern w:val="36"/>
+          <w:sz w:val="30"/>
+          <w:szCs w:val="30"/>
+        </w:rPr>
+        <w:t>cho</w:t>
+      </w:r>
+      <w:proofErr w:type="spellEnd"/>
+      <w:r>
+        <w:rPr>
+          <w:rFonts w:ascii="Arial" w:eastAsia="Times New Roman" w:hAnsi="Arial" w:cs="Arial"/>
+          <w:b/>
+          <w:bCs/>
+          <w:color w:val="C10100"/>
+          <w:kern w:val="36"/>
+          <w:sz w:val="30"/>
+          <w:szCs w:val="30"/>
+        </w:rPr>
+        <w:t xml:space="preserve"> </w:t>
+      </w:r>
+      <w:proofErr w:type="spellStart"/>
+      <w:r>
+        <w:rPr>
+          <w:rFonts w:ascii="Arial" w:eastAsia="Times New Roman" w:hAnsi="Arial" w:cs="Arial"/>
+          <w:b/>
+          <w:bCs/>
+          <w:color w:val="C10100"/>
+          <w:kern w:val="36"/>
+          <w:sz w:val="30"/>
+          <w:szCs w:val="30"/>
+        </w:rPr>
+        <w:t>mọi</w:t>
+      </w:r>
+      <w:proofErr w:type="spellEnd"/>
+      <w:r>
+        <w:rPr>
+          <w:rFonts w:ascii="Arial" w:eastAsia="Times New Roman" w:hAnsi="Arial" w:cs="Arial"/>
+          <w:b/>
+          <w:bCs/>
+          <w:color w:val="C10100"/>
+          <w:kern w:val="36"/>
+          <w:sz w:val="30"/>
+          <w:szCs w:val="30"/>
+        </w:rPr>
+        <w:t xml:space="preserve"> </w:t>
+      </w:r>
+      <w:proofErr w:type="spellStart"/>
+      <w:r>
+        <w:rPr>
+          <w:rFonts w:ascii="Arial" w:eastAsia="Times New Roman" w:hAnsi="Arial" w:cs="Arial"/>
+          <w:b/>
+          <w:bCs/>
+          <w:color w:val="C10100"/>
+          <w:kern w:val="36"/>
+          <w:sz w:val="30"/>
+          <w:szCs w:val="30"/>
+        </w:rPr>
+        <w:t>nhu</w:t>
+      </w:r>
+      <w:proofErr w:type="spellEnd"/>
+      <w:r>
+        <w:rPr>
+          <w:rFonts w:ascii="Arial" w:eastAsia="Times New Roman" w:hAnsi="Arial" w:cs="Arial"/>
+          <w:b/>
+          <w:bCs/>
+          <w:color w:val="C10100"/>
+          <w:kern w:val="36"/>
+          <w:sz w:val="30"/>
+          <w:szCs w:val="30"/>
+        </w:rPr>
+        <w:t xml:space="preserve"> </w:t>
+      </w:r>
+      <w:proofErr w:type="spellStart"/>
+      <w:r>
+        <w:rPr>
+          <w:rFonts w:ascii="Arial" w:eastAsia="Times New Roman" w:hAnsi="Arial" w:cs="Arial"/>
+          <w:b/>
+          <w:bCs/>
+          <w:color w:val="C10100"/>
+          <w:kern w:val="36"/>
+          <w:sz w:val="30"/>
+          <w:szCs w:val="30"/>
+        </w:rPr>
+        <w:t>cầu</w:t>
+      </w:r>
+      <w:proofErr w:type="spellEnd"/>
     </w:p>
     <w:p/>
     <w:p>
@@ -99,8 +295,13 @@
     </w:p>
     <w:p/>
     <w:p>
-      <w:r>
-        <w:t>Mua:</w:t>
+      <w:proofErr w:type="spellStart"/>
+      <w:r>
+        <w:t>Mua</w:t>
+      </w:r>
+      <w:proofErr w:type="spellEnd"/>
+      <w:r>
+        <w:t>:</w:t>
       </w:r>
     </w:p>
     <w:p>
@@ -144,8 +345,53 @@
       </w:r>
     </w:p>
     <w:p>
-      <w:r>
-        <w:t>Viec dong bao hiem khi chuyen cong ty:</w:t>
+      <w:proofErr w:type="spellStart"/>
+      <w:r>
+        <w:t>Viec</w:t>
+      </w:r>
+      <w:proofErr w:type="spellEnd"/>
+      <w:r>
+        <w:t xml:space="preserve"> dong </w:t>
+      </w:r>
+      <w:proofErr w:type="spellStart"/>
+      <w:r>
+        <w:t>bao</w:t>
+      </w:r>
+      <w:proofErr w:type="spellEnd"/>
+      <w:r>
+        <w:t xml:space="preserve"> </w:t>
+      </w:r>
+      <w:proofErr w:type="spellStart"/>
+      <w:r>
+        <w:t>hiem</w:t>
+      </w:r>
+      <w:proofErr w:type="spellEnd"/>
+      <w:r>
+        <w:t xml:space="preserve"> </w:t>
+      </w:r>
+      <w:proofErr w:type="spellStart"/>
+      <w:r>
+        <w:t>khi</w:t>
+      </w:r>
+      <w:proofErr w:type="spellEnd"/>
+      <w:r>
+        <w:t xml:space="preserve"> </w:t>
+      </w:r>
+      <w:proofErr w:type="spellStart"/>
+      <w:r>
+        <w:t>chuyen</w:t>
+      </w:r>
+      <w:proofErr w:type="spellEnd"/>
+      <w:r>
+        <w:t xml:space="preserve"> </w:t>
+      </w:r>
+      <w:proofErr w:type="spellStart"/>
+      <w:r>
+        <w:t>cong</w:t>
+      </w:r>
+      <w:proofErr w:type="spellEnd"/>
+      <w:r>
+        <w:t xml:space="preserve"> ty:</w:t>
       </w:r>
     </w:p>
     <w:p>
@@ -159,8 +405,61 @@
       </w:hyperlink>
     </w:p>
     <w:p>
-      <w:r>
-        <w:t>Kiem tra tien dong bao hiem xa hoi tai cong ty:</w:t>
+      <w:proofErr w:type="spellStart"/>
+      <w:r>
+        <w:t>Kiem</w:t>
+      </w:r>
+      <w:proofErr w:type="spellEnd"/>
+      <w:r>
+        <w:t xml:space="preserve"> </w:t>
+      </w:r>
+      <w:proofErr w:type="spellStart"/>
+      <w:r>
+        <w:t>tra</w:t>
+      </w:r>
+      <w:proofErr w:type="spellEnd"/>
+      <w:r>
+        <w:t xml:space="preserve"> </w:t>
+      </w:r>
+      <w:proofErr w:type="spellStart"/>
+      <w:r>
+        <w:t>tien</w:t>
+      </w:r>
+      <w:proofErr w:type="spellEnd"/>
+      <w:r>
+        <w:t xml:space="preserve"> dong </w:t>
+      </w:r>
+      <w:proofErr w:type="spellStart"/>
+      <w:r>
+        <w:t>bao</w:t>
+      </w:r>
+      <w:proofErr w:type="spellEnd"/>
+      <w:r>
+        <w:t xml:space="preserve"> </w:t>
+      </w:r>
+      <w:proofErr w:type="spellStart"/>
+      <w:r>
+        <w:t>hiem</w:t>
+      </w:r>
+      <w:proofErr w:type="spellEnd"/>
+      <w:r>
+        <w:t xml:space="preserve"> </w:t>
+      </w:r>
+      <w:proofErr w:type="spellStart"/>
+      <w:r>
+        <w:t>xa</w:t>
+      </w:r>
+      <w:proofErr w:type="spellEnd"/>
+      <w:r>
+        <w:t xml:space="preserve"> hoi tai </w:t>
+      </w:r>
+      <w:proofErr w:type="spellStart"/>
+      <w:r>
+        <w:t>cong</w:t>
+      </w:r>
+      <w:proofErr w:type="spellEnd"/>
+      <w:r>
+        <w:t xml:space="preserve"> ty:</w:t>
       </w:r>
     </w:p>
     <w:p>
@@ -193,8 +492,61 @@
       </w:r>
     </w:p>
     <w:p>
-      <w:r>
-        <w:t>Lịch đi lễ nhà thờ Tân Định:</w:t>
+      <w:proofErr w:type="spellStart"/>
+      <w:r>
+        <w:t>Lịch</w:t>
+      </w:r>
+      <w:proofErr w:type="spellEnd"/>
+      <w:r>
+        <w:t xml:space="preserve"> </w:t>
+      </w:r>
+      <w:proofErr w:type="spellStart"/>
+      <w:r>
+        <w:t>đi</w:t>
+      </w:r>
+      <w:proofErr w:type="spellEnd"/>
+      <w:r>
+        <w:t xml:space="preserve"> </w:t>
+      </w:r>
+      <w:proofErr w:type="spellStart"/>
+      <w:r>
+        <w:t>lê</w:t>
+      </w:r>
+      <w:proofErr w:type="spellEnd"/>
+      <w:r>
+        <w:t xml:space="preserve">̃ </w:t>
+      </w:r>
+      <w:proofErr w:type="spellStart"/>
+      <w:r>
+        <w:t>nha</w:t>
+      </w:r>
+      <w:proofErr w:type="spellEnd"/>
+      <w:r>
+        <w:t xml:space="preserve">̀ </w:t>
+      </w:r>
+      <w:proofErr w:type="spellStart"/>
+      <w:r>
+        <w:t>thơ</w:t>
+      </w:r>
+      <w:proofErr w:type="spellEnd"/>
+      <w:r>
+        <w:t xml:space="preserve">̀ </w:t>
+      </w:r>
+      <w:proofErr w:type="spellStart"/>
+      <w:r>
+        <w:t>Tân</w:t>
+      </w:r>
+      <w:proofErr w:type="spellEnd"/>
+      <w:r>
+        <w:t xml:space="preserve"> </w:t>
+      </w:r>
+      <w:proofErr w:type="spellStart"/>
+      <w:r>
+        <w:t>Định</w:t>
+      </w:r>
+      <w:proofErr w:type="spellEnd"/>
+      <w:r>
+        <w:t>:</w:t>
       </w:r>
     </w:p>
     <w:p>
@@ -252,7 +604,15 @@
     </w:p>
     <w:p>
       <w:r>
-        <w:t>Bai hat Nhat:</w:t>
+        <w:t xml:space="preserve">Bai hat </w:t>
+      </w:r>
+      <w:proofErr w:type="spellStart"/>
+      <w:r>
+        <w:t>Nhat</w:t>
+      </w:r>
+      <w:proofErr w:type="spellEnd"/>
+      <w:r>
+        <w:t>:</w:t>
       </w:r>
     </w:p>
     <w:p>
@@ -267,8 +627,29 @@
       </w:r>
     </w:p>
     <w:p>
-      <w:r>
-        <w:t>Cây Ngũ Gia Bì:</w:t>
+      <w:proofErr w:type="spellStart"/>
+      <w:r>
+        <w:t>Cây</w:t>
+      </w:r>
+      <w:proofErr w:type="spellEnd"/>
+      <w:r>
+        <w:t xml:space="preserve"> </w:t>
+      </w:r>
+      <w:proofErr w:type="spellStart"/>
+      <w:r>
+        <w:t>Ngu</w:t>
+      </w:r>
+      <w:proofErr w:type="spellEnd"/>
+      <w:r>
+        <w:t xml:space="preserve">̃ </w:t>
+      </w:r>
+      <w:proofErr w:type="spellStart"/>
+      <w:r>
+        <w:t>Gia</w:t>
+      </w:r>
+      <w:proofErr w:type="spellEnd"/>
+      <w:r>
+        <w:t xml:space="preserve"> Bì:</w:t>
       </w:r>
     </w:p>
     <w:p>
@@ -282,11 +663,48 @@
       </w:hyperlink>
     </w:p>
     <w:p>
-      <w:r>
-        <w:t>Cây đậu tía Wisteria</w:t>
-      </w:r>
-      <w:r>
-        <w:t xml:space="preserve"> (Nhật Bản)</w:t>
+      <w:proofErr w:type="spellStart"/>
+      <w:r>
+        <w:t>Cây</w:t>
+      </w:r>
+      <w:proofErr w:type="spellEnd"/>
+      <w:r>
+        <w:t xml:space="preserve"> </w:t>
+      </w:r>
+      <w:proofErr w:type="spellStart"/>
+      <w:r>
+        <w:t>đậu</w:t>
+      </w:r>
+      <w:proofErr w:type="spellEnd"/>
+      <w:r>
+        <w:t xml:space="preserve"> </w:t>
+      </w:r>
+      <w:proofErr w:type="spellStart"/>
+      <w:r>
+        <w:t>tía</w:t>
+      </w:r>
+      <w:proofErr w:type="spellEnd"/>
+      <w:r>
+        <w:t xml:space="preserve"> Wisteria</w:t>
+      </w:r>
+      <w:r>
+        <w:t xml:space="preserve"> (</w:t>
+      </w:r>
+      <w:proofErr w:type="spellStart"/>
+      <w:r>
+        <w:t>Nhật</w:t>
+      </w:r>
+      <w:proofErr w:type="spellEnd"/>
+      <w:r>
+        <w:t xml:space="preserve"> </w:t>
+      </w:r>
+      <w:proofErr w:type="spellStart"/>
+      <w:r>
+        <w:t>Bản</w:t>
+      </w:r>
+      <w:proofErr w:type="spellEnd"/>
+      <w:r>
+        <w:t>)</w:t>
       </w:r>
     </w:p>
     <w:p>
@@ -308,11 +726,33 @@
           <w:lang w:eastAsia="ja-JP"/>
         </w:rPr>
       </w:pPr>
-      <w:r>
-        <w:rPr>
-          <w:lang w:eastAsia="ja-JP"/>
-        </w:rPr>
-        <w:t>Vé tàu SE2, FE2</w:t>
+      <w:proofErr w:type="spellStart"/>
+      <w:r>
+        <w:rPr>
+          <w:lang w:eastAsia="ja-JP"/>
+        </w:rPr>
+        <w:t>Ve</w:t>
+      </w:r>
+      <w:proofErr w:type="spellEnd"/>
+      <w:r>
+        <w:rPr>
+          <w:lang w:eastAsia="ja-JP"/>
+        </w:rPr>
+        <w:t xml:space="preserve">́ </w:t>
+      </w:r>
+      <w:proofErr w:type="spellStart"/>
+      <w:r>
+        <w:rPr>
+          <w:lang w:eastAsia="ja-JP"/>
+        </w:rPr>
+        <w:t>tàu</w:t>
+      </w:r>
+      <w:proofErr w:type="spellEnd"/>
+      <w:r>
+        <w:rPr>
+          <w:lang w:eastAsia="ja-JP"/>
+        </w:rPr>
+        <w:t xml:space="preserve"> SE2, FE2</w:t>
       </w:r>
     </w:p>
     <w:p>
@@ -334,24 +774,102 @@
           <w:lang w:eastAsia="ja-JP"/>
         </w:rPr>
       </w:pPr>
-      <w:r>
-        <w:rPr>
-          <w:lang w:eastAsia="ja-JP"/>
-        </w:rPr>
-        <w:t>Quán cà ri trên đường Phan Xích Long</w:t>
-      </w:r>
-    </w:p>
-    <w:p>
-      <w:pPr>
-        <w:rPr>
-          <w:lang w:eastAsia="ja-JP"/>
-        </w:rPr>
-      </w:pPr>
-      <w:r>
-        <w:rPr>
-          <w:lang w:eastAsia="ja-JP"/>
-        </w:rPr>
-        <w:t>384 Phan Xích Long</w:t>
+      <w:proofErr w:type="spellStart"/>
+      <w:r>
+        <w:rPr>
+          <w:lang w:eastAsia="ja-JP"/>
+        </w:rPr>
+        <w:t>Quán</w:t>
+      </w:r>
+      <w:proofErr w:type="spellEnd"/>
+      <w:r>
+        <w:rPr>
+          <w:lang w:eastAsia="ja-JP"/>
+        </w:rPr>
+        <w:t xml:space="preserve"> cà </w:t>
+      </w:r>
+      <w:proofErr w:type="spellStart"/>
+      <w:r>
+        <w:rPr>
+          <w:lang w:eastAsia="ja-JP"/>
+        </w:rPr>
+        <w:t>ri</w:t>
+      </w:r>
+      <w:proofErr w:type="spellEnd"/>
+      <w:r>
+        <w:rPr>
+          <w:lang w:eastAsia="ja-JP"/>
+        </w:rPr>
+        <w:t xml:space="preserve"> </w:t>
+      </w:r>
+      <w:proofErr w:type="spellStart"/>
+      <w:r>
+        <w:rPr>
+          <w:lang w:eastAsia="ja-JP"/>
+        </w:rPr>
+        <w:t>trên</w:t>
+      </w:r>
+      <w:proofErr w:type="spellEnd"/>
+      <w:r>
+        <w:rPr>
+          <w:lang w:eastAsia="ja-JP"/>
+        </w:rPr>
+        <w:t xml:space="preserve"> </w:t>
+      </w:r>
+      <w:proofErr w:type="spellStart"/>
+      <w:r>
+        <w:rPr>
+          <w:lang w:eastAsia="ja-JP"/>
+        </w:rPr>
+        <w:t>đường</w:t>
+      </w:r>
+      <w:proofErr w:type="spellEnd"/>
+      <w:r>
+        <w:rPr>
+          <w:lang w:eastAsia="ja-JP"/>
+        </w:rPr>
+        <w:t xml:space="preserve"> Phan </w:t>
+      </w:r>
+      <w:proofErr w:type="spellStart"/>
+      <w:r>
+        <w:rPr>
+          <w:lang w:eastAsia="ja-JP"/>
+        </w:rPr>
+        <w:t>Xích</w:t>
+      </w:r>
+      <w:proofErr w:type="spellEnd"/>
+      <w:r>
+        <w:rPr>
+          <w:lang w:eastAsia="ja-JP"/>
+        </w:rPr>
+        <w:t xml:space="preserve"> Long</w:t>
+      </w:r>
+    </w:p>
+    <w:p>
+      <w:pPr>
+        <w:rPr>
+          <w:lang w:eastAsia="ja-JP"/>
+        </w:rPr>
+      </w:pPr>
+      <w:r>
+        <w:rPr>
+          <w:lang w:eastAsia="ja-JP"/>
+        </w:rPr>
+        <w:t xml:space="preserve">384 Phan </w:t>
+      </w:r>
+      <w:proofErr w:type="spellStart"/>
+      <w:r>
+        <w:rPr>
+          <w:lang w:eastAsia="ja-JP"/>
+        </w:rPr>
+        <w:t>Xích</w:t>
+      </w:r>
+      <w:proofErr w:type="spellEnd"/>
+      <w:r>
+        <w:rPr>
+          <w:lang w:eastAsia="ja-JP"/>
+        </w:rPr>
+        <w:t xml:space="preserve"> Long</w:t>
       </w:r>
     </w:p>
     <w:p>
@@ -373,11 +891,75 @@
           <w:lang w:eastAsia="ja-JP"/>
         </w:rPr>
       </w:pPr>
-      <w:r>
-        <w:rPr>
-          <w:lang w:eastAsia="ja-JP"/>
-        </w:rPr>
-        <w:t>Tuổi Tý hợp với tuổi nào?</w:t>
+      <w:proofErr w:type="spellStart"/>
+      <w:r>
+        <w:rPr>
+          <w:lang w:eastAsia="ja-JP"/>
+        </w:rPr>
+        <w:t>Tuổi</w:t>
+      </w:r>
+      <w:proofErr w:type="spellEnd"/>
+      <w:r>
+        <w:rPr>
+          <w:lang w:eastAsia="ja-JP"/>
+        </w:rPr>
+        <w:t xml:space="preserve"> Tý </w:t>
+      </w:r>
+      <w:proofErr w:type="spellStart"/>
+      <w:r>
+        <w:rPr>
+          <w:lang w:eastAsia="ja-JP"/>
+        </w:rPr>
+        <w:t>hợp</w:t>
+      </w:r>
+      <w:proofErr w:type="spellEnd"/>
+      <w:r>
+        <w:rPr>
+          <w:lang w:eastAsia="ja-JP"/>
+        </w:rPr>
+        <w:t xml:space="preserve"> </w:t>
+      </w:r>
+      <w:proofErr w:type="spellStart"/>
+      <w:r>
+        <w:rPr>
+          <w:lang w:eastAsia="ja-JP"/>
+        </w:rPr>
+        <w:t>với</w:t>
+      </w:r>
+      <w:proofErr w:type="spellEnd"/>
+      <w:r>
+        <w:rPr>
+          <w:lang w:eastAsia="ja-JP"/>
+        </w:rPr>
+        <w:t xml:space="preserve"> </w:t>
+      </w:r>
+      <w:proofErr w:type="spellStart"/>
+      <w:r>
+        <w:rPr>
+          <w:lang w:eastAsia="ja-JP"/>
+        </w:rPr>
+        <w:t>tuổi</w:t>
+      </w:r>
+      <w:proofErr w:type="spellEnd"/>
+      <w:r>
+        <w:rPr>
+          <w:lang w:eastAsia="ja-JP"/>
+        </w:rPr>
+        <w:t xml:space="preserve"> </w:t>
+      </w:r>
+      <w:proofErr w:type="spellStart"/>
+      <w:r>
+        <w:rPr>
+          <w:lang w:eastAsia="ja-JP"/>
+        </w:rPr>
+        <w:t>nào</w:t>
+      </w:r>
+      <w:proofErr w:type="spellEnd"/>
+      <w:r>
+        <w:rPr>
+          <w:lang w:eastAsia="ja-JP"/>
+        </w:rPr>
+        <w:t>?</w:t>
       </w:r>
     </w:p>
     <w:p>
@@ -552,11 +1134,47 @@
           <w:rFonts w:ascii="MS Gothic" w:eastAsia="MS Gothic" w:hAnsi="MS Gothic" w:cs="MS Gothic"/>
         </w:rPr>
       </w:pPr>
+      <w:proofErr w:type="spellStart"/>
       <w:r>
         <w:rPr>
           <w:rFonts w:ascii="MS Gothic" w:eastAsia="MS Gothic" w:hAnsi="MS Gothic" w:cs="MS Gothic"/>
         </w:rPr>
-        <w:t>Đi onsite Nhật cần N2</w:t>
+        <w:t>Đi</w:t>
+      </w:r>
+      <w:proofErr w:type="spellEnd"/>
+      <w:r>
+        <w:rPr>
+          <w:rFonts w:ascii="MS Gothic" w:eastAsia="MS Gothic" w:hAnsi="MS Gothic" w:cs="MS Gothic"/>
+        </w:rPr>
+        <w:t xml:space="preserve"> onsite </w:t>
+      </w:r>
+      <w:proofErr w:type="spellStart"/>
+      <w:r>
+        <w:rPr>
+          <w:rFonts w:ascii="MS Gothic" w:eastAsia="MS Gothic" w:hAnsi="MS Gothic" w:cs="MS Gothic"/>
+        </w:rPr>
+        <w:t>Nhật</w:t>
+      </w:r>
+      <w:proofErr w:type="spellEnd"/>
+      <w:r>
+        <w:rPr>
+          <w:rFonts w:ascii="MS Gothic" w:eastAsia="MS Gothic" w:hAnsi="MS Gothic" w:cs="MS Gothic"/>
+        </w:rPr>
+        <w:t xml:space="preserve"> </w:t>
+      </w:r>
+      <w:proofErr w:type="spellStart"/>
+      <w:r>
+        <w:rPr>
+          <w:rFonts w:ascii="MS Gothic" w:eastAsia="MS Gothic" w:hAnsi="MS Gothic" w:cs="MS Gothic"/>
+        </w:rPr>
+        <w:t>cần</w:t>
+      </w:r>
+      <w:proofErr w:type="spellEnd"/>
+      <w:r>
+        <w:rPr>
+          <w:rFonts w:ascii="MS Gothic" w:eastAsia="MS Gothic" w:hAnsi="MS Gothic" w:cs="MS Gothic"/>
+        </w:rPr>
+        <w:t xml:space="preserve"> N2</w:t>
       </w:r>
     </w:p>
     <w:p>
@@ -571,8 +1189,13 @@
     </w:p>
     <w:p/>
     <w:p>
-      <w:r>
-        <w:t>BrSE onsite:</w:t>
+      <w:proofErr w:type="spellStart"/>
+      <w:r>
+        <w:t>BrSE</w:t>
+      </w:r>
+      <w:proofErr w:type="spellEnd"/>
+      <w:r>
+        <w:t xml:space="preserve"> onsite:</w:t>
       </w:r>
     </w:p>
     <w:p>
@@ -586,8 +1209,45 @@
       </w:hyperlink>
     </w:p>
     <w:p>
-      <w:r>
-        <w:t>Lộ trình từ Dev lên BrSE:</w:t>
+      <w:proofErr w:type="spellStart"/>
+      <w:r>
+        <w:t>Lô</w:t>
+      </w:r>
+      <w:proofErr w:type="spellEnd"/>
+      <w:r>
+        <w:t xml:space="preserve">̣ </w:t>
+      </w:r>
+      <w:proofErr w:type="spellStart"/>
+      <w:r>
+        <w:t>trình</w:t>
+      </w:r>
+      <w:proofErr w:type="spellEnd"/>
+      <w:r>
+        <w:t xml:space="preserve"> </w:t>
+      </w:r>
+      <w:proofErr w:type="spellStart"/>
+      <w:r>
+        <w:t>tư</w:t>
+      </w:r>
+      <w:proofErr w:type="spellEnd"/>
+      <w:r>
+        <w:t xml:space="preserve">̀ Dev </w:t>
+      </w:r>
+      <w:proofErr w:type="spellStart"/>
+      <w:r>
+        <w:t>lên</w:t>
+      </w:r>
+      <w:proofErr w:type="spellEnd"/>
+      <w:r>
+        <w:t xml:space="preserve"> </w:t>
+      </w:r>
+      <w:proofErr w:type="spellStart"/>
+      <w:r>
+        <w:t>BrSE</w:t>
+      </w:r>
+      <w:proofErr w:type="spellEnd"/>
+      <w:r>
+        <w:t>:</w:t>
       </w:r>
     </w:p>
     <w:p>
@@ -612,11 +1272,61 @@
     </w:p>
     <w:p>
       <w:r>
-        <w:t xml:space="preserve">Keyword nên tìm:  </w:t>
-      </w:r>
-      <w:r>
-        <w:t>nang cao kinh nghiem wordpress</w:t>
-      </w:r>
+        <w:t xml:space="preserve">Keyword </w:t>
+      </w:r>
+      <w:proofErr w:type="spellStart"/>
+      <w:r>
+        <w:t>nên</w:t>
+      </w:r>
+      <w:proofErr w:type="spellEnd"/>
+      <w:r>
+        <w:t xml:space="preserve"> </w:t>
+      </w:r>
+      <w:proofErr w:type="spellStart"/>
+      <w:r>
+        <w:t>tìm</w:t>
+      </w:r>
+      <w:proofErr w:type="spellEnd"/>
+      <w:r>
+        <w:t xml:space="preserve">:  </w:t>
+      </w:r>
+      <w:proofErr w:type="spellStart"/>
+      <w:r>
+        <w:t>nang</w:t>
+      </w:r>
+      <w:proofErr w:type="spellEnd"/>
+      <w:r>
+        <w:t xml:space="preserve"> </w:t>
+      </w:r>
+      <w:proofErr w:type="spellStart"/>
+      <w:r>
+        <w:t>cao</w:t>
+      </w:r>
+      <w:proofErr w:type="spellEnd"/>
+      <w:r>
+        <w:t xml:space="preserve"> </w:t>
+      </w:r>
+      <w:proofErr w:type="spellStart"/>
+      <w:r>
+        <w:t>kinh</w:t>
+      </w:r>
+      <w:proofErr w:type="spellEnd"/>
+      <w:r>
+        <w:t xml:space="preserve"> </w:t>
+      </w:r>
+      <w:proofErr w:type="spellStart"/>
+      <w:r>
+        <w:t>nghiem</w:t>
+      </w:r>
+      <w:proofErr w:type="spellEnd"/>
+      <w:r>
+        <w:t xml:space="preserve"> </w:t>
+      </w:r>
+      <w:proofErr w:type="spellStart"/>
+      <w:r>
+        <w:t>wordpress</w:t>
+      </w:r>
+      <w:proofErr w:type="spellEnd"/>
     </w:p>
     <w:p/>
     <w:p>
@@ -655,7 +1365,23 @@
     </w:p>
     <w:p>
       <w:r>
-        <w:t xml:space="preserve">Download tai lieu tieng Nhat: </w:t>
+        <w:t xml:space="preserve">Download tai lieu </w:t>
+      </w:r>
+      <w:proofErr w:type="spellStart"/>
+      <w:r>
+        <w:t>tieng</w:t>
+      </w:r>
+      <w:proofErr w:type="spellEnd"/>
+      <w:r>
+        <w:t xml:space="preserve"> </w:t>
+      </w:r>
+      <w:proofErr w:type="spellStart"/>
+      <w:r>
+        <w:t>Nhat</w:t>
+      </w:r>
+      <w:proofErr w:type="spellEnd"/>
+      <w:r>
+        <w:t xml:space="preserve">: </w:t>
       </w:r>
       <w:hyperlink r:id="rId19" w:history="1">
         <w:r>
@@ -672,7 +1398,15 @@
       </w:r>
       <w:r>
         <w:br/>
-        <w:t>Ung dung Wordpress de lam web:</w:t>
+        <w:t xml:space="preserve">Ung dung </w:t>
+      </w:r>
+      <w:proofErr w:type="spellStart"/>
+      <w:r>
+        <w:t>Wordpress</w:t>
+      </w:r>
+      <w:proofErr w:type="spellEnd"/>
+      <w:r>
+        <w:t xml:space="preserve"> de lam web:</w:t>
       </w:r>
     </w:p>
     <w:p>
@@ -705,6 +1439,7 @@
           <w:lang w:eastAsia="ja-JP"/>
         </w:rPr>
       </w:pPr>
+      <w:proofErr w:type="spellStart"/>
       <w:r>
         <w:rPr>
           <w:rFonts w:eastAsiaTheme="minorEastAsia"/>
@@ -712,6 +1447,8 @@
         </w:rPr>
         <w:t>Wordpress</w:t>
       </w:r>
+      <w:proofErr w:type="spellEnd"/>
+      <w:proofErr w:type="gramStart"/>
       <w:r>
         <w:rPr>
           <w:rFonts w:eastAsiaTheme="minorEastAsia" w:hint="eastAsia"/>
@@ -724,7 +1461,31 @@
           <w:rFonts w:eastAsiaTheme="minorEastAsia" w:hint="eastAsia"/>
           <w:lang w:eastAsia="ja-JP"/>
         </w:rPr>
-        <w:t xml:space="preserve"> : wordpress theme</w:t>
+        <w:t xml:space="preserve"> :</w:t>
+      </w:r>
+      <w:proofErr w:type="gramEnd"/>
+      <w:r>
+        <w:rPr>
+          <w:rFonts w:eastAsiaTheme="minorEastAsia" w:hint="eastAsia"/>
+          <w:lang w:eastAsia="ja-JP"/>
+        </w:rPr>
+        <w:t xml:space="preserve"> </w:t>
+      </w:r>
+      <w:proofErr w:type="spellStart"/>
+      <w:r>
+        <w:rPr>
+          <w:rFonts w:eastAsiaTheme="minorEastAsia" w:hint="eastAsia"/>
+          <w:lang w:eastAsia="ja-JP"/>
+        </w:rPr>
+        <w:t>wordpress</w:t>
+      </w:r>
+      <w:proofErr w:type="spellEnd"/>
+      <w:r>
+        <w:rPr>
+          <w:rFonts w:eastAsiaTheme="minorEastAsia" w:hint="eastAsia"/>
+          <w:lang w:eastAsia="ja-JP"/>
+        </w:rPr>
+        <w:t xml:space="preserve"> theme</w:t>
       </w:r>
     </w:p>
     <w:p>
@@ -849,21 +1610,133 @@
           <w:rFonts w:eastAsiaTheme="minorEastAsia"/>
           <w:lang w:eastAsia="ja-JP"/>
         </w:rPr>
-        <w:t xml:space="preserve">FM 96.5 : 15h00 </w:t>
-      </w:r>
-      <w:r>
-        <w:rPr>
-          <w:rFonts w:eastAsiaTheme="minorEastAsia"/>
-          <w:lang w:eastAsia="ja-JP"/>
-        </w:rPr>
-        <w:t xml:space="preserve"> hằng ngày </w:t>
-      </w:r>
-      <w:r>
-        <w:rPr>
-          <w:rFonts w:eastAsiaTheme="minorEastAsia"/>
-          <w:lang w:eastAsia="ja-JP"/>
-        </w:rPr>
-        <w:t>– Cùng bạn sống khoẻ</w:t>
+        <w:t xml:space="preserve">FM </w:t>
+      </w:r>
+      <w:proofErr w:type="gramStart"/>
+      <w:r>
+        <w:rPr>
+          <w:rFonts w:eastAsiaTheme="minorEastAsia"/>
+          <w:lang w:eastAsia="ja-JP"/>
+        </w:rPr>
+        <w:t>96.5 :</w:t>
+      </w:r>
+      <w:proofErr w:type="gramEnd"/>
+      <w:r>
+        <w:rPr>
+          <w:rFonts w:eastAsiaTheme="minorEastAsia"/>
+          <w:lang w:eastAsia="ja-JP"/>
+        </w:rPr>
+        <w:t xml:space="preserve"> 15h00 </w:t>
+      </w:r>
+      <w:r>
+        <w:rPr>
+          <w:rFonts w:eastAsiaTheme="minorEastAsia"/>
+          <w:lang w:eastAsia="ja-JP"/>
+        </w:rPr>
+        <w:t xml:space="preserve"> </w:t>
+      </w:r>
+      <w:proofErr w:type="spellStart"/>
+      <w:r>
+        <w:rPr>
+          <w:rFonts w:eastAsiaTheme="minorEastAsia"/>
+          <w:lang w:eastAsia="ja-JP"/>
+        </w:rPr>
+        <w:t>hằng</w:t>
+      </w:r>
+      <w:proofErr w:type="spellEnd"/>
+      <w:r>
+        <w:rPr>
+          <w:rFonts w:eastAsiaTheme="minorEastAsia"/>
+          <w:lang w:eastAsia="ja-JP"/>
+        </w:rPr>
+        <w:t xml:space="preserve"> </w:t>
+      </w:r>
+      <w:proofErr w:type="spellStart"/>
+      <w:r>
+        <w:rPr>
+          <w:rFonts w:eastAsiaTheme="minorEastAsia"/>
+          <w:lang w:eastAsia="ja-JP"/>
+        </w:rPr>
+        <w:t>ngày</w:t>
+      </w:r>
+      <w:proofErr w:type="spellEnd"/>
+      <w:r>
+        <w:rPr>
+          <w:rFonts w:eastAsiaTheme="minorEastAsia"/>
+          <w:lang w:eastAsia="ja-JP"/>
+        </w:rPr>
+        <w:t xml:space="preserve"> </w:t>
+      </w:r>
+      <w:r>
+        <w:rPr>
+          <w:rFonts w:eastAsiaTheme="minorEastAsia"/>
+          <w:lang w:eastAsia="ja-JP"/>
+        </w:rPr>
+        <w:t xml:space="preserve">– </w:t>
+      </w:r>
+      <w:proofErr w:type="spellStart"/>
+      <w:r>
+        <w:rPr>
+          <w:rFonts w:eastAsiaTheme="minorEastAsia"/>
+          <w:lang w:eastAsia="ja-JP"/>
+        </w:rPr>
+        <w:t>Cùng</w:t>
+      </w:r>
+      <w:proofErr w:type="spellEnd"/>
+      <w:r>
+        <w:rPr>
+          <w:rFonts w:eastAsiaTheme="minorEastAsia"/>
+          <w:lang w:eastAsia="ja-JP"/>
+        </w:rPr>
+        <w:t xml:space="preserve"> </w:t>
+      </w:r>
+      <w:proofErr w:type="spellStart"/>
+      <w:r>
+        <w:rPr>
+          <w:rFonts w:eastAsiaTheme="minorEastAsia"/>
+          <w:lang w:eastAsia="ja-JP"/>
+        </w:rPr>
+        <w:t>bạn</w:t>
+      </w:r>
+      <w:proofErr w:type="spellEnd"/>
+      <w:r>
+        <w:rPr>
+          <w:rFonts w:eastAsiaTheme="minorEastAsia"/>
+          <w:lang w:eastAsia="ja-JP"/>
+        </w:rPr>
+        <w:t xml:space="preserve"> </w:t>
+      </w:r>
+      <w:proofErr w:type="spellStart"/>
+      <w:r>
+        <w:rPr>
+          <w:rFonts w:eastAsiaTheme="minorEastAsia"/>
+          <w:lang w:eastAsia="ja-JP"/>
+        </w:rPr>
+        <w:t>sống</w:t>
+      </w:r>
+      <w:proofErr w:type="spellEnd"/>
+      <w:r>
+        <w:rPr>
+          <w:rFonts w:eastAsiaTheme="minorEastAsia"/>
+          <w:lang w:eastAsia="ja-JP"/>
+        </w:rPr>
+        <w:t xml:space="preserve"> </w:t>
+      </w:r>
+      <w:proofErr w:type="spellStart"/>
+      <w:r>
+        <w:rPr>
+          <w:rFonts w:eastAsiaTheme="minorEastAsia"/>
+          <w:lang w:eastAsia="ja-JP"/>
+        </w:rPr>
+        <w:t>khoe</w:t>
+      </w:r>
+      <w:proofErr w:type="spellEnd"/>
+      <w:r>
+        <w:rPr>
+          <w:rFonts w:eastAsiaTheme="minorEastAsia"/>
+          <w:lang w:eastAsia="ja-JP"/>
+        </w:rPr>
+        <w:t>̉</w:t>
       </w:r>
     </w:p>
     <w:p>
@@ -888,46 +1761,475 @@
           <w:lang w:eastAsia="ja-JP"/>
         </w:rPr>
       </w:pPr>
-      <w:r>
-        <w:rPr>
-          <w:rFonts w:eastAsiaTheme="minorEastAsia"/>
-          <w:lang w:eastAsia="ja-JP"/>
-        </w:rPr>
-        <w:t>Trong 3 tuần đầu, hạn chế dùng các loại thuốc</w:t>
-      </w:r>
-      <w:bookmarkStart w:id="0" w:name="_GoBack"/>
-      <w:bookmarkEnd w:id="0"/>
-    </w:p>
-    <w:p>
-      <w:pPr>
-        <w:rPr>
-          <w:rFonts w:eastAsiaTheme="minorEastAsia"/>
-          <w:lang w:eastAsia="ja-JP"/>
-        </w:rPr>
-      </w:pPr>
-      <w:r>
-        <w:rPr>
-          <w:rFonts w:eastAsiaTheme="minorEastAsia"/>
-          <w:lang w:eastAsia="ja-JP"/>
-        </w:rPr>
-        <w:t>Tuần thứ 6, bổ sung thuốc sắt và thuốc canxi</w:t>
-      </w:r>
-    </w:p>
-    <w:p>
-      <w:pPr>
-        <w:rPr>
-          <w:rFonts w:eastAsiaTheme="minorEastAsia"/>
-          <w:lang w:eastAsia="ja-JP"/>
-        </w:rPr>
-      </w:pPr>
-    </w:p>
-    <w:p>
-      <w:pPr>
-        <w:rPr>
-          <w:rFonts w:eastAsiaTheme="minorEastAsia"/>
-          <w:lang w:eastAsia="ja-JP"/>
-        </w:rPr>
-      </w:pPr>
+      <w:proofErr w:type="spellStart"/>
+      <w:r>
+        <w:rPr>
+          <w:rFonts w:eastAsiaTheme="minorEastAsia"/>
+          <w:lang w:eastAsia="ja-JP"/>
+        </w:rPr>
+        <w:t>Trong</w:t>
+      </w:r>
+      <w:proofErr w:type="spellEnd"/>
+      <w:r>
+        <w:rPr>
+          <w:rFonts w:eastAsiaTheme="minorEastAsia"/>
+          <w:lang w:eastAsia="ja-JP"/>
+        </w:rPr>
+        <w:t xml:space="preserve"> 3 </w:t>
+      </w:r>
+      <w:proofErr w:type="spellStart"/>
+      <w:r>
+        <w:rPr>
+          <w:rFonts w:eastAsiaTheme="minorEastAsia"/>
+          <w:lang w:eastAsia="ja-JP"/>
+        </w:rPr>
+        <w:t>tuần</w:t>
+      </w:r>
+      <w:proofErr w:type="spellEnd"/>
+      <w:r>
+        <w:rPr>
+          <w:rFonts w:eastAsiaTheme="minorEastAsia"/>
+          <w:lang w:eastAsia="ja-JP"/>
+        </w:rPr>
+        <w:t xml:space="preserve"> </w:t>
+      </w:r>
+      <w:proofErr w:type="spellStart"/>
+      <w:r>
+        <w:rPr>
+          <w:rFonts w:eastAsiaTheme="minorEastAsia"/>
+          <w:lang w:eastAsia="ja-JP"/>
+        </w:rPr>
+        <w:t>đầu</w:t>
+      </w:r>
+      <w:proofErr w:type="spellEnd"/>
+      <w:r>
+        <w:rPr>
+          <w:rFonts w:eastAsiaTheme="minorEastAsia"/>
+          <w:lang w:eastAsia="ja-JP"/>
+        </w:rPr>
+        <w:t xml:space="preserve">, </w:t>
+      </w:r>
+      <w:proofErr w:type="spellStart"/>
+      <w:r>
+        <w:rPr>
+          <w:rFonts w:eastAsiaTheme="minorEastAsia"/>
+          <w:lang w:eastAsia="ja-JP"/>
+        </w:rPr>
+        <w:t>hạn</w:t>
+      </w:r>
+      <w:proofErr w:type="spellEnd"/>
+      <w:r>
+        <w:rPr>
+          <w:rFonts w:eastAsiaTheme="minorEastAsia"/>
+          <w:lang w:eastAsia="ja-JP"/>
+        </w:rPr>
+        <w:t xml:space="preserve"> </w:t>
+      </w:r>
+      <w:proofErr w:type="spellStart"/>
+      <w:r>
+        <w:rPr>
+          <w:rFonts w:eastAsiaTheme="minorEastAsia"/>
+          <w:lang w:eastAsia="ja-JP"/>
+        </w:rPr>
+        <w:t>chê</w:t>
+      </w:r>
+      <w:proofErr w:type="spellEnd"/>
+      <w:r>
+        <w:rPr>
+          <w:rFonts w:eastAsiaTheme="minorEastAsia"/>
+          <w:lang w:eastAsia="ja-JP"/>
+        </w:rPr>
+        <w:t xml:space="preserve">́ </w:t>
+      </w:r>
+      <w:proofErr w:type="spellStart"/>
+      <w:r>
+        <w:rPr>
+          <w:rFonts w:eastAsiaTheme="minorEastAsia"/>
+          <w:lang w:eastAsia="ja-JP"/>
+        </w:rPr>
+        <w:t>dùng</w:t>
+      </w:r>
+      <w:proofErr w:type="spellEnd"/>
+      <w:r>
+        <w:rPr>
+          <w:rFonts w:eastAsiaTheme="minorEastAsia"/>
+          <w:lang w:eastAsia="ja-JP"/>
+        </w:rPr>
+        <w:t xml:space="preserve"> </w:t>
+      </w:r>
+      <w:proofErr w:type="spellStart"/>
+      <w:r>
+        <w:rPr>
+          <w:rFonts w:eastAsiaTheme="minorEastAsia"/>
+          <w:lang w:eastAsia="ja-JP"/>
+        </w:rPr>
+        <w:t>các</w:t>
+      </w:r>
+      <w:proofErr w:type="spellEnd"/>
+      <w:r>
+        <w:rPr>
+          <w:rFonts w:eastAsiaTheme="minorEastAsia"/>
+          <w:lang w:eastAsia="ja-JP"/>
+        </w:rPr>
+        <w:t xml:space="preserve"> </w:t>
+      </w:r>
+      <w:proofErr w:type="spellStart"/>
+      <w:r>
+        <w:rPr>
+          <w:rFonts w:eastAsiaTheme="minorEastAsia"/>
+          <w:lang w:eastAsia="ja-JP"/>
+        </w:rPr>
+        <w:t>loại</w:t>
+      </w:r>
+      <w:proofErr w:type="spellEnd"/>
+      <w:r>
+        <w:rPr>
+          <w:rFonts w:eastAsiaTheme="minorEastAsia"/>
+          <w:lang w:eastAsia="ja-JP"/>
+        </w:rPr>
+        <w:t xml:space="preserve"> </w:t>
+      </w:r>
+      <w:proofErr w:type="spellStart"/>
+      <w:r>
+        <w:rPr>
+          <w:rFonts w:eastAsiaTheme="minorEastAsia"/>
+          <w:lang w:eastAsia="ja-JP"/>
+        </w:rPr>
+        <w:t>thuốc</w:t>
+      </w:r>
+      <w:proofErr w:type="spellEnd"/>
+    </w:p>
+    <w:p>
+      <w:pPr>
+        <w:rPr>
+          <w:rFonts w:eastAsiaTheme="minorEastAsia"/>
+          <w:lang w:eastAsia="ja-JP"/>
+        </w:rPr>
+      </w:pPr>
+      <w:proofErr w:type="spellStart"/>
+      <w:r>
+        <w:rPr>
+          <w:rFonts w:eastAsiaTheme="minorEastAsia"/>
+          <w:lang w:eastAsia="ja-JP"/>
+        </w:rPr>
+        <w:t>Tuần</w:t>
+      </w:r>
+      <w:proofErr w:type="spellEnd"/>
+      <w:r>
+        <w:rPr>
+          <w:rFonts w:eastAsiaTheme="minorEastAsia"/>
+          <w:lang w:eastAsia="ja-JP"/>
+        </w:rPr>
+        <w:t xml:space="preserve"> </w:t>
+      </w:r>
+      <w:proofErr w:type="spellStart"/>
+      <w:r>
+        <w:rPr>
+          <w:rFonts w:eastAsiaTheme="minorEastAsia"/>
+          <w:lang w:eastAsia="ja-JP"/>
+        </w:rPr>
+        <w:t>thư</w:t>
+      </w:r>
+      <w:proofErr w:type="spellEnd"/>
+      <w:r>
+        <w:rPr>
+          <w:rFonts w:eastAsiaTheme="minorEastAsia"/>
+          <w:lang w:eastAsia="ja-JP"/>
+        </w:rPr>
+        <w:t xml:space="preserve">́ 6, </w:t>
+      </w:r>
+      <w:proofErr w:type="spellStart"/>
+      <w:r>
+        <w:rPr>
+          <w:rFonts w:eastAsiaTheme="minorEastAsia"/>
+          <w:lang w:eastAsia="ja-JP"/>
+        </w:rPr>
+        <w:t>bô</w:t>
+      </w:r>
+      <w:proofErr w:type="spellEnd"/>
+      <w:r>
+        <w:rPr>
+          <w:rFonts w:eastAsiaTheme="minorEastAsia"/>
+          <w:lang w:eastAsia="ja-JP"/>
+        </w:rPr>
+        <w:t xml:space="preserve">̉ sung </w:t>
+      </w:r>
+      <w:proofErr w:type="spellStart"/>
+      <w:r>
+        <w:rPr>
+          <w:rFonts w:eastAsiaTheme="minorEastAsia"/>
+          <w:lang w:eastAsia="ja-JP"/>
+        </w:rPr>
+        <w:t>thuốc</w:t>
+      </w:r>
+      <w:proofErr w:type="spellEnd"/>
+      <w:r>
+        <w:rPr>
+          <w:rFonts w:eastAsiaTheme="minorEastAsia"/>
+          <w:lang w:eastAsia="ja-JP"/>
+        </w:rPr>
+        <w:t xml:space="preserve"> </w:t>
+      </w:r>
+      <w:proofErr w:type="spellStart"/>
+      <w:r>
+        <w:rPr>
+          <w:rFonts w:eastAsiaTheme="minorEastAsia"/>
+          <w:lang w:eastAsia="ja-JP"/>
+        </w:rPr>
+        <w:t>sắt</w:t>
+      </w:r>
+      <w:proofErr w:type="spellEnd"/>
+      <w:r>
+        <w:rPr>
+          <w:rFonts w:eastAsiaTheme="minorEastAsia"/>
+          <w:lang w:eastAsia="ja-JP"/>
+        </w:rPr>
+        <w:t xml:space="preserve"> </w:t>
+      </w:r>
+      <w:proofErr w:type="spellStart"/>
+      <w:r>
+        <w:rPr>
+          <w:rFonts w:eastAsiaTheme="minorEastAsia"/>
+          <w:lang w:eastAsia="ja-JP"/>
+        </w:rPr>
+        <w:t>va</w:t>
+      </w:r>
+      <w:proofErr w:type="spellEnd"/>
+      <w:r>
+        <w:rPr>
+          <w:rFonts w:eastAsiaTheme="minorEastAsia"/>
+          <w:lang w:eastAsia="ja-JP"/>
+        </w:rPr>
+        <w:t xml:space="preserve">̀ </w:t>
+      </w:r>
+      <w:proofErr w:type="spellStart"/>
+      <w:r>
+        <w:rPr>
+          <w:rFonts w:eastAsiaTheme="minorEastAsia"/>
+          <w:lang w:eastAsia="ja-JP"/>
+        </w:rPr>
+        <w:t>thuốc</w:t>
+      </w:r>
+      <w:proofErr w:type="spellEnd"/>
+      <w:r>
+        <w:rPr>
+          <w:rFonts w:eastAsiaTheme="minorEastAsia"/>
+          <w:lang w:eastAsia="ja-JP"/>
+        </w:rPr>
+        <w:t xml:space="preserve"> </w:t>
+      </w:r>
+      <w:proofErr w:type="spellStart"/>
+      <w:r>
+        <w:rPr>
+          <w:rFonts w:eastAsiaTheme="minorEastAsia"/>
+          <w:lang w:eastAsia="ja-JP"/>
+        </w:rPr>
+        <w:t>canxi</w:t>
+      </w:r>
+      <w:proofErr w:type="spellEnd"/>
+    </w:p>
+    <w:p>
+      <w:pPr>
+        <w:rPr>
+          <w:rFonts w:eastAsiaTheme="minorEastAsia"/>
+          <w:lang w:eastAsia="ja-JP"/>
+        </w:rPr>
+      </w:pPr>
+    </w:p>
+    <w:p>
+      <w:pPr>
+        <w:rPr>
+          <w:rFonts w:eastAsiaTheme="minorEastAsia"/>
+          <w:lang w:eastAsia="ja-JP"/>
+        </w:rPr>
+      </w:pPr>
+    </w:p>
+    <w:p>
+      <w:pPr>
+        <w:pStyle w:val="Heading2"/>
+        <w:shd w:val="clear" w:color="auto" w:fill="FFFFFF"/>
+        <w:spacing w:before="0" w:line="660" w:lineRule="atLeast"/>
+        <w:jc w:val="both"/>
+        <w:rPr>
+          <w:rFonts w:ascii="Helvetica" w:hAnsi="Helvetica" w:cs="Helvetica"/>
+          <w:color w:val="333333"/>
+          <w:sz w:val="51"/>
+          <w:szCs w:val="51"/>
+        </w:rPr>
+      </w:pPr>
+      <w:proofErr w:type="spellStart"/>
+      <w:r>
+        <w:rPr>
+          <w:rStyle w:val="Strong"/>
+          <w:rFonts w:ascii="Arial" w:hAnsi="Arial" w:cs="Arial"/>
+          <w:b w:val="0"/>
+          <w:bCs w:val="0"/>
+          <w:color w:val="FF6600"/>
+          <w:sz w:val="28"/>
+          <w:szCs w:val="28"/>
+        </w:rPr>
+        <w:lastRenderedPageBreak/>
+        <w:t>Địa</w:t>
+      </w:r>
+      <w:proofErr w:type="spellEnd"/>
+      <w:r>
+        <w:rPr>
+          <w:rStyle w:val="Strong"/>
+          <w:rFonts w:ascii="Arial" w:hAnsi="Arial" w:cs="Arial"/>
+          <w:b w:val="0"/>
+          <w:bCs w:val="0"/>
+          <w:color w:val="FF6600"/>
+          <w:sz w:val="28"/>
+          <w:szCs w:val="28"/>
+        </w:rPr>
+        <w:t xml:space="preserve"> </w:t>
+      </w:r>
+      <w:proofErr w:type="spellStart"/>
+      <w:r>
+        <w:rPr>
+          <w:rStyle w:val="Strong"/>
+          <w:rFonts w:ascii="Arial" w:hAnsi="Arial" w:cs="Arial"/>
+          <w:b w:val="0"/>
+          <w:bCs w:val="0"/>
+          <w:color w:val="FF6600"/>
+          <w:sz w:val="28"/>
+          <w:szCs w:val="28"/>
+        </w:rPr>
+        <w:t>điểm</w:t>
+      </w:r>
+      <w:proofErr w:type="spellEnd"/>
+      <w:r>
+        <w:rPr>
+          <w:rStyle w:val="Strong"/>
+          <w:rFonts w:ascii="Arial" w:hAnsi="Arial" w:cs="Arial"/>
+          <w:b w:val="0"/>
+          <w:bCs w:val="0"/>
+          <w:color w:val="FF6600"/>
+          <w:sz w:val="28"/>
+          <w:szCs w:val="28"/>
+        </w:rPr>
+        <w:t xml:space="preserve"> </w:t>
+      </w:r>
+      <w:proofErr w:type="spellStart"/>
+      <w:r>
+        <w:rPr>
+          <w:rStyle w:val="Strong"/>
+          <w:rFonts w:ascii="Arial" w:hAnsi="Arial" w:cs="Arial"/>
+          <w:b w:val="0"/>
+          <w:bCs w:val="0"/>
+          <w:color w:val="FF6600"/>
+          <w:sz w:val="28"/>
+          <w:szCs w:val="28"/>
+        </w:rPr>
+        <w:t>hẹn</w:t>
+      </w:r>
+      <w:proofErr w:type="spellEnd"/>
+      <w:r>
+        <w:rPr>
+          <w:rStyle w:val="Strong"/>
+          <w:rFonts w:ascii="Arial" w:hAnsi="Arial" w:cs="Arial"/>
+          <w:b w:val="0"/>
+          <w:bCs w:val="0"/>
+          <w:color w:val="FF6600"/>
+          <w:sz w:val="28"/>
+          <w:szCs w:val="28"/>
+        </w:rPr>
+        <w:t xml:space="preserve"> </w:t>
+      </w:r>
+      <w:proofErr w:type="spellStart"/>
+      <w:r>
+        <w:rPr>
+          <w:rStyle w:val="Strong"/>
+          <w:rFonts w:ascii="Arial" w:hAnsi="Arial" w:cs="Arial"/>
+          <w:b w:val="0"/>
+          <w:bCs w:val="0"/>
+          <w:color w:val="FF6600"/>
+          <w:sz w:val="28"/>
+          <w:szCs w:val="28"/>
+        </w:rPr>
+        <w:t>hò</w:t>
+      </w:r>
+      <w:proofErr w:type="spellEnd"/>
+      <w:r>
+        <w:rPr>
+          <w:rStyle w:val="Strong"/>
+          <w:rFonts w:ascii="Arial" w:hAnsi="Arial" w:cs="Arial"/>
+          <w:b w:val="0"/>
+          <w:bCs w:val="0"/>
+          <w:color w:val="FF6600"/>
+          <w:sz w:val="28"/>
+          <w:szCs w:val="28"/>
+        </w:rPr>
+        <w:t xml:space="preserve"> ở </w:t>
+      </w:r>
+      <w:proofErr w:type="spellStart"/>
+      <w:r>
+        <w:rPr>
+          <w:rStyle w:val="Strong"/>
+          <w:rFonts w:ascii="Arial" w:hAnsi="Arial" w:cs="Arial"/>
+          <w:b w:val="0"/>
+          <w:bCs w:val="0"/>
+          <w:color w:val="FF6600"/>
+          <w:sz w:val="28"/>
+          <w:szCs w:val="28"/>
+        </w:rPr>
+        <w:t>Sài</w:t>
+      </w:r>
+      <w:proofErr w:type="spellEnd"/>
+      <w:r>
+        <w:rPr>
+          <w:rStyle w:val="Strong"/>
+          <w:rFonts w:ascii="Arial" w:hAnsi="Arial" w:cs="Arial"/>
+          <w:b w:val="0"/>
+          <w:bCs w:val="0"/>
+          <w:color w:val="FF6600"/>
+          <w:sz w:val="28"/>
+          <w:szCs w:val="28"/>
+        </w:rPr>
+        <w:t xml:space="preserve"> </w:t>
+      </w:r>
+      <w:proofErr w:type="spellStart"/>
+      <w:r>
+        <w:rPr>
+          <w:rStyle w:val="Strong"/>
+          <w:rFonts w:ascii="Arial" w:hAnsi="Arial" w:cs="Arial"/>
+          <w:b w:val="0"/>
+          <w:bCs w:val="0"/>
+          <w:color w:val="FF6600"/>
+          <w:sz w:val="28"/>
+          <w:szCs w:val="28"/>
+        </w:rPr>
+        <w:t>Gòn</w:t>
+      </w:r>
+      <w:proofErr w:type="spellEnd"/>
+    </w:p>
+    <w:bookmarkStart w:id="0" w:name="_GoBack"/>
+    <w:bookmarkEnd w:id="0"/>
+    <w:p>
+      <w:r>
+        <w:fldChar w:fldCharType="begin"/>
+      </w:r>
+      <w:r>
+        <w:instrText xml:space="preserve"> HYPERLINK "</w:instrText>
+      </w:r>
+      <w:r>
+        <w:instrText>https://quatanglegonna.com/dia-diem-hen-ho-o-sai-gon/</w:instrText>
+      </w:r>
+      <w:r>
+        <w:instrText xml:space="preserve">" </w:instrText>
+      </w:r>
+      <w:r>
+        <w:fldChar w:fldCharType="separate"/>
+      </w:r>
+      <w:r>
+        <w:rPr>
+          <w:rStyle w:val="Hyperlink"/>
+        </w:rPr>
+        <w:t>https://quatanglegonna.com/dia-diem-hen-ho-o-sai-gon/</w:t>
+      </w:r>
+      <w:r>
+        <w:fldChar w:fldCharType="end"/>
+      </w:r>
     </w:p>
     <w:p/>
     <w:sectPr>
@@ -1354,6 +2656,29 @@
       <w:szCs w:val="48"/>
     </w:rPr>
   </w:style>
+  <w:style w:type="paragraph" w:styleId="Heading2">
+    <w:name w:val="heading 2"/>
+    <w:basedOn w:val="Normal"/>
+    <w:next w:val="Normal"/>
+    <w:link w:val="Heading2Char"/>
+    <w:uiPriority w:val="9"/>
+    <w:semiHidden/>
+    <w:unhideWhenUsed/>
+    <w:qFormat/>
+    <w:rsid w:val="00C43FBF"/>
+    <w:pPr>
+      <w:keepNext/>
+      <w:keepLines/>
+      <w:spacing w:before="40" w:after="0"/>
+      <w:outlineLvl w:val="1"/>
+    </w:pPr>
+    <w:rPr>
+      <w:rFonts w:asciiTheme="majorHAnsi" w:eastAsiaTheme="majorEastAsia" w:hAnsiTheme="majorHAnsi" w:cstheme="majorBidi"/>
+      <w:color w:val="2E74B5" w:themeColor="accent1" w:themeShade="BF"/>
+      <w:sz w:val="26"/>
+      <w:szCs w:val="26"/>
+    </w:rPr>
+  </w:style>
   <w:style w:type="paragraph" w:styleId="Heading3">
     <w:name w:val="heading 3"/>
     <w:basedOn w:val="Normal"/>
@@ -1442,6 +2767,31 @@
       <w:color w:val="1F4D78" w:themeColor="accent1" w:themeShade="7F"/>
       <w:sz w:val="24"/>
       <w:szCs w:val="24"/>
+    </w:rPr>
+  </w:style>
+  <w:style w:type="character" w:customStyle="1" w:styleId="Heading2Char">
+    <w:name w:val="Heading 2 Char"/>
+    <w:basedOn w:val="DefaultParagraphFont"/>
+    <w:link w:val="Heading2"/>
+    <w:uiPriority w:val="9"/>
+    <w:semiHidden/>
+    <w:rsid w:val="00C43FBF"/>
+    <w:rPr>
+      <w:rFonts w:asciiTheme="majorHAnsi" w:eastAsiaTheme="majorEastAsia" w:hAnsiTheme="majorHAnsi" w:cstheme="majorBidi"/>
+      <w:color w:val="2E74B5" w:themeColor="accent1" w:themeShade="BF"/>
+      <w:sz w:val="26"/>
+      <w:szCs w:val="26"/>
+    </w:rPr>
+  </w:style>
+  <w:style w:type="character" w:styleId="Strong">
+    <w:name w:val="Strong"/>
+    <w:basedOn w:val="DefaultParagraphFont"/>
+    <w:uiPriority w:val="22"/>
+    <w:qFormat/>
+    <w:rsid w:val="00C43FBF"/>
+    <w:rPr>
+      <w:b/>
+      <w:bCs/>
     </w:rPr>
   </w:style>
 </w:styles>

</xml_diff>

<commit_message>
Plugin: Read More Without Refresh
</commit_message>
<xml_diff>
--- a/máy tính để bàn all-in-one.docx
+++ b/máy tính để bàn all-in-one.docx
@@ -29,8 +29,204 @@
           <w:sz w:val="30"/>
           <w:szCs w:val="30"/>
         </w:rPr>
-        <w:t>Top 5 máy tính để bàn All-in-One cho mọi nhu cầu</w:t>
-      </w:r>
+        <w:t xml:space="preserve">Top 5 </w:t>
+      </w:r>
+      <w:proofErr w:type="spellStart"/>
+      <w:r>
+        <w:rPr>
+          <w:rFonts w:ascii="Arial" w:eastAsia="Times New Roman" w:hAnsi="Arial" w:cs="Arial"/>
+          <w:b/>
+          <w:bCs/>
+          <w:color w:val="C10100"/>
+          <w:kern w:val="36"/>
+          <w:sz w:val="30"/>
+          <w:szCs w:val="30"/>
+        </w:rPr>
+        <w:t>máy</w:t>
+      </w:r>
+      <w:proofErr w:type="spellEnd"/>
+      <w:r>
+        <w:rPr>
+          <w:rFonts w:ascii="Arial" w:eastAsia="Times New Roman" w:hAnsi="Arial" w:cs="Arial"/>
+          <w:b/>
+          <w:bCs/>
+          <w:color w:val="C10100"/>
+          <w:kern w:val="36"/>
+          <w:sz w:val="30"/>
+          <w:szCs w:val="30"/>
+        </w:rPr>
+        <w:t xml:space="preserve"> </w:t>
+      </w:r>
+      <w:proofErr w:type="spellStart"/>
+      <w:r>
+        <w:rPr>
+          <w:rFonts w:ascii="Arial" w:eastAsia="Times New Roman" w:hAnsi="Arial" w:cs="Arial"/>
+          <w:b/>
+          <w:bCs/>
+          <w:color w:val="C10100"/>
+          <w:kern w:val="36"/>
+          <w:sz w:val="30"/>
+          <w:szCs w:val="30"/>
+        </w:rPr>
+        <w:t>tính</w:t>
+      </w:r>
+      <w:proofErr w:type="spellEnd"/>
+      <w:r>
+        <w:rPr>
+          <w:rFonts w:ascii="Arial" w:eastAsia="Times New Roman" w:hAnsi="Arial" w:cs="Arial"/>
+          <w:b/>
+          <w:bCs/>
+          <w:color w:val="C10100"/>
+          <w:kern w:val="36"/>
+          <w:sz w:val="30"/>
+          <w:szCs w:val="30"/>
+        </w:rPr>
+        <w:t xml:space="preserve"> </w:t>
+      </w:r>
+      <w:proofErr w:type="spellStart"/>
+      <w:r>
+        <w:rPr>
+          <w:rFonts w:ascii="Arial" w:eastAsia="Times New Roman" w:hAnsi="Arial" w:cs="Arial"/>
+          <w:b/>
+          <w:bCs/>
+          <w:color w:val="C10100"/>
+          <w:kern w:val="36"/>
+          <w:sz w:val="30"/>
+          <w:szCs w:val="30"/>
+        </w:rPr>
+        <w:t>để</w:t>
+      </w:r>
+      <w:proofErr w:type="spellEnd"/>
+      <w:r>
+        <w:rPr>
+          <w:rFonts w:ascii="Arial" w:eastAsia="Times New Roman" w:hAnsi="Arial" w:cs="Arial"/>
+          <w:b/>
+          <w:bCs/>
+          <w:color w:val="C10100"/>
+          <w:kern w:val="36"/>
+          <w:sz w:val="30"/>
+          <w:szCs w:val="30"/>
+        </w:rPr>
+        <w:t xml:space="preserve"> </w:t>
+      </w:r>
+      <w:proofErr w:type="spellStart"/>
+      <w:r>
+        <w:rPr>
+          <w:rFonts w:ascii="Arial" w:eastAsia="Times New Roman" w:hAnsi="Arial" w:cs="Arial"/>
+          <w:b/>
+          <w:bCs/>
+          <w:color w:val="C10100"/>
+          <w:kern w:val="36"/>
+          <w:sz w:val="30"/>
+          <w:szCs w:val="30"/>
+        </w:rPr>
+        <w:t>bàn</w:t>
+      </w:r>
+      <w:proofErr w:type="spellEnd"/>
+      <w:r>
+        <w:rPr>
+          <w:rFonts w:ascii="Arial" w:eastAsia="Times New Roman" w:hAnsi="Arial" w:cs="Arial"/>
+          <w:b/>
+          <w:bCs/>
+          <w:color w:val="C10100"/>
+          <w:kern w:val="36"/>
+          <w:sz w:val="30"/>
+          <w:szCs w:val="30"/>
+        </w:rPr>
+        <w:t xml:space="preserve"> All-in-One </w:t>
+      </w:r>
+      <w:proofErr w:type="spellStart"/>
+      <w:r>
+        <w:rPr>
+          <w:rFonts w:ascii="Arial" w:eastAsia="Times New Roman" w:hAnsi="Arial" w:cs="Arial"/>
+          <w:b/>
+          <w:bCs/>
+          <w:color w:val="C10100"/>
+          <w:kern w:val="36"/>
+          <w:sz w:val="30"/>
+          <w:szCs w:val="30"/>
+        </w:rPr>
+        <w:t>cho</w:t>
+      </w:r>
+      <w:proofErr w:type="spellEnd"/>
+      <w:r>
+        <w:rPr>
+          <w:rFonts w:ascii="Arial" w:eastAsia="Times New Roman" w:hAnsi="Arial" w:cs="Arial"/>
+          <w:b/>
+          <w:bCs/>
+          <w:color w:val="C10100"/>
+          <w:kern w:val="36"/>
+          <w:sz w:val="30"/>
+          <w:szCs w:val="30"/>
+        </w:rPr>
+        <w:t xml:space="preserve"> </w:t>
+      </w:r>
+      <w:proofErr w:type="spellStart"/>
+      <w:r>
+        <w:rPr>
+          <w:rFonts w:ascii="Arial" w:eastAsia="Times New Roman" w:hAnsi="Arial" w:cs="Arial"/>
+          <w:b/>
+          <w:bCs/>
+          <w:color w:val="C10100"/>
+          <w:kern w:val="36"/>
+          <w:sz w:val="30"/>
+          <w:szCs w:val="30"/>
+        </w:rPr>
+        <w:t>mọi</w:t>
+      </w:r>
+      <w:proofErr w:type="spellEnd"/>
+      <w:r>
+        <w:rPr>
+          <w:rFonts w:ascii="Arial" w:eastAsia="Times New Roman" w:hAnsi="Arial" w:cs="Arial"/>
+          <w:b/>
+          <w:bCs/>
+          <w:color w:val="C10100"/>
+          <w:kern w:val="36"/>
+          <w:sz w:val="30"/>
+          <w:szCs w:val="30"/>
+        </w:rPr>
+        <w:t xml:space="preserve"> </w:t>
+      </w:r>
+      <w:proofErr w:type="spellStart"/>
+      <w:r>
+        <w:rPr>
+          <w:rFonts w:ascii="Arial" w:eastAsia="Times New Roman" w:hAnsi="Arial" w:cs="Arial"/>
+          <w:b/>
+          <w:bCs/>
+          <w:color w:val="C10100"/>
+          <w:kern w:val="36"/>
+          <w:sz w:val="30"/>
+          <w:szCs w:val="30"/>
+        </w:rPr>
+        <w:t>nhu</w:t>
+      </w:r>
+      <w:proofErr w:type="spellEnd"/>
+      <w:r>
+        <w:rPr>
+          <w:rFonts w:ascii="Arial" w:eastAsia="Times New Roman" w:hAnsi="Arial" w:cs="Arial"/>
+          <w:b/>
+          <w:bCs/>
+          <w:color w:val="C10100"/>
+          <w:kern w:val="36"/>
+          <w:sz w:val="30"/>
+          <w:szCs w:val="30"/>
+        </w:rPr>
+        <w:t xml:space="preserve"> </w:t>
+      </w:r>
+      <w:proofErr w:type="spellStart"/>
+      <w:r>
+        <w:rPr>
+          <w:rFonts w:ascii="Arial" w:eastAsia="Times New Roman" w:hAnsi="Arial" w:cs="Arial"/>
+          <w:b/>
+          <w:bCs/>
+          <w:color w:val="C10100"/>
+          <w:kern w:val="36"/>
+          <w:sz w:val="30"/>
+          <w:szCs w:val="30"/>
+        </w:rPr>
+        <w:t>cầu</w:t>
+      </w:r>
+      <w:proofErr w:type="spellEnd"/>
     </w:p>
     <w:p/>
     <w:p>
@@ -99,8 +295,13 @@
     </w:p>
     <w:p/>
     <w:p>
-      <w:r>
-        <w:t>Mua:</w:t>
+      <w:proofErr w:type="spellStart"/>
+      <w:r>
+        <w:t>Mua</w:t>
+      </w:r>
+      <w:proofErr w:type="spellEnd"/>
+      <w:r>
+        <w:t>:</w:t>
       </w:r>
     </w:p>
     <w:p>
@@ -144,8 +345,53 @@
       </w:r>
     </w:p>
     <w:p>
-      <w:r>
-        <w:t>Viec dong bao hiem khi chuyen cong ty:</w:t>
+      <w:proofErr w:type="spellStart"/>
+      <w:r>
+        <w:t>Viec</w:t>
+      </w:r>
+      <w:proofErr w:type="spellEnd"/>
+      <w:r>
+        <w:t xml:space="preserve"> dong </w:t>
+      </w:r>
+      <w:proofErr w:type="spellStart"/>
+      <w:r>
+        <w:t>bao</w:t>
+      </w:r>
+      <w:proofErr w:type="spellEnd"/>
+      <w:r>
+        <w:t xml:space="preserve"> </w:t>
+      </w:r>
+      <w:proofErr w:type="spellStart"/>
+      <w:r>
+        <w:t>hiem</w:t>
+      </w:r>
+      <w:proofErr w:type="spellEnd"/>
+      <w:r>
+        <w:t xml:space="preserve"> </w:t>
+      </w:r>
+      <w:proofErr w:type="spellStart"/>
+      <w:r>
+        <w:t>khi</w:t>
+      </w:r>
+      <w:proofErr w:type="spellEnd"/>
+      <w:r>
+        <w:t xml:space="preserve"> </w:t>
+      </w:r>
+      <w:proofErr w:type="spellStart"/>
+      <w:r>
+        <w:t>chuyen</w:t>
+      </w:r>
+      <w:proofErr w:type="spellEnd"/>
+      <w:r>
+        <w:t xml:space="preserve"> </w:t>
+      </w:r>
+      <w:proofErr w:type="spellStart"/>
+      <w:r>
+        <w:t>cong</w:t>
+      </w:r>
+      <w:proofErr w:type="spellEnd"/>
+      <w:r>
+        <w:t xml:space="preserve"> ty:</w:t>
       </w:r>
     </w:p>
     <w:p>
@@ -159,8 +405,61 @@
       </w:hyperlink>
     </w:p>
     <w:p>
-      <w:r>
-        <w:t>Kiem tra tien dong bao hiem xa hoi tai cong ty:</w:t>
+      <w:proofErr w:type="spellStart"/>
+      <w:r>
+        <w:t>Kiem</w:t>
+      </w:r>
+      <w:proofErr w:type="spellEnd"/>
+      <w:r>
+        <w:t xml:space="preserve"> </w:t>
+      </w:r>
+      <w:proofErr w:type="spellStart"/>
+      <w:r>
+        <w:t>tra</w:t>
+      </w:r>
+      <w:proofErr w:type="spellEnd"/>
+      <w:r>
+        <w:t xml:space="preserve"> </w:t>
+      </w:r>
+      <w:proofErr w:type="spellStart"/>
+      <w:r>
+        <w:t>tien</w:t>
+      </w:r>
+      <w:proofErr w:type="spellEnd"/>
+      <w:r>
+        <w:t xml:space="preserve"> dong </w:t>
+      </w:r>
+      <w:proofErr w:type="spellStart"/>
+      <w:r>
+        <w:t>bao</w:t>
+      </w:r>
+      <w:proofErr w:type="spellEnd"/>
+      <w:r>
+        <w:t xml:space="preserve"> </w:t>
+      </w:r>
+      <w:proofErr w:type="spellStart"/>
+      <w:r>
+        <w:t>hiem</w:t>
+      </w:r>
+      <w:proofErr w:type="spellEnd"/>
+      <w:r>
+        <w:t xml:space="preserve"> </w:t>
+      </w:r>
+      <w:proofErr w:type="spellStart"/>
+      <w:r>
+        <w:t>xa</w:t>
+      </w:r>
+      <w:proofErr w:type="spellEnd"/>
+      <w:r>
+        <w:t xml:space="preserve"> hoi tai </w:t>
+      </w:r>
+      <w:proofErr w:type="spellStart"/>
+      <w:r>
+        <w:t>cong</w:t>
+      </w:r>
+      <w:proofErr w:type="spellEnd"/>
+      <w:r>
+        <w:t xml:space="preserve"> ty:</w:t>
       </w:r>
     </w:p>
     <w:p>
@@ -193,8 +492,61 @@
       </w:r>
     </w:p>
     <w:p>
-      <w:r>
-        <w:t>Lịch đi lễ nhà thờ Tân Định:</w:t>
+      <w:proofErr w:type="spellStart"/>
+      <w:r>
+        <w:t>Lịch</w:t>
+      </w:r>
+      <w:proofErr w:type="spellEnd"/>
+      <w:r>
+        <w:t xml:space="preserve"> </w:t>
+      </w:r>
+      <w:proofErr w:type="spellStart"/>
+      <w:r>
+        <w:t>đi</w:t>
+      </w:r>
+      <w:proofErr w:type="spellEnd"/>
+      <w:r>
+        <w:t xml:space="preserve"> </w:t>
+      </w:r>
+      <w:proofErr w:type="spellStart"/>
+      <w:r>
+        <w:t>lê</w:t>
+      </w:r>
+      <w:proofErr w:type="spellEnd"/>
+      <w:r>
+        <w:t xml:space="preserve">̃ </w:t>
+      </w:r>
+      <w:proofErr w:type="spellStart"/>
+      <w:r>
+        <w:t>nha</w:t>
+      </w:r>
+      <w:proofErr w:type="spellEnd"/>
+      <w:r>
+        <w:t xml:space="preserve">̀ </w:t>
+      </w:r>
+      <w:proofErr w:type="spellStart"/>
+      <w:r>
+        <w:t>thơ</w:t>
+      </w:r>
+      <w:proofErr w:type="spellEnd"/>
+      <w:r>
+        <w:t xml:space="preserve">̀ </w:t>
+      </w:r>
+      <w:proofErr w:type="spellStart"/>
+      <w:r>
+        <w:t>Tân</w:t>
+      </w:r>
+      <w:proofErr w:type="spellEnd"/>
+      <w:r>
+        <w:t xml:space="preserve"> </w:t>
+      </w:r>
+      <w:proofErr w:type="spellStart"/>
+      <w:r>
+        <w:t>Định</w:t>
+      </w:r>
+      <w:proofErr w:type="spellEnd"/>
+      <w:r>
+        <w:t>:</w:t>
       </w:r>
     </w:p>
     <w:p>
@@ -252,7 +604,15 @@
     </w:p>
     <w:p>
       <w:r>
-        <w:t>Bai hat Nhat:</w:t>
+        <w:t xml:space="preserve">Bai hat </w:t>
+      </w:r>
+      <w:proofErr w:type="spellStart"/>
+      <w:r>
+        <w:t>Nhat</w:t>
+      </w:r>
+      <w:proofErr w:type="spellEnd"/>
+      <w:r>
+        <w:t>:</w:t>
       </w:r>
     </w:p>
     <w:p>
@@ -267,8 +627,29 @@
       </w:r>
     </w:p>
     <w:p>
-      <w:r>
-        <w:t>Cây Ngũ Gia Bì:</w:t>
+      <w:proofErr w:type="spellStart"/>
+      <w:r>
+        <w:t>Cây</w:t>
+      </w:r>
+      <w:proofErr w:type="spellEnd"/>
+      <w:r>
+        <w:t xml:space="preserve"> </w:t>
+      </w:r>
+      <w:proofErr w:type="spellStart"/>
+      <w:r>
+        <w:t>Ngu</w:t>
+      </w:r>
+      <w:proofErr w:type="spellEnd"/>
+      <w:r>
+        <w:t xml:space="preserve">̃ </w:t>
+      </w:r>
+      <w:proofErr w:type="spellStart"/>
+      <w:r>
+        <w:t>Gia</w:t>
+      </w:r>
+      <w:proofErr w:type="spellEnd"/>
+      <w:r>
+        <w:t xml:space="preserve"> Bì:</w:t>
       </w:r>
     </w:p>
     <w:p>
@@ -282,11 +663,48 @@
       </w:hyperlink>
     </w:p>
     <w:p>
-      <w:r>
-        <w:t>Cây đậu tía Wisteria</w:t>
-      </w:r>
-      <w:r>
-        <w:t xml:space="preserve"> (Nhật Bản)</w:t>
+      <w:proofErr w:type="spellStart"/>
+      <w:r>
+        <w:t>Cây</w:t>
+      </w:r>
+      <w:proofErr w:type="spellEnd"/>
+      <w:r>
+        <w:t xml:space="preserve"> </w:t>
+      </w:r>
+      <w:proofErr w:type="spellStart"/>
+      <w:r>
+        <w:t>đậu</w:t>
+      </w:r>
+      <w:proofErr w:type="spellEnd"/>
+      <w:r>
+        <w:t xml:space="preserve"> </w:t>
+      </w:r>
+      <w:proofErr w:type="spellStart"/>
+      <w:r>
+        <w:t>tía</w:t>
+      </w:r>
+      <w:proofErr w:type="spellEnd"/>
+      <w:r>
+        <w:t xml:space="preserve"> Wisteria</w:t>
+      </w:r>
+      <w:r>
+        <w:t xml:space="preserve"> (</w:t>
+      </w:r>
+      <w:proofErr w:type="spellStart"/>
+      <w:r>
+        <w:t>Nhật</w:t>
+      </w:r>
+      <w:proofErr w:type="spellEnd"/>
+      <w:r>
+        <w:t xml:space="preserve"> </w:t>
+      </w:r>
+      <w:proofErr w:type="spellStart"/>
+      <w:r>
+        <w:t>Bản</w:t>
+      </w:r>
+      <w:proofErr w:type="spellEnd"/>
+      <w:r>
+        <w:t>)</w:t>
       </w:r>
     </w:p>
     <w:p>
@@ -308,11 +726,33 @@
           <w:lang w:eastAsia="ja-JP"/>
         </w:rPr>
       </w:pPr>
-      <w:r>
-        <w:rPr>
-          <w:lang w:eastAsia="ja-JP"/>
-        </w:rPr>
-        <w:t>Vé tàu SE2, FE2</w:t>
+      <w:proofErr w:type="spellStart"/>
+      <w:r>
+        <w:rPr>
+          <w:lang w:eastAsia="ja-JP"/>
+        </w:rPr>
+        <w:t>Ve</w:t>
+      </w:r>
+      <w:proofErr w:type="spellEnd"/>
+      <w:r>
+        <w:rPr>
+          <w:lang w:eastAsia="ja-JP"/>
+        </w:rPr>
+        <w:t xml:space="preserve">́ </w:t>
+      </w:r>
+      <w:proofErr w:type="spellStart"/>
+      <w:r>
+        <w:rPr>
+          <w:lang w:eastAsia="ja-JP"/>
+        </w:rPr>
+        <w:t>tàu</w:t>
+      </w:r>
+      <w:proofErr w:type="spellEnd"/>
+      <w:r>
+        <w:rPr>
+          <w:lang w:eastAsia="ja-JP"/>
+        </w:rPr>
+        <w:t xml:space="preserve"> SE2, FE2</w:t>
       </w:r>
     </w:p>
     <w:p>
@@ -334,24 +774,102 @@
           <w:lang w:eastAsia="ja-JP"/>
         </w:rPr>
       </w:pPr>
-      <w:r>
-        <w:rPr>
-          <w:lang w:eastAsia="ja-JP"/>
-        </w:rPr>
-        <w:t>Quán cà ri trên đường Phan Xích Long</w:t>
-      </w:r>
-    </w:p>
-    <w:p>
-      <w:pPr>
-        <w:rPr>
-          <w:lang w:eastAsia="ja-JP"/>
-        </w:rPr>
-      </w:pPr>
-      <w:r>
-        <w:rPr>
-          <w:lang w:eastAsia="ja-JP"/>
-        </w:rPr>
-        <w:t>384 Phan Xích Long</w:t>
+      <w:proofErr w:type="spellStart"/>
+      <w:r>
+        <w:rPr>
+          <w:lang w:eastAsia="ja-JP"/>
+        </w:rPr>
+        <w:t>Quán</w:t>
+      </w:r>
+      <w:proofErr w:type="spellEnd"/>
+      <w:r>
+        <w:rPr>
+          <w:lang w:eastAsia="ja-JP"/>
+        </w:rPr>
+        <w:t xml:space="preserve"> cà </w:t>
+      </w:r>
+      <w:proofErr w:type="spellStart"/>
+      <w:r>
+        <w:rPr>
+          <w:lang w:eastAsia="ja-JP"/>
+        </w:rPr>
+        <w:t>ri</w:t>
+      </w:r>
+      <w:proofErr w:type="spellEnd"/>
+      <w:r>
+        <w:rPr>
+          <w:lang w:eastAsia="ja-JP"/>
+        </w:rPr>
+        <w:t xml:space="preserve"> </w:t>
+      </w:r>
+      <w:proofErr w:type="spellStart"/>
+      <w:r>
+        <w:rPr>
+          <w:lang w:eastAsia="ja-JP"/>
+        </w:rPr>
+        <w:t>trên</w:t>
+      </w:r>
+      <w:proofErr w:type="spellEnd"/>
+      <w:r>
+        <w:rPr>
+          <w:lang w:eastAsia="ja-JP"/>
+        </w:rPr>
+        <w:t xml:space="preserve"> </w:t>
+      </w:r>
+      <w:proofErr w:type="spellStart"/>
+      <w:r>
+        <w:rPr>
+          <w:lang w:eastAsia="ja-JP"/>
+        </w:rPr>
+        <w:t>đường</w:t>
+      </w:r>
+      <w:proofErr w:type="spellEnd"/>
+      <w:r>
+        <w:rPr>
+          <w:lang w:eastAsia="ja-JP"/>
+        </w:rPr>
+        <w:t xml:space="preserve"> Phan </w:t>
+      </w:r>
+      <w:proofErr w:type="spellStart"/>
+      <w:r>
+        <w:rPr>
+          <w:lang w:eastAsia="ja-JP"/>
+        </w:rPr>
+        <w:t>Xích</w:t>
+      </w:r>
+      <w:proofErr w:type="spellEnd"/>
+      <w:r>
+        <w:rPr>
+          <w:lang w:eastAsia="ja-JP"/>
+        </w:rPr>
+        <w:t xml:space="preserve"> Long</w:t>
+      </w:r>
+    </w:p>
+    <w:p>
+      <w:pPr>
+        <w:rPr>
+          <w:lang w:eastAsia="ja-JP"/>
+        </w:rPr>
+      </w:pPr>
+      <w:r>
+        <w:rPr>
+          <w:lang w:eastAsia="ja-JP"/>
+        </w:rPr>
+        <w:t xml:space="preserve">384 Phan </w:t>
+      </w:r>
+      <w:proofErr w:type="spellStart"/>
+      <w:r>
+        <w:rPr>
+          <w:lang w:eastAsia="ja-JP"/>
+        </w:rPr>
+        <w:t>Xích</w:t>
+      </w:r>
+      <w:proofErr w:type="spellEnd"/>
+      <w:r>
+        <w:rPr>
+          <w:lang w:eastAsia="ja-JP"/>
+        </w:rPr>
+        <w:t xml:space="preserve"> Long</w:t>
       </w:r>
     </w:p>
     <w:p>
@@ -373,11 +891,75 @@
           <w:lang w:eastAsia="ja-JP"/>
         </w:rPr>
       </w:pPr>
-      <w:r>
-        <w:rPr>
-          <w:lang w:eastAsia="ja-JP"/>
-        </w:rPr>
-        <w:t>Tuổi Tý hợp với tuổi nào?</w:t>
+      <w:proofErr w:type="spellStart"/>
+      <w:r>
+        <w:rPr>
+          <w:lang w:eastAsia="ja-JP"/>
+        </w:rPr>
+        <w:t>Tuổi</w:t>
+      </w:r>
+      <w:proofErr w:type="spellEnd"/>
+      <w:r>
+        <w:rPr>
+          <w:lang w:eastAsia="ja-JP"/>
+        </w:rPr>
+        <w:t xml:space="preserve"> Tý </w:t>
+      </w:r>
+      <w:proofErr w:type="spellStart"/>
+      <w:r>
+        <w:rPr>
+          <w:lang w:eastAsia="ja-JP"/>
+        </w:rPr>
+        <w:t>hợp</w:t>
+      </w:r>
+      <w:proofErr w:type="spellEnd"/>
+      <w:r>
+        <w:rPr>
+          <w:lang w:eastAsia="ja-JP"/>
+        </w:rPr>
+        <w:t xml:space="preserve"> </w:t>
+      </w:r>
+      <w:proofErr w:type="spellStart"/>
+      <w:r>
+        <w:rPr>
+          <w:lang w:eastAsia="ja-JP"/>
+        </w:rPr>
+        <w:t>với</w:t>
+      </w:r>
+      <w:proofErr w:type="spellEnd"/>
+      <w:r>
+        <w:rPr>
+          <w:lang w:eastAsia="ja-JP"/>
+        </w:rPr>
+        <w:t xml:space="preserve"> </w:t>
+      </w:r>
+      <w:proofErr w:type="spellStart"/>
+      <w:r>
+        <w:rPr>
+          <w:lang w:eastAsia="ja-JP"/>
+        </w:rPr>
+        <w:t>tuổi</w:t>
+      </w:r>
+      <w:proofErr w:type="spellEnd"/>
+      <w:r>
+        <w:rPr>
+          <w:lang w:eastAsia="ja-JP"/>
+        </w:rPr>
+        <w:t xml:space="preserve"> </w:t>
+      </w:r>
+      <w:proofErr w:type="spellStart"/>
+      <w:r>
+        <w:rPr>
+          <w:lang w:eastAsia="ja-JP"/>
+        </w:rPr>
+        <w:t>nào</w:t>
+      </w:r>
+      <w:proofErr w:type="spellEnd"/>
+      <w:r>
+        <w:rPr>
+          <w:lang w:eastAsia="ja-JP"/>
+        </w:rPr>
+        <w:t>?</w:t>
       </w:r>
     </w:p>
     <w:p>
@@ -552,11 +1134,47 @@
           <w:rFonts w:ascii="MS Gothic" w:eastAsia="MS Gothic" w:hAnsi="MS Gothic" w:cs="MS Gothic"/>
         </w:rPr>
       </w:pPr>
+      <w:proofErr w:type="spellStart"/>
       <w:r>
         <w:rPr>
           <w:rFonts w:ascii="MS Gothic" w:eastAsia="MS Gothic" w:hAnsi="MS Gothic" w:cs="MS Gothic"/>
         </w:rPr>
-        <w:t>Đi onsite Nhật cần N2</w:t>
+        <w:t>Đi</w:t>
+      </w:r>
+      <w:proofErr w:type="spellEnd"/>
+      <w:r>
+        <w:rPr>
+          <w:rFonts w:ascii="MS Gothic" w:eastAsia="MS Gothic" w:hAnsi="MS Gothic" w:cs="MS Gothic"/>
+        </w:rPr>
+        <w:t xml:space="preserve"> onsite </w:t>
+      </w:r>
+      <w:proofErr w:type="spellStart"/>
+      <w:r>
+        <w:rPr>
+          <w:rFonts w:ascii="MS Gothic" w:eastAsia="MS Gothic" w:hAnsi="MS Gothic" w:cs="MS Gothic"/>
+        </w:rPr>
+        <w:t>Nhật</w:t>
+      </w:r>
+      <w:proofErr w:type="spellEnd"/>
+      <w:r>
+        <w:rPr>
+          <w:rFonts w:ascii="MS Gothic" w:eastAsia="MS Gothic" w:hAnsi="MS Gothic" w:cs="MS Gothic"/>
+        </w:rPr>
+        <w:t xml:space="preserve"> </w:t>
+      </w:r>
+      <w:proofErr w:type="spellStart"/>
+      <w:r>
+        <w:rPr>
+          <w:rFonts w:ascii="MS Gothic" w:eastAsia="MS Gothic" w:hAnsi="MS Gothic" w:cs="MS Gothic"/>
+        </w:rPr>
+        <w:t>cần</w:t>
+      </w:r>
+      <w:proofErr w:type="spellEnd"/>
+      <w:r>
+        <w:rPr>
+          <w:rFonts w:ascii="MS Gothic" w:eastAsia="MS Gothic" w:hAnsi="MS Gothic" w:cs="MS Gothic"/>
+        </w:rPr>
+        <w:t xml:space="preserve"> N2</w:t>
       </w:r>
     </w:p>
     <w:p>
@@ -571,8 +1189,13 @@
     </w:p>
     <w:p/>
     <w:p>
-      <w:r>
-        <w:t>BrSE onsite:</w:t>
+      <w:proofErr w:type="spellStart"/>
+      <w:r>
+        <w:t>BrSE</w:t>
+      </w:r>
+      <w:proofErr w:type="spellEnd"/>
+      <w:r>
+        <w:t xml:space="preserve"> onsite:</w:t>
       </w:r>
     </w:p>
     <w:p>
@@ -588,9 +1211,46 @@
     <w:p/>
     <w:p/>
     <w:p>
+      <w:proofErr w:type="spellStart"/>
       <w:r>
         <w:lastRenderedPageBreak/>
-        <w:t>Lộ trình từ Dev lên BrSE:</w:t>
+        <w:t>Lô</w:t>
+      </w:r>
+      <w:proofErr w:type="spellEnd"/>
+      <w:r>
+        <w:t xml:space="preserve">̣ </w:t>
+      </w:r>
+      <w:proofErr w:type="spellStart"/>
+      <w:r>
+        <w:t>trình</w:t>
+      </w:r>
+      <w:proofErr w:type="spellEnd"/>
+      <w:r>
+        <w:t xml:space="preserve"> </w:t>
+      </w:r>
+      <w:proofErr w:type="spellStart"/>
+      <w:r>
+        <w:t>tư</w:t>
+      </w:r>
+      <w:proofErr w:type="spellEnd"/>
+      <w:r>
+        <w:t xml:space="preserve">̀ Dev </w:t>
+      </w:r>
+      <w:proofErr w:type="spellStart"/>
+      <w:r>
+        <w:t>lên</w:t>
+      </w:r>
+      <w:proofErr w:type="spellEnd"/>
+      <w:r>
+        <w:t xml:space="preserve"> </w:t>
+      </w:r>
+      <w:proofErr w:type="spellStart"/>
+      <w:r>
+        <w:t>BrSE</w:t>
+      </w:r>
+      <w:proofErr w:type="spellEnd"/>
+      <w:r>
+        <w:t>:</w:t>
       </w:r>
     </w:p>
     <w:p>
@@ -619,7 +1279,35 @@
           <w:rPr>
             <w:rStyle w:val="Hyperlink"/>
           </w:rPr>
-          <w:t>https://kipalog.com/posts/Outsourcing-Nhat---Co-nen-hoc-Tieng-Nhat--</w:t>
+          <w:t>https://kipalog.com/posts/Outsourcing-Nhat---Co-</w:t>
+        </w:r>
+        <w:proofErr w:type="spellStart"/>
+        <w:r>
+          <w:rPr>
+            <w:rStyle w:val="Hyperlink"/>
+          </w:rPr>
+          <w:t>nen</w:t>
+        </w:r>
+        <w:proofErr w:type="spellEnd"/>
+        <w:r>
+          <w:rPr>
+            <w:rStyle w:val="Hyperlink"/>
+          </w:rPr>
+          <w:t>-hoc-Tieng-</w:t>
+        </w:r>
+        <w:proofErr w:type="spellStart"/>
+        <w:r>
+          <w:rPr>
+            <w:rStyle w:val="Hyperlink"/>
+          </w:rPr>
+          <w:t>Nhat</w:t>
+        </w:r>
+        <w:proofErr w:type="spellEnd"/>
+        <w:r>
+          <w:rPr>
+            <w:rStyle w:val="Hyperlink"/>
+          </w:rPr>
+          <w:t>--</w:t>
         </w:r>
       </w:hyperlink>
     </w:p>
@@ -630,11 +1318,61 @@
     </w:p>
     <w:p>
       <w:r>
-        <w:t xml:space="preserve">Keyword nên tìm:  </w:t>
-      </w:r>
-      <w:r>
-        <w:t>nang cao kinh nghiem wordpress</w:t>
-      </w:r>
+        <w:t xml:space="preserve">Keyword </w:t>
+      </w:r>
+      <w:proofErr w:type="spellStart"/>
+      <w:r>
+        <w:t>nên</w:t>
+      </w:r>
+      <w:proofErr w:type="spellEnd"/>
+      <w:r>
+        <w:t xml:space="preserve"> </w:t>
+      </w:r>
+      <w:proofErr w:type="spellStart"/>
+      <w:r>
+        <w:t>tìm</w:t>
+      </w:r>
+      <w:proofErr w:type="spellEnd"/>
+      <w:r>
+        <w:t xml:space="preserve">:  </w:t>
+      </w:r>
+      <w:proofErr w:type="spellStart"/>
+      <w:r>
+        <w:t>nang</w:t>
+      </w:r>
+      <w:proofErr w:type="spellEnd"/>
+      <w:r>
+        <w:t xml:space="preserve"> </w:t>
+      </w:r>
+      <w:proofErr w:type="spellStart"/>
+      <w:r>
+        <w:t>cao</w:t>
+      </w:r>
+      <w:proofErr w:type="spellEnd"/>
+      <w:r>
+        <w:t xml:space="preserve"> </w:t>
+      </w:r>
+      <w:proofErr w:type="spellStart"/>
+      <w:r>
+        <w:t>kinh</w:t>
+      </w:r>
+      <w:proofErr w:type="spellEnd"/>
+      <w:r>
+        <w:t xml:space="preserve"> </w:t>
+      </w:r>
+      <w:proofErr w:type="spellStart"/>
+      <w:r>
+        <w:t>nghiem</w:t>
+      </w:r>
+      <w:proofErr w:type="spellEnd"/>
+      <w:r>
+        <w:t xml:space="preserve"> </w:t>
+      </w:r>
+      <w:proofErr w:type="spellStart"/>
+      <w:r>
+        <w:t>wordpress</w:t>
+      </w:r>
+      <w:proofErr w:type="spellEnd"/>
     </w:p>
     <w:p/>
     <w:p>
@@ -673,7 +1411,23 @@
     </w:p>
     <w:p>
       <w:r>
-        <w:t xml:space="preserve">Download tai lieu tieng Nhat: </w:t>
+        <w:t xml:space="preserve">Download tai lieu </w:t>
+      </w:r>
+      <w:proofErr w:type="spellStart"/>
+      <w:r>
+        <w:t>tieng</w:t>
+      </w:r>
+      <w:proofErr w:type="spellEnd"/>
+      <w:r>
+        <w:t xml:space="preserve"> </w:t>
+      </w:r>
+      <w:proofErr w:type="spellStart"/>
+      <w:r>
+        <w:t>Nhat</w:t>
+      </w:r>
+      <w:proofErr w:type="spellEnd"/>
+      <w:r>
+        <w:t xml:space="preserve">: </w:t>
       </w:r>
       <w:hyperlink r:id="rId21" w:history="1">
         <w:r>
@@ -690,7 +1444,15 @@
       </w:r>
       <w:r>
         <w:br/>
-        <w:t>Ung dung Wordpress de lam web:</w:t>
+        <w:t xml:space="preserve">Ung dung </w:t>
+      </w:r>
+      <w:proofErr w:type="spellStart"/>
+      <w:r>
+        <w:t>Wordpress</w:t>
+      </w:r>
+      <w:proofErr w:type="spellEnd"/>
+      <w:r>
+        <w:t xml:space="preserve"> de lam web:</w:t>
       </w:r>
     </w:p>
     <w:p>
@@ -723,6 +1485,7 @@
           <w:lang w:eastAsia="ja-JP"/>
         </w:rPr>
       </w:pPr>
+      <w:proofErr w:type="spellStart"/>
       <w:r>
         <w:rPr>
           <w:rFonts w:eastAsiaTheme="minorEastAsia"/>
@@ -730,6 +1493,8 @@
         </w:rPr>
         <w:t>Wordpress</w:t>
       </w:r>
+      <w:proofErr w:type="spellEnd"/>
+      <w:proofErr w:type="gramStart"/>
       <w:r>
         <w:rPr>
           <w:rFonts w:eastAsiaTheme="minorEastAsia" w:hint="eastAsia"/>
@@ -742,7 +1507,31 @@
           <w:rFonts w:eastAsiaTheme="minorEastAsia" w:hint="eastAsia"/>
           <w:lang w:eastAsia="ja-JP"/>
         </w:rPr>
-        <w:t xml:space="preserve"> : wordpress theme</w:t>
+        <w:t xml:space="preserve"> :</w:t>
+      </w:r>
+      <w:proofErr w:type="gramEnd"/>
+      <w:r>
+        <w:rPr>
+          <w:rFonts w:eastAsiaTheme="minorEastAsia" w:hint="eastAsia"/>
+          <w:lang w:eastAsia="ja-JP"/>
+        </w:rPr>
+        <w:t xml:space="preserve"> </w:t>
+      </w:r>
+      <w:proofErr w:type="spellStart"/>
+      <w:r>
+        <w:rPr>
+          <w:rFonts w:eastAsiaTheme="minorEastAsia" w:hint="eastAsia"/>
+          <w:lang w:eastAsia="ja-JP"/>
+        </w:rPr>
+        <w:t>wordpress</w:t>
+      </w:r>
+      <w:proofErr w:type="spellEnd"/>
+      <w:r>
+        <w:rPr>
+          <w:rFonts w:eastAsiaTheme="minorEastAsia" w:hint="eastAsia"/>
+          <w:lang w:eastAsia="ja-JP"/>
+        </w:rPr>
+        <w:t xml:space="preserve"> theme</w:t>
       </w:r>
     </w:p>
     <w:p>
@@ -867,35 +1656,147 @@
           <w:rFonts w:eastAsiaTheme="minorEastAsia"/>
           <w:lang w:eastAsia="ja-JP"/>
         </w:rPr>
-        <w:t xml:space="preserve">FM 96.5 : 15h00 </w:t>
-      </w:r>
+        <w:t xml:space="preserve">FM </w:t>
+      </w:r>
+      <w:proofErr w:type="gramStart"/>
       <w:r>
         <w:rPr>
           <w:rFonts w:eastAsiaTheme="minorEastAsia"/>
           <w:lang w:eastAsia="ja-JP"/>
         </w:rPr>
-        <w:t xml:space="preserve"> hằng ngày </w:t>
-      </w:r>
+        <w:t>96.5 :</w:t>
+      </w:r>
+      <w:proofErr w:type="gramEnd"/>
       <w:r>
         <w:rPr>
           <w:rFonts w:eastAsiaTheme="minorEastAsia"/>
           <w:lang w:eastAsia="ja-JP"/>
         </w:rPr>
-        <w:t>– Cùng bạn sống khoẻ</w:t>
-      </w:r>
-    </w:p>
-    <w:p>
-      <w:pPr>
+        <w:t xml:space="preserve"> 15h00 </w:t>
+      </w:r>
+      <w:r>
         <w:rPr>
           <w:rFonts w:eastAsiaTheme="minorEastAsia"/>
           <w:lang w:eastAsia="ja-JP"/>
         </w:rPr>
-      </w:pPr>
+        <w:t xml:space="preserve"> </w:t>
+      </w:r>
+      <w:proofErr w:type="spellStart"/>
       <w:r>
         <w:rPr>
           <w:rFonts w:eastAsiaTheme="minorEastAsia"/>
           <w:lang w:eastAsia="ja-JP"/>
         </w:rPr>
+        <w:t>hằng</w:t>
+      </w:r>
+      <w:proofErr w:type="spellEnd"/>
+      <w:r>
+        <w:rPr>
+          <w:rFonts w:eastAsiaTheme="minorEastAsia"/>
+          <w:lang w:eastAsia="ja-JP"/>
+        </w:rPr>
+        <w:t xml:space="preserve"> </w:t>
+      </w:r>
+      <w:proofErr w:type="spellStart"/>
+      <w:r>
+        <w:rPr>
+          <w:rFonts w:eastAsiaTheme="minorEastAsia"/>
+          <w:lang w:eastAsia="ja-JP"/>
+        </w:rPr>
+        <w:t>ngày</w:t>
+      </w:r>
+      <w:proofErr w:type="spellEnd"/>
+      <w:r>
+        <w:rPr>
+          <w:rFonts w:eastAsiaTheme="minorEastAsia"/>
+          <w:lang w:eastAsia="ja-JP"/>
+        </w:rPr>
+        <w:t xml:space="preserve"> </w:t>
+      </w:r>
+      <w:r>
+        <w:rPr>
+          <w:rFonts w:eastAsiaTheme="minorEastAsia"/>
+          <w:lang w:eastAsia="ja-JP"/>
+        </w:rPr>
+        <w:t xml:space="preserve">– </w:t>
+      </w:r>
+      <w:proofErr w:type="spellStart"/>
+      <w:r>
+        <w:rPr>
+          <w:rFonts w:eastAsiaTheme="minorEastAsia"/>
+          <w:lang w:eastAsia="ja-JP"/>
+        </w:rPr>
+        <w:t>Cùng</w:t>
+      </w:r>
+      <w:proofErr w:type="spellEnd"/>
+      <w:r>
+        <w:rPr>
+          <w:rFonts w:eastAsiaTheme="minorEastAsia"/>
+          <w:lang w:eastAsia="ja-JP"/>
+        </w:rPr>
+        <w:t xml:space="preserve"> </w:t>
+      </w:r>
+      <w:proofErr w:type="spellStart"/>
+      <w:r>
+        <w:rPr>
+          <w:rFonts w:eastAsiaTheme="minorEastAsia"/>
+          <w:lang w:eastAsia="ja-JP"/>
+        </w:rPr>
+        <w:t>bạn</w:t>
+      </w:r>
+      <w:proofErr w:type="spellEnd"/>
+      <w:r>
+        <w:rPr>
+          <w:rFonts w:eastAsiaTheme="minorEastAsia"/>
+          <w:lang w:eastAsia="ja-JP"/>
+        </w:rPr>
+        <w:t xml:space="preserve"> </w:t>
+      </w:r>
+      <w:proofErr w:type="spellStart"/>
+      <w:r>
+        <w:rPr>
+          <w:rFonts w:eastAsiaTheme="minorEastAsia"/>
+          <w:lang w:eastAsia="ja-JP"/>
+        </w:rPr>
+        <w:t>sống</w:t>
+      </w:r>
+      <w:proofErr w:type="spellEnd"/>
+      <w:r>
+        <w:rPr>
+          <w:rFonts w:eastAsiaTheme="minorEastAsia"/>
+          <w:lang w:eastAsia="ja-JP"/>
+        </w:rPr>
+        <w:t xml:space="preserve"> </w:t>
+      </w:r>
+      <w:proofErr w:type="spellStart"/>
+      <w:r>
+        <w:rPr>
+          <w:rFonts w:eastAsiaTheme="minorEastAsia"/>
+          <w:lang w:eastAsia="ja-JP"/>
+        </w:rPr>
+        <w:t>khoe</w:t>
+      </w:r>
+      <w:proofErr w:type="spellEnd"/>
+      <w:r>
+        <w:rPr>
+          <w:rFonts w:eastAsiaTheme="minorEastAsia"/>
+          <w:lang w:eastAsia="ja-JP"/>
+        </w:rPr>
+        <w:t>̉</w:t>
+      </w:r>
+    </w:p>
+    <w:p>
+      <w:pPr>
+        <w:rPr>
+          <w:rFonts w:eastAsiaTheme="minorEastAsia"/>
+          <w:lang w:eastAsia="ja-JP"/>
+        </w:rPr>
+      </w:pPr>
+      <w:r>
+        <w:rPr>
+          <w:rFonts w:eastAsiaTheme="minorEastAsia"/>
+          <w:lang w:eastAsia="ja-JP"/>
+        </w:rPr>
         <w:t>-----------------------------------------------------</w:t>
       </w:r>
     </w:p>
@@ -906,28 +1807,272 @@
           <w:lang w:eastAsia="ja-JP"/>
         </w:rPr>
       </w:pPr>
+      <w:proofErr w:type="spellStart"/>
       <w:r>
         <w:rPr>
           <w:rFonts w:eastAsiaTheme="minorEastAsia"/>
           <w:lang w:eastAsia="ja-JP"/>
         </w:rPr>
-        <w:t>Trong 3 tuần đầu, hạn chế dùng các loại thuốc</w:t>
-      </w:r>
-    </w:p>
-    <w:p>
-      <w:pPr>
+        <w:t>Trong</w:t>
+      </w:r>
+      <w:proofErr w:type="spellEnd"/>
+      <w:r>
         <w:rPr>
           <w:rFonts w:eastAsiaTheme="minorEastAsia"/>
           <w:lang w:eastAsia="ja-JP"/>
         </w:rPr>
-      </w:pPr>
+        <w:t xml:space="preserve"> 3 </w:t>
+      </w:r>
+      <w:proofErr w:type="spellStart"/>
       <w:r>
         <w:rPr>
           <w:rFonts w:eastAsiaTheme="minorEastAsia"/>
           <w:lang w:eastAsia="ja-JP"/>
         </w:rPr>
-        <w:t>Tuần thứ 6, bổ sung thuốc sắt và thuốc canxi</w:t>
-      </w:r>
+        <w:t>tuần</w:t>
+      </w:r>
+      <w:proofErr w:type="spellEnd"/>
+      <w:r>
+        <w:rPr>
+          <w:rFonts w:eastAsiaTheme="minorEastAsia"/>
+          <w:lang w:eastAsia="ja-JP"/>
+        </w:rPr>
+        <w:t xml:space="preserve"> </w:t>
+      </w:r>
+      <w:proofErr w:type="spellStart"/>
+      <w:r>
+        <w:rPr>
+          <w:rFonts w:eastAsiaTheme="minorEastAsia"/>
+          <w:lang w:eastAsia="ja-JP"/>
+        </w:rPr>
+        <w:t>đầu</w:t>
+      </w:r>
+      <w:proofErr w:type="spellEnd"/>
+      <w:r>
+        <w:rPr>
+          <w:rFonts w:eastAsiaTheme="minorEastAsia"/>
+          <w:lang w:eastAsia="ja-JP"/>
+        </w:rPr>
+        <w:t xml:space="preserve">, </w:t>
+      </w:r>
+      <w:proofErr w:type="spellStart"/>
+      <w:r>
+        <w:rPr>
+          <w:rFonts w:eastAsiaTheme="minorEastAsia"/>
+          <w:lang w:eastAsia="ja-JP"/>
+        </w:rPr>
+        <w:t>hạn</w:t>
+      </w:r>
+      <w:proofErr w:type="spellEnd"/>
+      <w:r>
+        <w:rPr>
+          <w:rFonts w:eastAsiaTheme="minorEastAsia"/>
+          <w:lang w:eastAsia="ja-JP"/>
+        </w:rPr>
+        <w:t xml:space="preserve"> </w:t>
+      </w:r>
+      <w:proofErr w:type="spellStart"/>
+      <w:r>
+        <w:rPr>
+          <w:rFonts w:eastAsiaTheme="minorEastAsia"/>
+          <w:lang w:eastAsia="ja-JP"/>
+        </w:rPr>
+        <w:t>chê</w:t>
+      </w:r>
+      <w:proofErr w:type="spellEnd"/>
+      <w:r>
+        <w:rPr>
+          <w:rFonts w:eastAsiaTheme="minorEastAsia"/>
+          <w:lang w:eastAsia="ja-JP"/>
+        </w:rPr>
+        <w:t xml:space="preserve">́ </w:t>
+      </w:r>
+      <w:proofErr w:type="spellStart"/>
+      <w:r>
+        <w:rPr>
+          <w:rFonts w:eastAsiaTheme="minorEastAsia"/>
+          <w:lang w:eastAsia="ja-JP"/>
+        </w:rPr>
+        <w:t>dùng</w:t>
+      </w:r>
+      <w:proofErr w:type="spellEnd"/>
+      <w:r>
+        <w:rPr>
+          <w:rFonts w:eastAsiaTheme="minorEastAsia"/>
+          <w:lang w:eastAsia="ja-JP"/>
+        </w:rPr>
+        <w:t xml:space="preserve"> </w:t>
+      </w:r>
+      <w:proofErr w:type="spellStart"/>
+      <w:r>
+        <w:rPr>
+          <w:rFonts w:eastAsiaTheme="minorEastAsia"/>
+          <w:lang w:eastAsia="ja-JP"/>
+        </w:rPr>
+        <w:t>các</w:t>
+      </w:r>
+      <w:proofErr w:type="spellEnd"/>
+      <w:r>
+        <w:rPr>
+          <w:rFonts w:eastAsiaTheme="minorEastAsia"/>
+          <w:lang w:eastAsia="ja-JP"/>
+        </w:rPr>
+        <w:t xml:space="preserve"> </w:t>
+      </w:r>
+      <w:proofErr w:type="spellStart"/>
+      <w:r>
+        <w:rPr>
+          <w:rFonts w:eastAsiaTheme="minorEastAsia"/>
+          <w:lang w:eastAsia="ja-JP"/>
+        </w:rPr>
+        <w:t>loại</w:t>
+      </w:r>
+      <w:proofErr w:type="spellEnd"/>
+      <w:r>
+        <w:rPr>
+          <w:rFonts w:eastAsiaTheme="minorEastAsia"/>
+          <w:lang w:eastAsia="ja-JP"/>
+        </w:rPr>
+        <w:t xml:space="preserve"> </w:t>
+      </w:r>
+      <w:proofErr w:type="spellStart"/>
+      <w:r>
+        <w:rPr>
+          <w:rFonts w:eastAsiaTheme="minorEastAsia"/>
+          <w:lang w:eastAsia="ja-JP"/>
+        </w:rPr>
+        <w:t>thuốc</w:t>
+      </w:r>
+      <w:proofErr w:type="spellEnd"/>
+    </w:p>
+    <w:p>
+      <w:pPr>
+        <w:rPr>
+          <w:rFonts w:eastAsiaTheme="minorEastAsia"/>
+          <w:lang w:eastAsia="ja-JP"/>
+        </w:rPr>
+      </w:pPr>
+      <w:proofErr w:type="spellStart"/>
+      <w:r>
+        <w:rPr>
+          <w:rFonts w:eastAsiaTheme="minorEastAsia"/>
+          <w:lang w:eastAsia="ja-JP"/>
+        </w:rPr>
+        <w:t>Tuần</w:t>
+      </w:r>
+      <w:proofErr w:type="spellEnd"/>
+      <w:r>
+        <w:rPr>
+          <w:rFonts w:eastAsiaTheme="minorEastAsia"/>
+          <w:lang w:eastAsia="ja-JP"/>
+        </w:rPr>
+        <w:t xml:space="preserve"> </w:t>
+      </w:r>
+      <w:proofErr w:type="spellStart"/>
+      <w:r>
+        <w:rPr>
+          <w:rFonts w:eastAsiaTheme="minorEastAsia"/>
+          <w:lang w:eastAsia="ja-JP"/>
+        </w:rPr>
+        <w:t>thư</w:t>
+      </w:r>
+      <w:proofErr w:type="spellEnd"/>
+      <w:r>
+        <w:rPr>
+          <w:rFonts w:eastAsiaTheme="minorEastAsia"/>
+          <w:lang w:eastAsia="ja-JP"/>
+        </w:rPr>
+        <w:t xml:space="preserve">́ 6, </w:t>
+      </w:r>
+      <w:proofErr w:type="spellStart"/>
+      <w:r>
+        <w:rPr>
+          <w:rFonts w:eastAsiaTheme="minorEastAsia"/>
+          <w:lang w:eastAsia="ja-JP"/>
+        </w:rPr>
+        <w:t>bô</w:t>
+      </w:r>
+      <w:proofErr w:type="spellEnd"/>
+      <w:r>
+        <w:rPr>
+          <w:rFonts w:eastAsiaTheme="minorEastAsia"/>
+          <w:lang w:eastAsia="ja-JP"/>
+        </w:rPr>
+        <w:t xml:space="preserve">̉ sung </w:t>
+      </w:r>
+      <w:proofErr w:type="spellStart"/>
+      <w:r>
+        <w:rPr>
+          <w:rFonts w:eastAsiaTheme="minorEastAsia"/>
+          <w:lang w:eastAsia="ja-JP"/>
+        </w:rPr>
+        <w:t>thuốc</w:t>
+      </w:r>
+      <w:proofErr w:type="spellEnd"/>
+      <w:r>
+        <w:rPr>
+          <w:rFonts w:eastAsiaTheme="minorEastAsia"/>
+          <w:lang w:eastAsia="ja-JP"/>
+        </w:rPr>
+        <w:t xml:space="preserve"> </w:t>
+      </w:r>
+      <w:proofErr w:type="spellStart"/>
+      <w:r>
+        <w:rPr>
+          <w:rFonts w:eastAsiaTheme="minorEastAsia"/>
+          <w:lang w:eastAsia="ja-JP"/>
+        </w:rPr>
+        <w:t>sắt</w:t>
+      </w:r>
+      <w:proofErr w:type="spellEnd"/>
+      <w:r>
+        <w:rPr>
+          <w:rFonts w:eastAsiaTheme="minorEastAsia"/>
+          <w:lang w:eastAsia="ja-JP"/>
+        </w:rPr>
+        <w:t xml:space="preserve"> </w:t>
+      </w:r>
+      <w:proofErr w:type="spellStart"/>
+      <w:r>
+        <w:rPr>
+          <w:rFonts w:eastAsiaTheme="minorEastAsia"/>
+          <w:lang w:eastAsia="ja-JP"/>
+        </w:rPr>
+        <w:t>va</w:t>
+      </w:r>
+      <w:proofErr w:type="spellEnd"/>
+      <w:r>
+        <w:rPr>
+          <w:rFonts w:eastAsiaTheme="minorEastAsia"/>
+          <w:lang w:eastAsia="ja-JP"/>
+        </w:rPr>
+        <w:t xml:space="preserve">̀ </w:t>
+      </w:r>
+      <w:proofErr w:type="spellStart"/>
+      <w:r>
+        <w:rPr>
+          <w:rFonts w:eastAsiaTheme="minorEastAsia"/>
+          <w:lang w:eastAsia="ja-JP"/>
+        </w:rPr>
+        <w:t>thuốc</w:t>
+      </w:r>
+      <w:proofErr w:type="spellEnd"/>
+      <w:r>
+        <w:rPr>
+          <w:rFonts w:eastAsiaTheme="minorEastAsia"/>
+          <w:lang w:eastAsia="ja-JP"/>
+        </w:rPr>
+        <w:t xml:space="preserve"> </w:t>
+      </w:r>
+      <w:proofErr w:type="spellStart"/>
+      <w:r>
+        <w:rPr>
+          <w:rFonts w:eastAsiaTheme="minorEastAsia"/>
+          <w:lang w:eastAsia="ja-JP"/>
+        </w:rPr>
+        <w:t>canxi</w:t>
+      </w:r>
+      <w:proofErr w:type="spellEnd"/>
     </w:p>
     <w:p>
       <w:pPr>
@@ -958,6 +2103,7 @@
           <w:szCs w:val="51"/>
         </w:rPr>
       </w:pPr>
+      <w:proofErr w:type="spellStart"/>
       <w:r>
         <w:rPr>
           <w:rStyle w:val="Strong"/>
@@ -968,8 +2114,139 @@
           <w:sz w:val="28"/>
           <w:szCs w:val="28"/>
         </w:rPr>
-        <w:t>Địa điểm hẹn hò ở Sài Gòn</w:t>
-      </w:r>
+        <w:t>Địa</w:t>
+      </w:r>
+      <w:proofErr w:type="spellEnd"/>
+      <w:r>
+        <w:rPr>
+          <w:rStyle w:val="Strong"/>
+          <w:rFonts w:ascii="Arial" w:hAnsi="Arial" w:cs="Arial"/>
+          <w:b w:val="0"/>
+          <w:bCs w:val="0"/>
+          <w:color w:val="FF6600"/>
+          <w:sz w:val="28"/>
+          <w:szCs w:val="28"/>
+        </w:rPr>
+        <w:t xml:space="preserve"> </w:t>
+      </w:r>
+      <w:proofErr w:type="spellStart"/>
+      <w:r>
+        <w:rPr>
+          <w:rStyle w:val="Strong"/>
+          <w:rFonts w:ascii="Arial" w:hAnsi="Arial" w:cs="Arial"/>
+          <w:b w:val="0"/>
+          <w:bCs w:val="0"/>
+          <w:color w:val="FF6600"/>
+          <w:sz w:val="28"/>
+          <w:szCs w:val="28"/>
+        </w:rPr>
+        <w:t>điểm</w:t>
+      </w:r>
+      <w:proofErr w:type="spellEnd"/>
+      <w:r>
+        <w:rPr>
+          <w:rStyle w:val="Strong"/>
+          <w:rFonts w:ascii="Arial" w:hAnsi="Arial" w:cs="Arial"/>
+          <w:b w:val="0"/>
+          <w:bCs w:val="0"/>
+          <w:color w:val="FF6600"/>
+          <w:sz w:val="28"/>
+          <w:szCs w:val="28"/>
+        </w:rPr>
+        <w:t xml:space="preserve"> </w:t>
+      </w:r>
+      <w:proofErr w:type="spellStart"/>
+      <w:r>
+        <w:rPr>
+          <w:rStyle w:val="Strong"/>
+          <w:rFonts w:ascii="Arial" w:hAnsi="Arial" w:cs="Arial"/>
+          <w:b w:val="0"/>
+          <w:bCs w:val="0"/>
+          <w:color w:val="FF6600"/>
+          <w:sz w:val="28"/>
+          <w:szCs w:val="28"/>
+        </w:rPr>
+        <w:t>hẹn</w:t>
+      </w:r>
+      <w:proofErr w:type="spellEnd"/>
+      <w:r>
+        <w:rPr>
+          <w:rStyle w:val="Strong"/>
+          <w:rFonts w:ascii="Arial" w:hAnsi="Arial" w:cs="Arial"/>
+          <w:b w:val="0"/>
+          <w:bCs w:val="0"/>
+          <w:color w:val="FF6600"/>
+          <w:sz w:val="28"/>
+          <w:szCs w:val="28"/>
+        </w:rPr>
+        <w:t xml:space="preserve"> </w:t>
+      </w:r>
+      <w:proofErr w:type="spellStart"/>
+      <w:r>
+        <w:rPr>
+          <w:rStyle w:val="Strong"/>
+          <w:rFonts w:ascii="Arial" w:hAnsi="Arial" w:cs="Arial"/>
+          <w:b w:val="0"/>
+          <w:bCs w:val="0"/>
+          <w:color w:val="FF6600"/>
+          <w:sz w:val="28"/>
+          <w:szCs w:val="28"/>
+        </w:rPr>
+        <w:t>hò</w:t>
+      </w:r>
+      <w:proofErr w:type="spellEnd"/>
+      <w:r>
+        <w:rPr>
+          <w:rStyle w:val="Strong"/>
+          <w:rFonts w:ascii="Arial" w:hAnsi="Arial" w:cs="Arial"/>
+          <w:b w:val="0"/>
+          <w:bCs w:val="0"/>
+          <w:color w:val="FF6600"/>
+          <w:sz w:val="28"/>
+          <w:szCs w:val="28"/>
+        </w:rPr>
+        <w:t xml:space="preserve"> ở </w:t>
+      </w:r>
+      <w:proofErr w:type="spellStart"/>
+      <w:r>
+        <w:rPr>
+          <w:rStyle w:val="Strong"/>
+          <w:rFonts w:ascii="Arial" w:hAnsi="Arial" w:cs="Arial"/>
+          <w:b w:val="0"/>
+          <w:bCs w:val="0"/>
+          <w:color w:val="FF6600"/>
+          <w:sz w:val="28"/>
+          <w:szCs w:val="28"/>
+        </w:rPr>
+        <w:t>Sài</w:t>
+      </w:r>
+      <w:proofErr w:type="spellEnd"/>
+      <w:r>
+        <w:rPr>
+          <w:rStyle w:val="Strong"/>
+          <w:rFonts w:ascii="Arial" w:hAnsi="Arial" w:cs="Arial"/>
+          <w:b w:val="0"/>
+          <w:bCs w:val="0"/>
+          <w:color w:val="FF6600"/>
+          <w:sz w:val="28"/>
+          <w:szCs w:val="28"/>
+        </w:rPr>
+        <w:t xml:space="preserve"> </w:t>
+      </w:r>
+      <w:proofErr w:type="spellStart"/>
+      <w:r>
+        <w:rPr>
+          <w:rStyle w:val="Strong"/>
+          <w:rFonts w:ascii="Arial" w:hAnsi="Arial" w:cs="Arial"/>
+          <w:b w:val="0"/>
+          <w:bCs w:val="0"/>
+          <w:color w:val="FF6600"/>
+          <w:sz w:val="28"/>
+          <w:szCs w:val="28"/>
+        </w:rPr>
+        <w:t>Gòn</w:t>
+      </w:r>
+      <w:proofErr w:type="spellEnd"/>
     </w:p>
     <w:p>
       <w:hyperlink r:id="rId25" w:history="1">
@@ -1009,7 +2286,655 @@
           <w:szCs w:val="26"/>
           <w:bdr w:val="none" w:sz="0" w:space="0" w:color="auto" w:frame="1"/>
         </w:rPr>
-        <w:t>“Mỗi sáng ở Châu Phi có một con linh dương thức dậy. Nó biết rằng nó phải chạy nhanh hơn con sư tử nhanh nhất, nếu không nó sẽ bị chết.</w:t>
+        <w:t>“</w:t>
+      </w:r>
+      <w:proofErr w:type="spellStart"/>
+      <w:r>
+        <w:rPr>
+          <w:i/>
+          <w:iCs/>
+          <w:color w:val="000000"/>
+          <w:sz w:val="26"/>
+          <w:szCs w:val="26"/>
+          <w:bdr w:val="none" w:sz="0" w:space="0" w:color="auto" w:frame="1"/>
+        </w:rPr>
+        <w:t>Mỗi</w:t>
+      </w:r>
+      <w:proofErr w:type="spellEnd"/>
+      <w:r>
+        <w:rPr>
+          <w:i/>
+          <w:iCs/>
+          <w:color w:val="000000"/>
+          <w:sz w:val="26"/>
+          <w:szCs w:val="26"/>
+          <w:bdr w:val="none" w:sz="0" w:space="0" w:color="auto" w:frame="1"/>
+        </w:rPr>
+        <w:t xml:space="preserve"> </w:t>
+      </w:r>
+      <w:proofErr w:type="spellStart"/>
+      <w:r>
+        <w:rPr>
+          <w:i/>
+          <w:iCs/>
+          <w:color w:val="000000"/>
+          <w:sz w:val="26"/>
+          <w:szCs w:val="26"/>
+          <w:bdr w:val="none" w:sz="0" w:space="0" w:color="auto" w:frame="1"/>
+        </w:rPr>
+        <w:t>sáng</w:t>
+      </w:r>
+      <w:proofErr w:type="spellEnd"/>
+      <w:r>
+        <w:rPr>
+          <w:i/>
+          <w:iCs/>
+          <w:color w:val="000000"/>
+          <w:sz w:val="26"/>
+          <w:szCs w:val="26"/>
+          <w:bdr w:val="none" w:sz="0" w:space="0" w:color="auto" w:frame="1"/>
+        </w:rPr>
+        <w:t xml:space="preserve"> ở </w:t>
+      </w:r>
+      <w:proofErr w:type="spellStart"/>
+      <w:r>
+        <w:rPr>
+          <w:i/>
+          <w:iCs/>
+          <w:color w:val="000000"/>
+          <w:sz w:val="26"/>
+          <w:szCs w:val="26"/>
+          <w:bdr w:val="none" w:sz="0" w:space="0" w:color="auto" w:frame="1"/>
+        </w:rPr>
+        <w:t>Châu</w:t>
+      </w:r>
+      <w:proofErr w:type="spellEnd"/>
+      <w:r>
+        <w:rPr>
+          <w:i/>
+          <w:iCs/>
+          <w:color w:val="000000"/>
+          <w:sz w:val="26"/>
+          <w:szCs w:val="26"/>
+          <w:bdr w:val="none" w:sz="0" w:space="0" w:color="auto" w:frame="1"/>
+        </w:rPr>
+        <w:t xml:space="preserve"> Phi </w:t>
+      </w:r>
+      <w:proofErr w:type="spellStart"/>
+      <w:r>
+        <w:rPr>
+          <w:i/>
+          <w:iCs/>
+          <w:color w:val="000000"/>
+          <w:sz w:val="26"/>
+          <w:szCs w:val="26"/>
+          <w:bdr w:val="none" w:sz="0" w:space="0" w:color="auto" w:frame="1"/>
+        </w:rPr>
+        <w:t>có</w:t>
+      </w:r>
+      <w:proofErr w:type="spellEnd"/>
+      <w:r>
+        <w:rPr>
+          <w:i/>
+          <w:iCs/>
+          <w:color w:val="000000"/>
+          <w:sz w:val="26"/>
+          <w:szCs w:val="26"/>
+          <w:bdr w:val="none" w:sz="0" w:space="0" w:color="auto" w:frame="1"/>
+        </w:rPr>
+        <w:t xml:space="preserve"> </w:t>
+      </w:r>
+      <w:proofErr w:type="spellStart"/>
+      <w:r>
+        <w:rPr>
+          <w:i/>
+          <w:iCs/>
+          <w:color w:val="000000"/>
+          <w:sz w:val="26"/>
+          <w:szCs w:val="26"/>
+          <w:bdr w:val="none" w:sz="0" w:space="0" w:color="auto" w:frame="1"/>
+        </w:rPr>
+        <w:t>một</w:t>
+      </w:r>
+      <w:proofErr w:type="spellEnd"/>
+      <w:r>
+        <w:rPr>
+          <w:i/>
+          <w:iCs/>
+          <w:color w:val="000000"/>
+          <w:sz w:val="26"/>
+          <w:szCs w:val="26"/>
+          <w:bdr w:val="none" w:sz="0" w:space="0" w:color="auto" w:frame="1"/>
+        </w:rPr>
+        <w:t xml:space="preserve"> con </w:t>
+      </w:r>
+      <w:proofErr w:type="spellStart"/>
+      <w:r>
+        <w:rPr>
+          <w:i/>
+          <w:iCs/>
+          <w:color w:val="000000"/>
+          <w:sz w:val="26"/>
+          <w:szCs w:val="26"/>
+          <w:bdr w:val="none" w:sz="0" w:space="0" w:color="auto" w:frame="1"/>
+        </w:rPr>
+        <w:t>linh</w:t>
+      </w:r>
+      <w:proofErr w:type="spellEnd"/>
+      <w:r>
+        <w:rPr>
+          <w:i/>
+          <w:iCs/>
+          <w:color w:val="000000"/>
+          <w:sz w:val="26"/>
+          <w:szCs w:val="26"/>
+          <w:bdr w:val="none" w:sz="0" w:space="0" w:color="auto" w:frame="1"/>
+        </w:rPr>
+        <w:t xml:space="preserve"> </w:t>
+      </w:r>
+      <w:proofErr w:type="spellStart"/>
+      <w:r>
+        <w:rPr>
+          <w:i/>
+          <w:iCs/>
+          <w:color w:val="000000"/>
+          <w:sz w:val="26"/>
+          <w:szCs w:val="26"/>
+          <w:bdr w:val="none" w:sz="0" w:space="0" w:color="auto" w:frame="1"/>
+        </w:rPr>
+        <w:t>dương</w:t>
+      </w:r>
+      <w:proofErr w:type="spellEnd"/>
+      <w:r>
+        <w:rPr>
+          <w:i/>
+          <w:iCs/>
+          <w:color w:val="000000"/>
+          <w:sz w:val="26"/>
+          <w:szCs w:val="26"/>
+          <w:bdr w:val="none" w:sz="0" w:space="0" w:color="auto" w:frame="1"/>
+        </w:rPr>
+        <w:t xml:space="preserve"> </w:t>
+      </w:r>
+      <w:proofErr w:type="spellStart"/>
+      <w:r>
+        <w:rPr>
+          <w:i/>
+          <w:iCs/>
+          <w:color w:val="000000"/>
+          <w:sz w:val="26"/>
+          <w:szCs w:val="26"/>
+          <w:bdr w:val="none" w:sz="0" w:space="0" w:color="auto" w:frame="1"/>
+        </w:rPr>
+        <w:t>thức</w:t>
+      </w:r>
+      <w:proofErr w:type="spellEnd"/>
+      <w:r>
+        <w:rPr>
+          <w:i/>
+          <w:iCs/>
+          <w:color w:val="000000"/>
+          <w:sz w:val="26"/>
+          <w:szCs w:val="26"/>
+          <w:bdr w:val="none" w:sz="0" w:space="0" w:color="auto" w:frame="1"/>
+        </w:rPr>
+        <w:t xml:space="preserve"> </w:t>
+      </w:r>
+      <w:proofErr w:type="spellStart"/>
+      <w:r>
+        <w:rPr>
+          <w:i/>
+          <w:iCs/>
+          <w:color w:val="000000"/>
+          <w:sz w:val="26"/>
+          <w:szCs w:val="26"/>
+          <w:bdr w:val="none" w:sz="0" w:space="0" w:color="auto" w:frame="1"/>
+        </w:rPr>
+        <w:t>dậy</w:t>
+      </w:r>
+      <w:proofErr w:type="spellEnd"/>
+      <w:r>
+        <w:rPr>
+          <w:i/>
+          <w:iCs/>
+          <w:color w:val="000000"/>
+          <w:sz w:val="26"/>
+          <w:szCs w:val="26"/>
+          <w:bdr w:val="none" w:sz="0" w:space="0" w:color="auto" w:frame="1"/>
+        </w:rPr>
+        <w:t xml:space="preserve">. </w:t>
+      </w:r>
+      <w:proofErr w:type="spellStart"/>
+      <w:r>
+        <w:rPr>
+          <w:i/>
+          <w:iCs/>
+          <w:color w:val="000000"/>
+          <w:sz w:val="26"/>
+          <w:szCs w:val="26"/>
+          <w:bdr w:val="none" w:sz="0" w:space="0" w:color="auto" w:frame="1"/>
+        </w:rPr>
+        <w:t>Nó</w:t>
+      </w:r>
+      <w:proofErr w:type="spellEnd"/>
+      <w:r>
+        <w:rPr>
+          <w:i/>
+          <w:iCs/>
+          <w:color w:val="000000"/>
+          <w:sz w:val="26"/>
+          <w:szCs w:val="26"/>
+          <w:bdr w:val="none" w:sz="0" w:space="0" w:color="auto" w:frame="1"/>
+        </w:rPr>
+        <w:t xml:space="preserve"> </w:t>
+      </w:r>
+      <w:proofErr w:type="spellStart"/>
+      <w:r>
+        <w:rPr>
+          <w:i/>
+          <w:iCs/>
+          <w:color w:val="000000"/>
+          <w:sz w:val="26"/>
+          <w:szCs w:val="26"/>
+          <w:bdr w:val="none" w:sz="0" w:space="0" w:color="auto" w:frame="1"/>
+        </w:rPr>
+        <w:t>biết</w:t>
+      </w:r>
+      <w:proofErr w:type="spellEnd"/>
+      <w:r>
+        <w:rPr>
+          <w:i/>
+          <w:iCs/>
+          <w:color w:val="000000"/>
+          <w:sz w:val="26"/>
+          <w:szCs w:val="26"/>
+          <w:bdr w:val="none" w:sz="0" w:space="0" w:color="auto" w:frame="1"/>
+        </w:rPr>
+        <w:t xml:space="preserve"> </w:t>
+      </w:r>
+      <w:proofErr w:type="spellStart"/>
+      <w:r>
+        <w:rPr>
+          <w:i/>
+          <w:iCs/>
+          <w:color w:val="000000"/>
+          <w:sz w:val="26"/>
+          <w:szCs w:val="26"/>
+          <w:bdr w:val="none" w:sz="0" w:space="0" w:color="auto" w:frame="1"/>
+        </w:rPr>
+        <w:t>rằng</w:t>
+      </w:r>
+      <w:proofErr w:type="spellEnd"/>
+      <w:r>
+        <w:rPr>
+          <w:i/>
+          <w:iCs/>
+          <w:color w:val="000000"/>
+          <w:sz w:val="26"/>
+          <w:szCs w:val="26"/>
+          <w:bdr w:val="none" w:sz="0" w:space="0" w:color="auto" w:frame="1"/>
+        </w:rPr>
+        <w:t xml:space="preserve"> </w:t>
+      </w:r>
+      <w:proofErr w:type="spellStart"/>
+      <w:r>
+        <w:rPr>
+          <w:i/>
+          <w:iCs/>
+          <w:color w:val="000000"/>
+          <w:sz w:val="26"/>
+          <w:szCs w:val="26"/>
+          <w:bdr w:val="none" w:sz="0" w:space="0" w:color="auto" w:frame="1"/>
+        </w:rPr>
+        <w:t>nó</w:t>
+      </w:r>
+      <w:proofErr w:type="spellEnd"/>
+      <w:r>
+        <w:rPr>
+          <w:i/>
+          <w:iCs/>
+          <w:color w:val="000000"/>
+          <w:sz w:val="26"/>
+          <w:szCs w:val="26"/>
+          <w:bdr w:val="none" w:sz="0" w:space="0" w:color="auto" w:frame="1"/>
+        </w:rPr>
+        <w:t xml:space="preserve"> </w:t>
+      </w:r>
+      <w:proofErr w:type="spellStart"/>
+      <w:r>
+        <w:rPr>
+          <w:i/>
+          <w:iCs/>
+          <w:color w:val="000000"/>
+          <w:sz w:val="26"/>
+          <w:szCs w:val="26"/>
+          <w:bdr w:val="none" w:sz="0" w:space="0" w:color="auto" w:frame="1"/>
+        </w:rPr>
+        <w:t>phải</w:t>
+      </w:r>
+      <w:proofErr w:type="spellEnd"/>
+      <w:r>
+        <w:rPr>
+          <w:i/>
+          <w:iCs/>
+          <w:color w:val="000000"/>
+          <w:sz w:val="26"/>
+          <w:szCs w:val="26"/>
+          <w:bdr w:val="none" w:sz="0" w:space="0" w:color="auto" w:frame="1"/>
+        </w:rPr>
+        <w:t xml:space="preserve"> </w:t>
+      </w:r>
+      <w:proofErr w:type="spellStart"/>
+      <w:r>
+        <w:rPr>
+          <w:i/>
+          <w:iCs/>
+          <w:color w:val="000000"/>
+          <w:sz w:val="26"/>
+          <w:szCs w:val="26"/>
+          <w:bdr w:val="none" w:sz="0" w:space="0" w:color="auto" w:frame="1"/>
+        </w:rPr>
+        <w:t>chạy</w:t>
+      </w:r>
+      <w:proofErr w:type="spellEnd"/>
+      <w:r>
+        <w:rPr>
+          <w:i/>
+          <w:iCs/>
+          <w:color w:val="000000"/>
+          <w:sz w:val="26"/>
+          <w:szCs w:val="26"/>
+          <w:bdr w:val="none" w:sz="0" w:space="0" w:color="auto" w:frame="1"/>
+        </w:rPr>
+        <w:t xml:space="preserve"> </w:t>
+      </w:r>
+      <w:proofErr w:type="spellStart"/>
+      <w:r>
+        <w:rPr>
+          <w:i/>
+          <w:iCs/>
+          <w:color w:val="000000"/>
+          <w:sz w:val="26"/>
+          <w:szCs w:val="26"/>
+          <w:bdr w:val="none" w:sz="0" w:space="0" w:color="auto" w:frame="1"/>
+        </w:rPr>
+        <w:t>nhanh</w:t>
+      </w:r>
+      <w:proofErr w:type="spellEnd"/>
+      <w:r>
+        <w:rPr>
+          <w:i/>
+          <w:iCs/>
+          <w:color w:val="000000"/>
+          <w:sz w:val="26"/>
+          <w:szCs w:val="26"/>
+          <w:bdr w:val="none" w:sz="0" w:space="0" w:color="auto" w:frame="1"/>
+        </w:rPr>
+        <w:t xml:space="preserve"> </w:t>
+      </w:r>
+      <w:proofErr w:type="spellStart"/>
+      <w:r>
+        <w:rPr>
+          <w:i/>
+          <w:iCs/>
+          <w:color w:val="000000"/>
+          <w:sz w:val="26"/>
+          <w:szCs w:val="26"/>
+          <w:bdr w:val="none" w:sz="0" w:space="0" w:color="auto" w:frame="1"/>
+        </w:rPr>
+        <w:t>hơn</w:t>
+      </w:r>
+      <w:proofErr w:type="spellEnd"/>
+      <w:r>
+        <w:rPr>
+          <w:i/>
+          <w:iCs/>
+          <w:color w:val="000000"/>
+          <w:sz w:val="26"/>
+          <w:szCs w:val="26"/>
+          <w:bdr w:val="none" w:sz="0" w:space="0" w:color="auto" w:frame="1"/>
+        </w:rPr>
+        <w:t xml:space="preserve"> con </w:t>
+      </w:r>
+      <w:proofErr w:type="spellStart"/>
+      <w:r>
+        <w:rPr>
+          <w:i/>
+          <w:iCs/>
+          <w:color w:val="000000"/>
+          <w:sz w:val="26"/>
+          <w:szCs w:val="26"/>
+          <w:bdr w:val="none" w:sz="0" w:space="0" w:color="auto" w:frame="1"/>
+        </w:rPr>
+        <w:t>sư</w:t>
+      </w:r>
+      <w:proofErr w:type="spellEnd"/>
+      <w:r>
+        <w:rPr>
+          <w:i/>
+          <w:iCs/>
+          <w:color w:val="000000"/>
+          <w:sz w:val="26"/>
+          <w:szCs w:val="26"/>
+          <w:bdr w:val="none" w:sz="0" w:space="0" w:color="auto" w:frame="1"/>
+        </w:rPr>
+        <w:t xml:space="preserve"> </w:t>
+      </w:r>
+      <w:proofErr w:type="spellStart"/>
+      <w:r>
+        <w:rPr>
+          <w:i/>
+          <w:iCs/>
+          <w:color w:val="000000"/>
+          <w:sz w:val="26"/>
+          <w:szCs w:val="26"/>
+          <w:bdr w:val="none" w:sz="0" w:space="0" w:color="auto" w:frame="1"/>
+        </w:rPr>
+        <w:t>tử</w:t>
+      </w:r>
+      <w:proofErr w:type="spellEnd"/>
+      <w:r>
+        <w:rPr>
+          <w:i/>
+          <w:iCs/>
+          <w:color w:val="000000"/>
+          <w:sz w:val="26"/>
+          <w:szCs w:val="26"/>
+          <w:bdr w:val="none" w:sz="0" w:space="0" w:color="auto" w:frame="1"/>
+        </w:rPr>
+        <w:t xml:space="preserve"> </w:t>
+      </w:r>
+      <w:proofErr w:type="spellStart"/>
+      <w:r>
+        <w:rPr>
+          <w:i/>
+          <w:iCs/>
+          <w:color w:val="000000"/>
+          <w:sz w:val="26"/>
+          <w:szCs w:val="26"/>
+          <w:bdr w:val="none" w:sz="0" w:space="0" w:color="auto" w:frame="1"/>
+        </w:rPr>
+        <w:t>nhanh</w:t>
+      </w:r>
+      <w:proofErr w:type="spellEnd"/>
+      <w:r>
+        <w:rPr>
+          <w:i/>
+          <w:iCs/>
+          <w:color w:val="000000"/>
+          <w:sz w:val="26"/>
+          <w:szCs w:val="26"/>
+          <w:bdr w:val="none" w:sz="0" w:space="0" w:color="auto" w:frame="1"/>
+        </w:rPr>
+        <w:t xml:space="preserve"> </w:t>
+      </w:r>
+      <w:proofErr w:type="spellStart"/>
+      <w:r>
+        <w:rPr>
+          <w:i/>
+          <w:iCs/>
+          <w:color w:val="000000"/>
+          <w:sz w:val="26"/>
+          <w:szCs w:val="26"/>
+          <w:bdr w:val="none" w:sz="0" w:space="0" w:color="auto" w:frame="1"/>
+        </w:rPr>
+        <w:t>nhất</w:t>
+      </w:r>
+      <w:proofErr w:type="spellEnd"/>
+      <w:r>
+        <w:rPr>
+          <w:i/>
+          <w:iCs/>
+          <w:color w:val="000000"/>
+          <w:sz w:val="26"/>
+          <w:szCs w:val="26"/>
+          <w:bdr w:val="none" w:sz="0" w:space="0" w:color="auto" w:frame="1"/>
+        </w:rPr>
+        <w:t xml:space="preserve">, </w:t>
+      </w:r>
+      <w:proofErr w:type="spellStart"/>
+      <w:r>
+        <w:rPr>
+          <w:i/>
+          <w:iCs/>
+          <w:color w:val="000000"/>
+          <w:sz w:val="26"/>
+          <w:szCs w:val="26"/>
+          <w:bdr w:val="none" w:sz="0" w:space="0" w:color="auto" w:frame="1"/>
+        </w:rPr>
+        <w:t>nếu</w:t>
+      </w:r>
+      <w:proofErr w:type="spellEnd"/>
+      <w:r>
+        <w:rPr>
+          <w:i/>
+          <w:iCs/>
+          <w:color w:val="000000"/>
+          <w:sz w:val="26"/>
+          <w:szCs w:val="26"/>
+          <w:bdr w:val="none" w:sz="0" w:space="0" w:color="auto" w:frame="1"/>
+        </w:rPr>
+        <w:t xml:space="preserve"> </w:t>
+      </w:r>
+      <w:proofErr w:type="spellStart"/>
+      <w:r>
+        <w:rPr>
+          <w:i/>
+          <w:iCs/>
+          <w:color w:val="000000"/>
+          <w:sz w:val="26"/>
+          <w:szCs w:val="26"/>
+          <w:bdr w:val="none" w:sz="0" w:space="0" w:color="auto" w:frame="1"/>
+        </w:rPr>
+        <w:t>không</w:t>
+      </w:r>
+      <w:proofErr w:type="spellEnd"/>
+      <w:r>
+        <w:rPr>
+          <w:i/>
+          <w:iCs/>
+          <w:color w:val="000000"/>
+          <w:sz w:val="26"/>
+          <w:szCs w:val="26"/>
+          <w:bdr w:val="none" w:sz="0" w:space="0" w:color="auto" w:frame="1"/>
+        </w:rPr>
+        <w:t xml:space="preserve"> </w:t>
+      </w:r>
+      <w:proofErr w:type="spellStart"/>
+      <w:r>
+        <w:rPr>
+          <w:i/>
+          <w:iCs/>
+          <w:color w:val="000000"/>
+          <w:sz w:val="26"/>
+          <w:szCs w:val="26"/>
+          <w:bdr w:val="none" w:sz="0" w:space="0" w:color="auto" w:frame="1"/>
+        </w:rPr>
+        <w:t>nó</w:t>
+      </w:r>
+      <w:proofErr w:type="spellEnd"/>
+      <w:r>
+        <w:rPr>
+          <w:i/>
+          <w:iCs/>
+          <w:color w:val="000000"/>
+          <w:sz w:val="26"/>
+          <w:szCs w:val="26"/>
+          <w:bdr w:val="none" w:sz="0" w:space="0" w:color="auto" w:frame="1"/>
+        </w:rPr>
+        <w:t xml:space="preserve"> </w:t>
+      </w:r>
+      <w:proofErr w:type="spellStart"/>
+      <w:r>
+        <w:rPr>
+          <w:i/>
+          <w:iCs/>
+          <w:color w:val="000000"/>
+          <w:sz w:val="26"/>
+          <w:szCs w:val="26"/>
+          <w:bdr w:val="none" w:sz="0" w:space="0" w:color="auto" w:frame="1"/>
+        </w:rPr>
+        <w:t>sẽ</w:t>
+      </w:r>
+      <w:proofErr w:type="spellEnd"/>
+      <w:r>
+        <w:rPr>
+          <w:i/>
+          <w:iCs/>
+          <w:color w:val="000000"/>
+          <w:sz w:val="26"/>
+          <w:szCs w:val="26"/>
+          <w:bdr w:val="none" w:sz="0" w:space="0" w:color="auto" w:frame="1"/>
+        </w:rPr>
+        <w:t xml:space="preserve"> </w:t>
+      </w:r>
+      <w:proofErr w:type="spellStart"/>
+      <w:r>
+        <w:rPr>
+          <w:i/>
+          <w:iCs/>
+          <w:color w:val="000000"/>
+          <w:sz w:val="26"/>
+          <w:szCs w:val="26"/>
+          <w:bdr w:val="none" w:sz="0" w:space="0" w:color="auto" w:frame="1"/>
+        </w:rPr>
+        <w:t>bị</w:t>
+      </w:r>
+      <w:proofErr w:type="spellEnd"/>
+      <w:r>
+        <w:rPr>
+          <w:i/>
+          <w:iCs/>
+          <w:color w:val="000000"/>
+          <w:sz w:val="26"/>
+          <w:szCs w:val="26"/>
+          <w:bdr w:val="none" w:sz="0" w:space="0" w:color="auto" w:frame="1"/>
+        </w:rPr>
+        <w:t xml:space="preserve"> </w:t>
+      </w:r>
+      <w:proofErr w:type="spellStart"/>
+      <w:r>
+        <w:rPr>
+          <w:i/>
+          <w:iCs/>
+          <w:color w:val="000000"/>
+          <w:sz w:val="26"/>
+          <w:szCs w:val="26"/>
+          <w:bdr w:val="none" w:sz="0" w:space="0" w:color="auto" w:frame="1"/>
+        </w:rPr>
+        <w:t>chết</w:t>
+      </w:r>
+      <w:proofErr w:type="spellEnd"/>
+      <w:r>
+        <w:rPr>
+          <w:i/>
+          <w:iCs/>
+          <w:color w:val="000000"/>
+          <w:sz w:val="26"/>
+          <w:szCs w:val="26"/>
+          <w:bdr w:val="none" w:sz="0" w:space="0" w:color="auto" w:frame="1"/>
+        </w:rPr>
+        <w:t>.</w:t>
       </w:r>
     </w:p>
     <w:p>
@@ -1035,16 +2960,677 @@
           <w:szCs w:val="26"/>
         </w:rPr>
       </w:pPr>
-      <w:r>
-        <w:rPr>
-          <w:i/>
-          <w:iCs/>
-          <w:color w:val="000000"/>
-          <w:sz w:val="26"/>
-          <w:szCs w:val="26"/>
-          <w:bdr w:val="none" w:sz="0" w:space="0" w:color="auto" w:frame="1"/>
-        </w:rPr>
-        <w:t>Mỗi sáng ở Châu Phi có một con sư tử thức dậy. Nó biết rằng nó phải chạy nhanh hơn con linh dương chậm nhất, nếu không nó sẽ bị chết đói.</w:t>
+      <w:proofErr w:type="spellStart"/>
+      <w:r>
+        <w:rPr>
+          <w:i/>
+          <w:iCs/>
+          <w:color w:val="000000"/>
+          <w:sz w:val="26"/>
+          <w:szCs w:val="26"/>
+          <w:bdr w:val="none" w:sz="0" w:space="0" w:color="auto" w:frame="1"/>
+        </w:rPr>
+        <w:t>Mỗi</w:t>
+      </w:r>
+      <w:proofErr w:type="spellEnd"/>
+      <w:r>
+        <w:rPr>
+          <w:i/>
+          <w:iCs/>
+          <w:color w:val="000000"/>
+          <w:sz w:val="26"/>
+          <w:szCs w:val="26"/>
+          <w:bdr w:val="none" w:sz="0" w:space="0" w:color="auto" w:frame="1"/>
+        </w:rPr>
+        <w:t xml:space="preserve"> </w:t>
+      </w:r>
+      <w:proofErr w:type="spellStart"/>
+      <w:r>
+        <w:rPr>
+          <w:i/>
+          <w:iCs/>
+          <w:color w:val="000000"/>
+          <w:sz w:val="26"/>
+          <w:szCs w:val="26"/>
+          <w:bdr w:val="none" w:sz="0" w:space="0" w:color="auto" w:frame="1"/>
+        </w:rPr>
+        <w:t>sáng</w:t>
+      </w:r>
+      <w:proofErr w:type="spellEnd"/>
+      <w:r>
+        <w:rPr>
+          <w:i/>
+          <w:iCs/>
+          <w:color w:val="000000"/>
+          <w:sz w:val="26"/>
+          <w:szCs w:val="26"/>
+          <w:bdr w:val="none" w:sz="0" w:space="0" w:color="auto" w:frame="1"/>
+        </w:rPr>
+        <w:t xml:space="preserve"> ở </w:t>
+      </w:r>
+      <w:proofErr w:type="spellStart"/>
+      <w:r>
+        <w:rPr>
+          <w:i/>
+          <w:iCs/>
+          <w:color w:val="000000"/>
+          <w:sz w:val="26"/>
+          <w:szCs w:val="26"/>
+          <w:bdr w:val="none" w:sz="0" w:space="0" w:color="auto" w:frame="1"/>
+        </w:rPr>
+        <w:t>Châu</w:t>
+      </w:r>
+      <w:proofErr w:type="spellEnd"/>
+      <w:r>
+        <w:rPr>
+          <w:i/>
+          <w:iCs/>
+          <w:color w:val="000000"/>
+          <w:sz w:val="26"/>
+          <w:szCs w:val="26"/>
+          <w:bdr w:val="none" w:sz="0" w:space="0" w:color="auto" w:frame="1"/>
+        </w:rPr>
+        <w:t xml:space="preserve"> Phi </w:t>
+      </w:r>
+      <w:proofErr w:type="spellStart"/>
+      <w:r>
+        <w:rPr>
+          <w:i/>
+          <w:iCs/>
+          <w:color w:val="000000"/>
+          <w:sz w:val="26"/>
+          <w:szCs w:val="26"/>
+          <w:bdr w:val="none" w:sz="0" w:space="0" w:color="auto" w:frame="1"/>
+        </w:rPr>
+        <w:t>có</w:t>
+      </w:r>
+      <w:proofErr w:type="spellEnd"/>
+      <w:r>
+        <w:rPr>
+          <w:i/>
+          <w:iCs/>
+          <w:color w:val="000000"/>
+          <w:sz w:val="26"/>
+          <w:szCs w:val="26"/>
+          <w:bdr w:val="none" w:sz="0" w:space="0" w:color="auto" w:frame="1"/>
+        </w:rPr>
+        <w:t xml:space="preserve"> </w:t>
+      </w:r>
+      <w:proofErr w:type="spellStart"/>
+      <w:r>
+        <w:rPr>
+          <w:i/>
+          <w:iCs/>
+          <w:color w:val="000000"/>
+          <w:sz w:val="26"/>
+          <w:szCs w:val="26"/>
+          <w:bdr w:val="none" w:sz="0" w:space="0" w:color="auto" w:frame="1"/>
+        </w:rPr>
+        <w:t>một</w:t>
+      </w:r>
+      <w:proofErr w:type="spellEnd"/>
+      <w:r>
+        <w:rPr>
+          <w:i/>
+          <w:iCs/>
+          <w:color w:val="000000"/>
+          <w:sz w:val="26"/>
+          <w:szCs w:val="26"/>
+          <w:bdr w:val="none" w:sz="0" w:space="0" w:color="auto" w:frame="1"/>
+        </w:rPr>
+        <w:t xml:space="preserve"> con </w:t>
+      </w:r>
+      <w:proofErr w:type="spellStart"/>
+      <w:r>
+        <w:rPr>
+          <w:i/>
+          <w:iCs/>
+          <w:color w:val="000000"/>
+          <w:sz w:val="26"/>
+          <w:szCs w:val="26"/>
+          <w:bdr w:val="none" w:sz="0" w:space="0" w:color="auto" w:frame="1"/>
+        </w:rPr>
+        <w:t>sư</w:t>
+      </w:r>
+      <w:proofErr w:type="spellEnd"/>
+      <w:r>
+        <w:rPr>
+          <w:i/>
+          <w:iCs/>
+          <w:color w:val="000000"/>
+          <w:sz w:val="26"/>
+          <w:szCs w:val="26"/>
+          <w:bdr w:val="none" w:sz="0" w:space="0" w:color="auto" w:frame="1"/>
+        </w:rPr>
+        <w:t xml:space="preserve"> </w:t>
+      </w:r>
+      <w:proofErr w:type="spellStart"/>
+      <w:r>
+        <w:rPr>
+          <w:i/>
+          <w:iCs/>
+          <w:color w:val="000000"/>
+          <w:sz w:val="26"/>
+          <w:szCs w:val="26"/>
+          <w:bdr w:val="none" w:sz="0" w:space="0" w:color="auto" w:frame="1"/>
+        </w:rPr>
+        <w:t>tử</w:t>
+      </w:r>
+      <w:proofErr w:type="spellEnd"/>
+      <w:r>
+        <w:rPr>
+          <w:i/>
+          <w:iCs/>
+          <w:color w:val="000000"/>
+          <w:sz w:val="26"/>
+          <w:szCs w:val="26"/>
+          <w:bdr w:val="none" w:sz="0" w:space="0" w:color="auto" w:frame="1"/>
+        </w:rPr>
+        <w:t xml:space="preserve"> </w:t>
+      </w:r>
+      <w:proofErr w:type="spellStart"/>
+      <w:r>
+        <w:rPr>
+          <w:i/>
+          <w:iCs/>
+          <w:color w:val="000000"/>
+          <w:sz w:val="26"/>
+          <w:szCs w:val="26"/>
+          <w:bdr w:val="none" w:sz="0" w:space="0" w:color="auto" w:frame="1"/>
+        </w:rPr>
+        <w:t>thức</w:t>
+      </w:r>
+      <w:proofErr w:type="spellEnd"/>
+      <w:r>
+        <w:rPr>
+          <w:i/>
+          <w:iCs/>
+          <w:color w:val="000000"/>
+          <w:sz w:val="26"/>
+          <w:szCs w:val="26"/>
+          <w:bdr w:val="none" w:sz="0" w:space="0" w:color="auto" w:frame="1"/>
+        </w:rPr>
+        <w:t xml:space="preserve"> </w:t>
+      </w:r>
+      <w:proofErr w:type="spellStart"/>
+      <w:r>
+        <w:rPr>
+          <w:i/>
+          <w:iCs/>
+          <w:color w:val="000000"/>
+          <w:sz w:val="26"/>
+          <w:szCs w:val="26"/>
+          <w:bdr w:val="none" w:sz="0" w:space="0" w:color="auto" w:frame="1"/>
+        </w:rPr>
+        <w:t>dậy</w:t>
+      </w:r>
+      <w:proofErr w:type="spellEnd"/>
+      <w:r>
+        <w:rPr>
+          <w:i/>
+          <w:iCs/>
+          <w:color w:val="000000"/>
+          <w:sz w:val="26"/>
+          <w:szCs w:val="26"/>
+          <w:bdr w:val="none" w:sz="0" w:space="0" w:color="auto" w:frame="1"/>
+        </w:rPr>
+        <w:t xml:space="preserve">. </w:t>
+      </w:r>
+      <w:proofErr w:type="spellStart"/>
+      <w:r>
+        <w:rPr>
+          <w:i/>
+          <w:iCs/>
+          <w:color w:val="000000"/>
+          <w:sz w:val="26"/>
+          <w:szCs w:val="26"/>
+          <w:bdr w:val="none" w:sz="0" w:space="0" w:color="auto" w:frame="1"/>
+        </w:rPr>
+        <w:t>Nó</w:t>
+      </w:r>
+      <w:proofErr w:type="spellEnd"/>
+      <w:r>
+        <w:rPr>
+          <w:i/>
+          <w:iCs/>
+          <w:color w:val="000000"/>
+          <w:sz w:val="26"/>
+          <w:szCs w:val="26"/>
+          <w:bdr w:val="none" w:sz="0" w:space="0" w:color="auto" w:frame="1"/>
+        </w:rPr>
+        <w:t xml:space="preserve"> </w:t>
+      </w:r>
+      <w:proofErr w:type="spellStart"/>
+      <w:r>
+        <w:rPr>
+          <w:i/>
+          <w:iCs/>
+          <w:color w:val="000000"/>
+          <w:sz w:val="26"/>
+          <w:szCs w:val="26"/>
+          <w:bdr w:val="none" w:sz="0" w:space="0" w:color="auto" w:frame="1"/>
+        </w:rPr>
+        <w:t>biết</w:t>
+      </w:r>
+      <w:proofErr w:type="spellEnd"/>
+      <w:r>
+        <w:rPr>
+          <w:i/>
+          <w:iCs/>
+          <w:color w:val="000000"/>
+          <w:sz w:val="26"/>
+          <w:szCs w:val="26"/>
+          <w:bdr w:val="none" w:sz="0" w:space="0" w:color="auto" w:frame="1"/>
+        </w:rPr>
+        <w:t xml:space="preserve"> </w:t>
+      </w:r>
+      <w:proofErr w:type="spellStart"/>
+      <w:r>
+        <w:rPr>
+          <w:i/>
+          <w:iCs/>
+          <w:color w:val="000000"/>
+          <w:sz w:val="26"/>
+          <w:szCs w:val="26"/>
+          <w:bdr w:val="none" w:sz="0" w:space="0" w:color="auto" w:frame="1"/>
+        </w:rPr>
+        <w:t>rằng</w:t>
+      </w:r>
+      <w:proofErr w:type="spellEnd"/>
+      <w:r>
+        <w:rPr>
+          <w:i/>
+          <w:iCs/>
+          <w:color w:val="000000"/>
+          <w:sz w:val="26"/>
+          <w:szCs w:val="26"/>
+          <w:bdr w:val="none" w:sz="0" w:space="0" w:color="auto" w:frame="1"/>
+        </w:rPr>
+        <w:t xml:space="preserve"> </w:t>
+      </w:r>
+      <w:proofErr w:type="spellStart"/>
+      <w:r>
+        <w:rPr>
+          <w:i/>
+          <w:iCs/>
+          <w:color w:val="000000"/>
+          <w:sz w:val="26"/>
+          <w:szCs w:val="26"/>
+          <w:bdr w:val="none" w:sz="0" w:space="0" w:color="auto" w:frame="1"/>
+        </w:rPr>
+        <w:t>nó</w:t>
+      </w:r>
+      <w:proofErr w:type="spellEnd"/>
+      <w:r>
+        <w:rPr>
+          <w:i/>
+          <w:iCs/>
+          <w:color w:val="000000"/>
+          <w:sz w:val="26"/>
+          <w:szCs w:val="26"/>
+          <w:bdr w:val="none" w:sz="0" w:space="0" w:color="auto" w:frame="1"/>
+        </w:rPr>
+        <w:t xml:space="preserve"> </w:t>
+      </w:r>
+      <w:proofErr w:type="spellStart"/>
+      <w:r>
+        <w:rPr>
+          <w:i/>
+          <w:iCs/>
+          <w:color w:val="000000"/>
+          <w:sz w:val="26"/>
+          <w:szCs w:val="26"/>
+          <w:bdr w:val="none" w:sz="0" w:space="0" w:color="auto" w:frame="1"/>
+        </w:rPr>
+        <w:t>phải</w:t>
+      </w:r>
+      <w:proofErr w:type="spellEnd"/>
+      <w:r>
+        <w:rPr>
+          <w:i/>
+          <w:iCs/>
+          <w:color w:val="000000"/>
+          <w:sz w:val="26"/>
+          <w:szCs w:val="26"/>
+          <w:bdr w:val="none" w:sz="0" w:space="0" w:color="auto" w:frame="1"/>
+        </w:rPr>
+        <w:t xml:space="preserve"> </w:t>
+      </w:r>
+      <w:proofErr w:type="spellStart"/>
+      <w:r>
+        <w:rPr>
+          <w:i/>
+          <w:iCs/>
+          <w:color w:val="000000"/>
+          <w:sz w:val="26"/>
+          <w:szCs w:val="26"/>
+          <w:bdr w:val="none" w:sz="0" w:space="0" w:color="auto" w:frame="1"/>
+        </w:rPr>
+        <w:t>chạy</w:t>
+      </w:r>
+      <w:proofErr w:type="spellEnd"/>
+      <w:r>
+        <w:rPr>
+          <w:i/>
+          <w:iCs/>
+          <w:color w:val="000000"/>
+          <w:sz w:val="26"/>
+          <w:szCs w:val="26"/>
+          <w:bdr w:val="none" w:sz="0" w:space="0" w:color="auto" w:frame="1"/>
+        </w:rPr>
+        <w:t xml:space="preserve"> </w:t>
+      </w:r>
+      <w:proofErr w:type="spellStart"/>
+      <w:r>
+        <w:rPr>
+          <w:i/>
+          <w:iCs/>
+          <w:color w:val="000000"/>
+          <w:sz w:val="26"/>
+          <w:szCs w:val="26"/>
+          <w:bdr w:val="none" w:sz="0" w:space="0" w:color="auto" w:frame="1"/>
+        </w:rPr>
+        <w:t>nhanh</w:t>
+      </w:r>
+      <w:proofErr w:type="spellEnd"/>
+      <w:r>
+        <w:rPr>
+          <w:i/>
+          <w:iCs/>
+          <w:color w:val="000000"/>
+          <w:sz w:val="26"/>
+          <w:szCs w:val="26"/>
+          <w:bdr w:val="none" w:sz="0" w:space="0" w:color="auto" w:frame="1"/>
+        </w:rPr>
+        <w:t xml:space="preserve"> </w:t>
+      </w:r>
+      <w:proofErr w:type="spellStart"/>
+      <w:r>
+        <w:rPr>
+          <w:i/>
+          <w:iCs/>
+          <w:color w:val="000000"/>
+          <w:sz w:val="26"/>
+          <w:szCs w:val="26"/>
+          <w:bdr w:val="none" w:sz="0" w:space="0" w:color="auto" w:frame="1"/>
+        </w:rPr>
+        <w:t>hơn</w:t>
+      </w:r>
+      <w:proofErr w:type="spellEnd"/>
+      <w:r>
+        <w:rPr>
+          <w:i/>
+          <w:iCs/>
+          <w:color w:val="000000"/>
+          <w:sz w:val="26"/>
+          <w:szCs w:val="26"/>
+          <w:bdr w:val="none" w:sz="0" w:space="0" w:color="auto" w:frame="1"/>
+        </w:rPr>
+        <w:t xml:space="preserve"> con </w:t>
+      </w:r>
+      <w:proofErr w:type="spellStart"/>
+      <w:r>
+        <w:rPr>
+          <w:i/>
+          <w:iCs/>
+          <w:color w:val="000000"/>
+          <w:sz w:val="26"/>
+          <w:szCs w:val="26"/>
+          <w:bdr w:val="none" w:sz="0" w:space="0" w:color="auto" w:frame="1"/>
+        </w:rPr>
+        <w:t>linh</w:t>
+      </w:r>
+      <w:proofErr w:type="spellEnd"/>
+      <w:r>
+        <w:rPr>
+          <w:i/>
+          <w:iCs/>
+          <w:color w:val="000000"/>
+          <w:sz w:val="26"/>
+          <w:szCs w:val="26"/>
+          <w:bdr w:val="none" w:sz="0" w:space="0" w:color="auto" w:frame="1"/>
+        </w:rPr>
+        <w:t xml:space="preserve"> </w:t>
+      </w:r>
+      <w:proofErr w:type="spellStart"/>
+      <w:r>
+        <w:rPr>
+          <w:i/>
+          <w:iCs/>
+          <w:color w:val="000000"/>
+          <w:sz w:val="26"/>
+          <w:szCs w:val="26"/>
+          <w:bdr w:val="none" w:sz="0" w:space="0" w:color="auto" w:frame="1"/>
+        </w:rPr>
+        <w:t>dương</w:t>
+      </w:r>
+      <w:proofErr w:type="spellEnd"/>
+      <w:r>
+        <w:rPr>
+          <w:i/>
+          <w:iCs/>
+          <w:color w:val="000000"/>
+          <w:sz w:val="26"/>
+          <w:szCs w:val="26"/>
+          <w:bdr w:val="none" w:sz="0" w:space="0" w:color="auto" w:frame="1"/>
+        </w:rPr>
+        <w:t xml:space="preserve"> </w:t>
+      </w:r>
+      <w:proofErr w:type="spellStart"/>
+      <w:r>
+        <w:rPr>
+          <w:i/>
+          <w:iCs/>
+          <w:color w:val="000000"/>
+          <w:sz w:val="26"/>
+          <w:szCs w:val="26"/>
+          <w:bdr w:val="none" w:sz="0" w:space="0" w:color="auto" w:frame="1"/>
+        </w:rPr>
+        <w:t>chậm</w:t>
+      </w:r>
+      <w:proofErr w:type="spellEnd"/>
+      <w:r>
+        <w:rPr>
+          <w:i/>
+          <w:iCs/>
+          <w:color w:val="000000"/>
+          <w:sz w:val="26"/>
+          <w:szCs w:val="26"/>
+          <w:bdr w:val="none" w:sz="0" w:space="0" w:color="auto" w:frame="1"/>
+        </w:rPr>
+        <w:t xml:space="preserve"> </w:t>
+      </w:r>
+      <w:proofErr w:type="spellStart"/>
+      <w:r>
+        <w:rPr>
+          <w:i/>
+          <w:iCs/>
+          <w:color w:val="000000"/>
+          <w:sz w:val="26"/>
+          <w:szCs w:val="26"/>
+          <w:bdr w:val="none" w:sz="0" w:space="0" w:color="auto" w:frame="1"/>
+        </w:rPr>
+        <w:t>nhất</w:t>
+      </w:r>
+      <w:proofErr w:type="spellEnd"/>
+      <w:r>
+        <w:rPr>
+          <w:i/>
+          <w:iCs/>
+          <w:color w:val="000000"/>
+          <w:sz w:val="26"/>
+          <w:szCs w:val="26"/>
+          <w:bdr w:val="none" w:sz="0" w:space="0" w:color="auto" w:frame="1"/>
+        </w:rPr>
+        <w:t xml:space="preserve">, </w:t>
+      </w:r>
+      <w:proofErr w:type="spellStart"/>
+      <w:r>
+        <w:rPr>
+          <w:i/>
+          <w:iCs/>
+          <w:color w:val="000000"/>
+          <w:sz w:val="26"/>
+          <w:szCs w:val="26"/>
+          <w:bdr w:val="none" w:sz="0" w:space="0" w:color="auto" w:frame="1"/>
+        </w:rPr>
+        <w:t>nếu</w:t>
+      </w:r>
+      <w:proofErr w:type="spellEnd"/>
+      <w:r>
+        <w:rPr>
+          <w:i/>
+          <w:iCs/>
+          <w:color w:val="000000"/>
+          <w:sz w:val="26"/>
+          <w:szCs w:val="26"/>
+          <w:bdr w:val="none" w:sz="0" w:space="0" w:color="auto" w:frame="1"/>
+        </w:rPr>
+        <w:t xml:space="preserve"> </w:t>
+      </w:r>
+      <w:proofErr w:type="spellStart"/>
+      <w:r>
+        <w:rPr>
+          <w:i/>
+          <w:iCs/>
+          <w:color w:val="000000"/>
+          <w:sz w:val="26"/>
+          <w:szCs w:val="26"/>
+          <w:bdr w:val="none" w:sz="0" w:space="0" w:color="auto" w:frame="1"/>
+        </w:rPr>
+        <w:t>không</w:t>
+      </w:r>
+      <w:proofErr w:type="spellEnd"/>
+      <w:r>
+        <w:rPr>
+          <w:i/>
+          <w:iCs/>
+          <w:color w:val="000000"/>
+          <w:sz w:val="26"/>
+          <w:szCs w:val="26"/>
+          <w:bdr w:val="none" w:sz="0" w:space="0" w:color="auto" w:frame="1"/>
+        </w:rPr>
+        <w:t xml:space="preserve"> </w:t>
+      </w:r>
+      <w:proofErr w:type="spellStart"/>
+      <w:r>
+        <w:rPr>
+          <w:i/>
+          <w:iCs/>
+          <w:color w:val="000000"/>
+          <w:sz w:val="26"/>
+          <w:szCs w:val="26"/>
+          <w:bdr w:val="none" w:sz="0" w:space="0" w:color="auto" w:frame="1"/>
+        </w:rPr>
+        <w:t>nó</w:t>
+      </w:r>
+      <w:proofErr w:type="spellEnd"/>
+      <w:r>
+        <w:rPr>
+          <w:i/>
+          <w:iCs/>
+          <w:color w:val="000000"/>
+          <w:sz w:val="26"/>
+          <w:szCs w:val="26"/>
+          <w:bdr w:val="none" w:sz="0" w:space="0" w:color="auto" w:frame="1"/>
+        </w:rPr>
+        <w:t xml:space="preserve"> </w:t>
+      </w:r>
+      <w:proofErr w:type="spellStart"/>
+      <w:r>
+        <w:rPr>
+          <w:i/>
+          <w:iCs/>
+          <w:color w:val="000000"/>
+          <w:sz w:val="26"/>
+          <w:szCs w:val="26"/>
+          <w:bdr w:val="none" w:sz="0" w:space="0" w:color="auto" w:frame="1"/>
+        </w:rPr>
+        <w:t>sẽ</w:t>
+      </w:r>
+      <w:proofErr w:type="spellEnd"/>
+      <w:r>
+        <w:rPr>
+          <w:i/>
+          <w:iCs/>
+          <w:color w:val="000000"/>
+          <w:sz w:val="26"/>
+          <w:szCs w:val="26"/>
+          <w:bdr w:val="none" w:sz="0" w:space="0" w:color="auto" w:frame="1"/>
+        </w:rPr>
+        <w:t xml:space="preserve"> </w:t>
+      </w:r>
+      <w:proofErr w:type="spellStart"/>
+      <w:r>
+        <w:rPr>
+          <w:i/>
+          <w:iCs/>
+          <w:color w:val="000000"/>
+          <w:sz w:val="26"/>
+          <w:szCs w:val="26"/>
+          <w:bdr w:val="none" w:sz="0" w:space="0" w:color="auto" w:frame="1"/>
+        </w:rPr>
+        <w:t>bị</w:t>
+      </w:r>
+      <w:proofErr w:type="spellEnd"/>
+      <w:r>
+        <w:rPr>
+          <w:i/>
+          <w:iCs/>
+          <w:color w:val="000000"/>
+          <w:sz w:val="26"/>
+          <w:szCs w:val="26"/>
+          <w:bdr w:val="none" w:sz="0" w:space="0" w:color="auto" w:frame="1"/>
+        </w:rPr>
+        <w:t xml:space="preserve"> </w:t>
+      </w:r>
+      <w:proofErr w:type="spellStart"/>
+      <w:r>
+        <w:rPr>
+          <w:i/>
+          <w:iCs/>
+          <w:color w:val="000000"/>
+          <w:sz w:val="26"/>
+          <w:szCs w:val="26"/>
+          <w:bdr w:val="none" w:sz="0" w:space="0" w:color="auto" w:frame="1"/>
+        </w:rPr>
+        <w:t>chết</w:t>
+      </w:r>
+      <w:proofErr w:type="spellEnd"/>
+      <w:r>
+        <w:rPr>
+          <w:i/>
+          <w:iCs/>
+          <w:color w:val="000000"/>
+          <w:sz w:val="26"/>
+          <w:szCs w:val="26"/>
+          <w:bdr w:val="none" w:sz="0" w:space="0" w:color="auto" w:frame="1"/>
+        </w:rPr>
+        <w:t xml:space="preserve"> </w:t>
+      </w:r>
+      <w:proofErr w:type="spellStart"/>
+      <w:r>
+        <w:rPr>
+          <w:i/>
+          <w:iCs/>
+          <w:color w:val="000000"/>
+          <w:sz w:val="26"/>
+          <w:szCs w:val="26"/>
+          <w:bdr w:val="none" w:sz="0" w:space="0" w:color="auto" w:frame="1"/>
+        </w:rPr>
+        <w:t>đói</w:t>
+      </w:r>
+      <w:proofErr w:type="spellEnd"/>
+      <w:r>
+        <w:rPr>
+          <w:i/>
+          <w:iCs/>
+          <w:color w:val="000000"/>
+          <w:sz w:val="26"/>
+          <w:szCs w:val="26"/>
+          <w:bdr w:val="none" w:sz="0" w:space="0" w:color="auto" w:frame="1"/>
+        </w:rPr>
+        <w:t>.</w:t>
       </w:r>
     </w:p>
     <w:p/>
@@ -1065,6 +3651,7 @@
           <w:szCs w:val="60"/>
         </w:rPr>
       </w:pPr>
+      <w:proofErr w:type="spellStart"/>
       <w:r>
         <w:rPr>
           <w:rFonts w:ascii="Helvetica" w:hAnsi="Helvetica" w:cs="Helvetica"/>
@@ -1072,7 +3659,87 @@
           <w:sz w:val="32"/>
           <w:szCs w:val="60"/>
         </w:rPr>
-        <w:t>Giới thiệu về seri IT</w:t>
+        <w:t>Giới</w:t>
+      </w:r>
+      <w:proofErr w:type="spellEnd"/>
+      <w:r>
+        <w:rPr>
+          <w:rFonts w:ascii="Helvetica" w:hAnsi="Helvetica" w:cs="Helvetica"/>
+          <w:color w:val="212121"/>
+          <w:sz w:val="32"/>
+          <w:szCs w:val="60"/>
+        </w:rPr>
+        <w:t xml:space="preserve"> </w:t>
+      </w:r>
+      <w:proofErr w:type="spellStart"/>
+      <w:r>
+        <w:rPr>
+          <w:rFonts w:ascii="Helvetica" w:hAnsi="Helvetica" w:cs="Helvetica"/>
+          <w:color w:val="212121"/>
+          <w:sz w:val="32"/>
+          <w:szCs w:val="60"/>
+        </w:rPr>
+        <w:t>thiệu</w:t>
+      </w:r>
+      <w:proofErr w:type="spellEnd"/>
+      <w:r>
+        <w:rPr>
+          <w:rFonts w:ascii="Helvetica" w:hAnsi="Helvetica" w:cs="Helvetica"/>
+          <w:color w:val="212121"/>
+          <w:sz w:val="32"/>
+          <w:szCs w:val="60"/>
+        </w:rPr>
+        <w:t xml:space="preserve"> </w:t>
+      </w:r>
+      <w:proofErr w:type="spellStart"/>
+      <w:r>
+        <w:rPr>
+          <w:rFonts w:ascii="Helvetica" w:hAnsi="Helvetica" w:cs="Helvetica"/>
+          <w:color w:val="212121"/>
+          <w:sz w:val="32"/>
+          <w:szCs w:val="60"/>
+        </w:rPr>
+        <w:t>về</w:t>
+      </w:r>
+      <w:proofErr w:type="spellEnd"/>
+      <w:r>
+        <w:rPr>
+          <w:rFonts w:ascii="Helvetica" w:hAnsi="Helvetica" w:cs="Helvetica"/>
+          <w:color w:val="212121"/>
+          <w:sz w:val="32"/>
+          <w:szCs w:val="60"/>
+        </w:rPr>
+        <w:t xml:space="preserve"> </w:t>
+      </w:r>
+      <w:proofErr w:type="spellStart"/>
+      <w:r>
+        <w:rPr>
+          <w:rFonts w:ascii="Helvetica" w:hAnsi="Helvetica" w:cs="Helvetica"/>
+          <w:color w:val="212121"/>
+          <w:sz w:val="32"/>
+          <w:szCs w:val="60"/>
+        </w:rPr>
+        <w:t>seri</w:t>
+      </w:r>
+      <w:proofErr w:type="spellEnd"/>
+      <w:r>
+        <w:rPr>
+          <w:rFonts w:ascii="Helvetica" w:hAnsi="Helvetica" w:cs="Helvetica"/>
+          <w:color w:val="212121"/>
+          <w:sz w:val="32"/>
+          <w:szCs w:val="60"/>
+        </w:rPr>
+        <w:t xml:space="preserve"> </w:t>
+      </w:r>
+      <w:proofErr w:type="spellStart"/>
+      <w:r>
+        <w:rPr>
+          <w:rFonts w:ascii="Helvetica" w:hAnsi="Helvetica" w:cs="Helvetica"/>
+          <w:color w:val="212121"/>
+          <w:sz w:val="32"/>
+          <w:szCs w:val="60"/>
+        </w:rPr>
+        <w:t>IT</w:t>
       </w:r>
       <w:r>
         <w:rPr>
@@ -1083,6 +3750,7 @@
         </w:rPr>
         <w:t>読解</w:t>
       </w:r>
+      <w:proofErr w:type="spellEnd"/>
       <w:r>
         <w:rPr>
           <w:rFonts w:ascii="Helvetica" w:hAnsi="Helvetica" w:cs="Helvetica"/>
@@ -1090,8 +3758,19 @@
           <w:sz w:val="32"/>
           <w:szCs w:val="60"/>
         </w:rPr>
-        <w:t xml:space="preserve"> – ITdokkai</w:t>
-      </w:r>
+        <w:t xml:space="preserve"> – </w:t>
+      </w:r>
+      <w:proofErr w:type="spellStart"/>
+      <w:r>
+        <w:rPr>
+          <w:rFonts w:ascii="Helvetica" w:hAnsi="Helvetica" w:cs="Helvetica"/>
+          <w:color w:val="212121"/>
+          <w:sz w:val="32"/>
+          <w:szCs w:val="60"/>
+        </w:rPr>
+        <w:t>ITdokkai</w:t>
+      </w:r>
+      <w:proofErr w:type="spellEnd"/>
     </w:p>
     <w:p>
       <w:hyperlink r:id="rId26" w:history="1">
@@ -1128,7 +3807,127 @@
           <w:color w:val="444340"/>
           <w:sz w:val="28"/>
         </w:rPr>
-        <w:t>Suit l’amour, l’amour fuit, Fuit l’amour, l’amour suit</w:t>
+        <w:t xml:space="preserve">Suit </w:t>
+      </w:r>
+      <w:proofErr w:type="spellStart"/>
+      <w:r>
+        <w:rPr>
+          <w:b w:val="0"/>
+          <w:bCs w:val="0"/>
+          <w:color w:val="444340"/>
+          <w:sz w:val="28"/>
+        </w:rPr>
+        <w:t>l’amour</w:t>
+      </w:r>
+      <w:proofErr w:type="spellEnd"/>
+      <w:r>
+        <w:rPr>
+          <w:b w:val="0"/>
+          <w:bCs w:val="0"/>
+          <w:color w:val="444340"/>
+          <w:sz w:val="28"/>
+        </w:rPr>
+        <w:t xml:space="preserve">, </w:t>
+      </w:r>
+      <w:proofErr w:type="spellStart"/>
+      <w:r>
+        <w:rPr>
+          <w:b w:val="0"/>
+          <w:bCs w:val="0"/>
+          <w:color w:val="444340"/>
+          <w:sz w:val="28"/>
+        </w:rPr>
+        <w:t>l’amour</w:t>
+      </w:r>
+      <w:proofErr w:type="spellEnd"/>
+      <w:r>
+        <w:rPr>
+          <w:b w:val="0"/>
+          <w:bCs w:val="0"/>
+          <w:color w:val="444340"/>
+          <w:sz w:val="28"/>
+        </w:rPr>
+        <w:t xml:space="preserve"> </w:t>
+      </w:r>
+      <w:proofErr w:type="spellStart"/>
+      <w:r>
+        <w:rPr>
+          <w:b w:val="0"/>
+          <w:bCs w:val="0"/>
+          <w:color w:val="444340"/>
+          <w:sz w:val="28"/>
+        </w:rPr>
+        <w:t>fuit</w:t>
+      </w:r>
+      <w:proofErr w:type="spellEnd"/>
+      <w:r>
+        <w:rPr>
+          <w:b w:val="0"/>
+          <w:bCs w:val="0"/>
+          <w:color w:val="444340"/>
+          <w:sz w:val="28"/>
+        </w:rPr>
+        <w:t xml:space="preserve">, </w:t>
+      </w:r>
+      <w:proofErr w:type="spellStart"/>
+      <w:r>
+        <w:rPr>
+          <w:b w:val="0"/>
+          <w:bCs w:val="0"/>
+          <w:color w:val="444340"/>
+          <w:sz w:val="28"/>
+        </w:rPr>
+        <w:t>Fuit</w:t>
+      </w:r>
+      <w:proofErr w:type="spellEnd"/>
+      <w:r>
+        <w:rPr>
+          <w:b w:val="0"/>
+          <w:bCs w:val="0"/>
+          <w:color w:val="444340"/>
+          <w:sz w:val="28"/>
+        </w:rPr>
+        <w:t xml:space="preserve"> </w:t>
+      </w:r>
+      <w:proofErr w:type="spellStart"/>
+      <w:r>
+        <w:rPr>
+          <w:b w:val="0"/>
+          <w:bCs w:val="0"/>
+          <w:color w:val="444340"/>
+          <w:sz w:val="28"/>
+        </w:rPr>
+        <w:t>l’amour</w:t>
+      </w:r>
+      <w:proofErr w:type="spellEnd"/>
+      <w:r>
+        <w:rPr>
+          <w:b w:val="0"/>
+          <w:bCs w:val="0"/>
+          <w:color w:val="444340"/>
+          <w:sz w:val="28"/>
+        </w:rPr>
+        <w:t xml:space="preserve">, </w:t>
+      </w:r>
+      <w:proofErr w:type="spellStart"/>
+      <w:r>
+        <w:rPr>
+          <w:b w:val="0"/>
+          <w:bCs w:val="0"/>
+          <w:color w:val="444340"/>
+          <w:sz w:val="28"/>
+        </w:rPr>
+        <w:t>l’amour</w:t>
+      </w:r>
+      <w:proofErr w:type="spellEnd"/>
+      <w:r>
+        <w:rPr>
+          <w:b w:val="0"/>
+          <w:bCs w:val="0"/>
+          <w:color w:val="444340"/>
+          <w:sz w:val="28"/>
+        </w:rPr>
+        <w:t> suit</w:t>
       </w:r>
     </w:p>
     <w:p>
@@ -1150,7 +3949,147 @@
           <w:szCs w:val="27"/>
           <w:shd w:val="clear" w:color="auto" w:fill="FFFFFF"/>
         </w:rPr>
-        <w:t>“Theo tình, tình chạy, chạy tình, tình theo”</w:t>
+        <w:t xml:space="preserve">“Theo </w:t>
+      </w:r>
+      <w:proofErr w:type="spellStart"/>
+      <w:r>
+        <w:rPr>
+          <w:rFonts w:ascii="Arial" w:hAnsi="Arial" w:cs="Arial"/>
+          <w:color w:val="444340"/>
+          <w:szCs w:val="27"/>
+          <w:shd w:val="clear" w:color="auto" w:fill="FFFFFF"/>
+        </w:rPr>
+        <w:t>tình</w:t>
+      </w:r>
+      <w:proofErr w:type="spellEnd"/>
+      <w:r>
+        <w:rPr>
+          <w:rFonts w:ascii="Arial" w:hAnsi="Arial" w:cs="Arial"/>
+          <w:color w:val="444340"/>
+          <w:szCs w:val="27"/>
+          <w:shd w:val="clear" w:color="auto" w:fill="FFFFFF"/>
+        </w:rPr>
+        <w:t xml:space="preserve">, </w:t>
+      </w:r>
+      <w:proofErr w:type="spellStart"/>
+      <w:r>
+        <w:rPr>
+          <w:rFonts w:ascii="Arial" w:hAnsi="Arial" w:cs="Arial"/>
+          <w:color w:val="444340"/>
+          <w:szCs w:val="27"/>
+          <w:shd w:val="clear" w:color="auto" w:fill="FFFFFF"/>
+        </w:rPr>
+        <w:t>tình</w:t>
+      </w:r>
+      <w:proofErr w:type="spellEnd"/>
+      <w:r>
+        <w:rPr>
+          <w:rFonts w:ascii="Arial" w:hAnsi="Arial" w:cs="Arial"/>
+          <w:color w:val="444340"/>
+          <w:szCs w:val="27"/>
+          <w:shd w:val="clear" w:color="auto" w:fill="FFFFFF"/>
+        </w:rPr>
+        <w:t xml:space="preserve"> </w:t>
+      </w:r>
+      <w:proofErr w:type="spellStart"/>
+      <w:r>
+        <w:rPr>
+          <w:rFonts w:ascii="Arial" w:hAnsi="Arial" w:cs="Arial"/>
+          <w:color w:val="444340"/>
+          <w:szCs w:val="27"/>
+          <w:shd w:val="clear" w:color="auto" w:fill="FFFFFF"/>
+        </w:rPr>
+        <w:t>chạy</w:t>
+      </w:r>
+      <w:proofErr w:type="spellEnd"/>
+      <w:r>
+        <w:rPr>
+          <w:rFonts w:ascii="Arial" w:hAnsi="Arial" w:cs="Arial"/>
+          <w:color w:val="444340"/>
+          <w:szCs w:val="27"/>
+          <w:shd w:val="clear" w:color="auto" w:fill="FFFFFF"/>
+        </w:rPr>
+        <w:t xml:space="preserve">, </w:t>
+      </w:r>
+      <w:proofErr w:type="spellStart"/>
+      <w:r>
+        <w:rPr>
+          <w:rFonts w:ascii="Arial" w:hAnsi="Arial" w:cs="Arial"/>
+          <w:color w:val="444340"/>
+          <w:szCs w:val="27"/>
+          <w:shd w:val="clear" w:color="auto" w:fill="FFFFFF"/>
+        </w:rPr>
+        <w:t>chạy</w:t>
+      </w:r>
+      <w:proofErr w:type="spellEnd"/>
+      <w:r>
+        <w:rPr>
+          <w:rFonts w:ascii="Arial" w:hAnsi="Arial" w:cs="Arial"/>
+          <w:color w:val="444340"/>
+          <w:szCs w:val="27"/>
+          <w:shd w:val="clear" w:color="auto" w:fill="FFFFFF"/>
+        </w:rPr>
+        <w:t xml:space="preserve"> </w:t>
+      </w:r>
+      <w:proofErr w:type="spellStart"/>
+      <w:r>
+        <w:rPr>
+          <w:rFonts w:ascii="Arial" w:hAnsi="Arial" w:cs="Arial"/>
+          <w:color w:val="444340"/>
+          <w:szCs w:val="27"/>
+          <w:shd w:val="clear" w:color="auto" w:fill="FFFFFF"/>
+        </w:rPr>
+        <w:t>tình</w:t>
+      </w:r>
+      <w:proofErr w:type="spellEnd"/>
+      <w:r>
+        <w:rPr>
+          <w:rFonts w:ascii="Arial" w:hAnsi="Arial" w:cs="Arial"/>
+          <w:color w:val="444340"/>
+          <w:szCs w:val="27"/>
+          <w:shd w:val="clear" w:color="auto" w:fill="FFFFFF"/>
+        </w:rPr>
+        <w:t xml:space="preserve">, </w:t>
+      </w:r>
+      <w:proofErr w:type="spellStart"/>
+      <w:r>
+        <w:rPr>
+          <w:rFonts w:ascii="Arial" w:hAnsi="Arial" w:cs="Arial"/>
+          <w:color w:val="444340"/>
+          <w:szCs w:val="27"/>
+          <w:shd w:val="clear" w:color="auto" w:fill="FFFFFF"/>
+        </w:rPr>
+        <w:t>tình</w:t>
+      </w:r>
+      <w:proofErr w:type="spellEnd"/>
+      <w:r>
+        <w:rPr>
+          <w:rFonts w:ascii="Arial" w:hAnsi="Arial" w:cs="Arial"/>
+          <w:color w:val="444340"/>
+          <w:szCs w:val="27"/>
+          <w:shd w:val="clear" w:color="auto" w:fill="FFFFFF"/>
+        </w:rPr>
+        <w:t xml:space="preserve"> </w:t>
+      </w:r>
+      <w:proofErr w:type="spellStart"/>
+      <w:r>
+        <w:rPr>
+          <w:rFonts w:ascii="Arial" w:hAnsi="Arial" w:cs="Arial"/>
+          <w:color w:val="444340"/>
+          <w:szCs w:val="27"/>
+          <w:shd w:val="clear" w:color="auto" w:fill="FFFFFF"/>
+        </w:rPr>
+        <w:t>theo</w:t>
+      </w:r>
+      <w:proofErr w:type="spellEnd"/>
+      <w:r>
+        <w:rPr>
+          <w:rFonts w:ascii="Arial" w:hAnsi="Arial" w:cs="Arial"/>
+          <w:color w:val="444340"/>
+          <w:szCs w:val="27"/>
+          <w:shd w:val="clear" w:color="auto" w:fill="FFFFFF"/>
+        </w:rPr>
+        <w:t>”</w:t>
       </w:r>
     </w:p>
     <w:p>
@@ -1172,7 +4111,79 @@
           <w:color w:val="00B050"/>
           <w:sz w:val="28"/>
         </w:rPr>
-        <w:t>Con đường sự nghiệp cho Developer:</w:t>
+        <w:t xml:space="preserve">Con </w:t>
+      </w:r>
+      <w:proofErr w:type="spellStart"/>
+      <w:r>
+        <w:rPr>
+          <w:b/>
+          <w:color w:val="00B050"/>
+          <w:sz w:val="28"/>
+        </w:rPr>
+        <w:t>đường</w:t>
+      </w:r>
+      <w:proofErr w:type="spellEnd"/>
+      <w:r>
+        <w:rPr>
+          <w:b/>
+          <w:color w:val="00B050"/>
+          <w:sz w:val="28"/>
+        </w:rPr>
+        <w:t xml:space="preserve"> </w:t>
+      </w:r>
+      <w:proofErr w:type="spellStart"/>
+      <w:r>
+        <w:rPr>
+          <w:b/>
+          <w:color w:val="00B050"/>
+          <w:sz w:val="28"/>
+        </w:rPr>
+        <w:t>sư</w:t>
+      </w:r>
+      <w:proofErr w:type="spellEnd"/>
+      <w:r>
+        <w:rPr>
+          <w:b/>
+          <w:color w:val="00B050"/>
+          <w:sz w:val="28"/>
+        </w:rPr>
+        <w:t xml:space="preserve">̣ </w:t>
+      </w:r>
+      <w:proofErr w:type="spellStart"/>
+      <w:r>
+        <w:rPr>
+          <w:b/>
+          <w:color w:val="00B050"/>
+          <w:sz w:val="28"/>
+        </w:rPr>
+        <w:t>nghiệp</w:t>
+      </w:r>
+      <w:proofErr w:type="spellEnd"/>
+      <w:r>
+        <w:rPr>
+          <w:b/>
+          <w:color w:val="00B050"/>
+          <w:sz w:val="28"/>
+        </w:rPr>
+        <w:t xml:space="preserve"> </w:t>
+      </w:r>
+      <w:proofErr w:type="spellStart"/>
+      <w:r>
+        <w:rPr>
+          <w:b/>
+          <w:color w:val="00B050"/>
+          <w:sz w:val="28"/>
+        </w:rPr>
+        <w:t>cho</w:t>
+      </w:r>
+      <w:proofErr w:type="spellEnd"/>
+      <w:r>
+        <w:rPr>
+          <w:b/>
+          <w:color w:val="00B050"/>
+          <w:sz w:val="28"/>
+        </w:rPr>
+        <w:t xml:space="preserve"> Developer:</w:t>
       </w:r>
     </w:p>
     <w:p>
@@ -1206,8 +4217,37 @@
       </w:hyperlink>
     </w:p>
     <w:p>
-      <w:r>
-        <w:t>Từ vựng tiếng Nhật IT:</w:t>
+      <w:proofErr w:type="spellStart"/>
+      <w:r>
+        <w:t>Tư</w:t>
+      </w:r>
+      <w:proofErr w:type="spellEnd"/>
+      <w:r>
+        <w:t xml:space="preserve">̀ </w:t>
+      </w:r>
+      <w:proofErr w:type="spellStart"/>
+      <w:r>
+        <w:t>vựng</w:t>
+      </w:r>
+      <w:proofErr w:type="spellEnd"/>
+      <w:r>
+        <w:t xml:space="preserve"> </w:t>
+      </w:r>
+      <w:proofErr w:type="spellStart"/>
+      <w:r>
+        <w:t>tiếng</w:t>
+      </w:r>
+      <w:proofErr w:type="spellEnd"/>
+      <w:r>
+        <w:t xml:space="preserve"> </w:t>
+      </w:r>
+      <w:proofErr w:type="spellStart"/>
+      <w:r>
+        <w:t>Nhật</w:t>
+      </w:r>
+      <w:proofErr w:type="spellEnd"/>
+      <w:r>
+        <w:t xml:space="preserve"> IT:</w:t>
       </w:r>
     </w:p>
     <w:p>
@@ -1255,8 +4295,53 @@
     </w:p>
     <w:p>
       <w:r>
-        <w:t>19/11 : Ngày quốc tế đàn ông</w:t>
-      </w:r>
+        <w:t>19/</w:t>
+      </w:r>
+      <w:proofErr w:type="gramStart"/>
+      <w:r>
+        <w:t>11 :</w:t>
+      </w:r>
+      <w:proofErr w:type="gramEnd"/>
+      <w:r>
+        <w:t xml:space="preserve"> </w:t>
+      </w:r>
+      <w:proofErr w:type="spellStart"/>
+      <w:r>
+        <w:t>Ngày</w:t>
+      </w:r>
+      <w:proofErr w:type="spellEnd"/>
+      <w:r>
+        <w:t xml:space="preserve"> </w:t>
+      </w:r>
+      <w:proofErr w:type="spellStart"/>
+      <w:r>
+        <w:t>quốc</w:t>
+      </w:r>
+      <w:proofErr w:type="spellEnd"/>
+      <w:r>
+        <w:t xml:space="preserve"> </w:t>
+      </w:r>
+      <w:proofErr w:type="spellStart"/>
+      <w:r>
+        <w:t>tê</w:t>
+      </w:r>
+      <w:proofErr w:type="spellEnd"/>
+      <w:r>
+        <w:t xml:space="preserve">́ </w:t>
+      </w:r>
+      <w:proofErr w:type="spellStart"/>
+      <w:r>
+        <w:t>đàn</w:t>
+      </w:r>
+      <w:proofErr w:type="spellEnd"/>
+      <w:r>
+        <w:t xml:space="preserve"> </w:t>
+      </w:r>
+      <w:proofErr w:type="spellStart"/>
+      <w:r>
+        <w:t>ông</w:t>
+      </w:r>
+      <w:proofErr w:type="spellEnd"/>
     </w:p>
     <w:p>
       <w:r>
@@ -1277,6 +4362,7 @@
           <w:lang w:eastAsia="ja-JP"/>
         </w:rPr>
       </w:pPr>
+      <w:proofErr w:type="spellStart"/>
       <w:r>
         <w:rPr>
           <w:rFonts w:ascii="Helvetica" w:eastAsia="Times New Roman" w:hAnsi="Helvetica" w:cs="Helvetica"/>
@@ -1286,7 +4372,67 @@
           <w:szCs w:val="30"/>
           <w:lang w:eastAsia="ja-JP"/>
         </w:rPr>
-        <w:t>Đài radio báo thức Sony ICF-C1T</w:t>
+        <w:t>Đài</w:t>
+      </w:r>
+      <w:proofErr w:type="spellEnd"/>
+      <w:r>
+        <w:rPr>
+          <w:rFonts w:ascii="Helvetica" w:eastAsia="Times New Roman" w:hAnsi="Helvetica" w:cs="Helvetica"/>
+          <w:color w:val="333333"/>
+          <w:kern w:val="36"/>
+          <w:sz w:val="30"/>
+          <w:szCs w:val="30"/>
+          <w:lang w:eastAsia="ja-JP"/>
+        </w:rPr>
+        <w:t xml:space="preserve"> radio </w:t>
+      </w:r>
+      <w:proofErr w:type="spellStart"/>
+      <w:r>
+        <w:rPr>
+          <w:rFonts w:ascii="Helvetica" w:eastAsia="Times New Roman" w:hAnsi="Helvetica" w:cs="Helvetica"/>
+          <w:color w:val="333333"/>
+          <w:kern w:val="36"/>
+          <w:sz w:val="30"/>
+          <w:szCs w:val="30"/>
+          <w:lang w:eastAsia="ja-JP"/>
+        </w:rPr>
+        <w:t>báo</w:t>
+      </w:r>
+      <w:proofErr w:type="spellEnd"/>
+      <w:r>
+        <w:rPr>
+          <w:rFonts w:ascii="Helvetica" w:eastAsia="Times New Roman" w:hAnsi="Helvetica" w:cs="Helvetica"/>
+          <w:color w:val="333333"/>
+          <w:kern w:val="36"/>
+          <w:sz w:val="30"/>
+          <w:szCs w:val="30"/>
+          <w:lang w:eastAsia="ja-JP"/>
+        </w:rPr>
+        <w:t xml:space="preserve"> </w:t>
+      </w:r>
+      <w:proofErr w:type="spellStart"/>
+      <w:r>
+        <w:rPr>
+          <w:rFonts w:ascii="Helvetica" w:eastAsia="Times New Roman" w:hAnsi="Helvetica" w:cs="Helvetica"/>
+          <w:color w:val="333333"/>
+          <w:kern w:val="36"/>
+          <w:sz w:val="30"/>
+          <w:szCs w:val="30"/>
+          <w:lang w:eastAsia="ja-JP"/>
+        </w:rPr>
+        <w:t>thức</w:t>
+      </w:r>
+      <w:proofErr w:type="spellEnd"/>
+      <w:r>
+        <w:rPr>
+          <w:rFonts w:ascii="Helvetica" w:eastAsia="Times New Roman" w:hAnsi="Helvetica" w:cs="Helvetica"/>
+          <w:color w:val="333333"/>
+          <w:kern w:val="36"/>
+          <w:sz w:val="30"/>
+          <w:szCs w:val="30"/>
+          <w:lang w:eastAsia="ja-JP"/>
+        </w:rPr>
+        <w:t xml:space="preserve"> Sony ICF-C1T</w:t>
       </w:r>
     </w:p>
     <w:p>
@@ -1427,7 +4573,117 @@
           <w:sz w:val="28"/>
           <w:szCs w:val="63"/>
         </w:rPr>
-        <w:t>Chi phí khám thai và sinh con t</w:t>
+        <w:t xml:space="preserve">Chi </w:t>
+      </w:r>
+      <w:proofErr w:type="spellStart"/>
+      <w:r>
+        <w:rPr>
+          <w:rFonts w:ascii="Lucida Sans Unicode" w:hAnsi="Lucida Sans Unicode" w:cs="Lucida Sans Unicode"/>
+          <w:spacing w:val="-4"/>
+          <w:sz w:val="28"/>
+          <w:szCs w:val="63"/>
+        </w:rPr>
+        <w:t>phí</w:t>
+      </w:r>
+      <w:proofErr w:type="spellEnd"/>
+      <w:r>
+        <w:rPr>
+          <w:rFonts w:ascii="Lucida Sans Unicode" w:hAnsi="Lucida Sans Unicode" w:cs="Lucida Sans Unicode"/>
+          <w:spacing w:val="-4"/>
+          <w:sz w:val="28"/>
+          <w:szCs w:val="63"/>
+        </w:rPr>
+        <w:t xml:space="preserve"> </w:t>
+      </w:r>
+      <w:proofErr w:type="spellStart"/>
+      <w:r>
+        <w:rPr>
+          <w:rFonts w:ascii="Lucida Sans Unicode" w:hAnsi="Lucida Sans Unicode" w:cs="Lucida Sans Unicode"/>
+          <w:spacing w:val="-4"/>
+          <w:sz w:val="28"/>
+          <w:szCs w:val="63"/>
+        </w:rPr>
+        <w:t>khám</w:t>
+      </w:r>
+      <w:proofErr w:type="spellEnd"/>
+      <w:r>
+        <w:rPr>
+          <w:rFonts w:ascii="Lucida Sans Unicode" w:hAnsi="Lucida Sans Unicode" w:cs="Lucida Sans Unicode"/>
+          <w:spacing w:val="-4"/>
+          <w:sz w:val="28"/>
+          <w:szCs w:val="63"/>
+        </w:rPr>
+        <w:t xml:space="preserve"> </w:t>
+      </w:r>
+      <w:proofErr w:type="spellStart"/>
+      <w:r>
+        <w:rPr>
+          <w:rFonts w:ascii="Lucida Sans Unicode" w:hAnsi="Lucida Sans Unicode" w:cs="Lucida Sans Unicode"/>
+          <w:spacing w:val="-4"/>
+          <w:sz w:val="28"/>
+          <w:szCs w:val="63"/>
+        </w:rPr>
+        <w:t>thai</w:t>
+      </w:r>
+      <w:proofErr w:type="spellEnd"/>
+      <w:r>
+        <w:rPr>
+          <w:rFonts w:ascii="Lucida Sans Unicode" w:hAnsi="Lucida Sans Unicode" w:cs="Lucida Sans Unicode"/>
+          <w:spacing w:val="-4"/>
+          <w:sz w:val="28"/>
+          <w:szCs w:val="63"/>
+        </w:rPr>
+        <w:t xml:space="preserve"> </w:t>
+      </w:r>
+      <w:proofErr w:type="spellStart"/>
+      <w:r>
+        <w:rPr>
+          <w:rFonts w:ascii="Lucida Sans Unicode" w:hAnsi="Lucida Sans Unicode" w:cs="Lucida Sans Unicode"/>
+          <w:spacing w:val="-4"/>
+          <w:sz w:val="28"/>
+          <w:szCs w:val="63"/>
+        </w:rPr>
+        <w:t>và</w:t>
+      </w:r>
+      <w:proofErr w:type="spellEnd"/>
+      <w:r>
+        <w:rPr>
+          <w:rFonts w:ascii="Lucida Sans Unicode" w:hAnsi="Lucida Sans Unicode" w:cs="Lucida Sans Unicode"/>
+          <w:spacing w:val="-4"/>
+          <w:sz w:val="28"/>
+          <w:szCs w:val="63"/>
+        </w:rPr>
+        <w:t xml:space="preserve"> </w:t>
+      </w:r>
+      <w:proofErr w:type="spellStart"/>
+      <w:r>
+        <w:rPr>
+          <w:rFonts w:ascii="Lucida Sans Unicode" w:hAnsi="Lucida Sans Unicode" w:cs="Lucida Sans Unicode"/>
+          <w:spacing w:val="-4"/>
+          <w:sz w:val="28"/>
+          <w:szCs w:val="63"/>
+        </w:rPr>
+        <w:t>sinh</w:t>
+      </w:r>
+      <w:proofErr w:type="spellEnd"/>
+      <w:r>
+        <w:rPr>
+          <w:rFonts w:ascii="Lucida Sans Unicode" w:hAnsi="Lucida Sans Unicode" w:cs="Lucida Sans Unicode"/>
+          <w:spacing w:val="-4"/>
+          <w:sz w:val="28"/>
+          <w:szCs w:val="63"/>
+        </w:rPr>
+        <w:t xml:space="preserve"> con </w:t>
+      </w:r>
+      <w:proofErr w:type="spellStart"/>
+      <w:r>
+        <w:rPr>
+          <w:rFonts w:ascii="Lucida Sans Unicode" w:hAnsi="Lucida Sans Unicode" w:cs="Lucida Sans Unicode"/>
+          <w:spacing w:val="-4"/>
+          <w:sz w:val="28"/>
+          <w:szCs w:val="63"/>
+        </w:rPr>
+        <w:t>t</w:t>
       </w:r>
       <w:r>
         <w:rPr>
@@ -1445,7 +4701,27 @@
           <w:sz w:val="28"/>
           <w:szCs w:val="63"/>
         </w:rPr>
-        <w:t>i B</w:t>
+        <w:t>i</w:t>
+      </w:r>
+      <w:proofErr w:type="spellEnd"/>
+      <w:r>
+        <w:rPr>
+          <w:rFonts w:ascii="Lucida Sans Unicode" w:hAnsi="Lucida Sans Unicode" w:cs="Lucida Sans Unicode"/>
+          <w:spacing w:val="-4"/>
+          <w:sz w:val="28"/>
+          <w:szCs w:val="63"/>
+        </w:rPr>
+        <w:t xml:space="preserve"> </w:t>
+      </w:r>
+      <w:proofErr w:type="spellStart"/>
+      <w:r>
+        <w:rPr>
+          <w:rFonts w:ascii="Lucida Sans Unicode" w:hAnsi="Lucida Sans Unicode" w:cs="Lucida Sans Unicode"/>
+          <w:spacing w:val="-4"/>
+          <w:sz w:val="28"/>
+          <w:szCs w:val="63"/>
+        </w:rPr>
+        <w:t>B</w:t>
       </w:r>
       <w:r>
         <w:rPr>
@@ -1463,7 +4739,27 @@
           <w:sz w:val="28"/>
           <w:szCs w:val="63"/>
         </w:rPr>
-        <w:t>nh vi</w:t>
+        <w:t>nh</w:t>
+      </w:r>
+      <w:proofErr w:type="spellEnd"/>
+      <w:r>
+        <w:rPr>
+          <w:rFonts w:ascii="Lucida Sans Unicode" w:hAnsi="Lucida Sans Unicode" w:cs="Lucida Sans Unicode"/>
+          <w:spacing w:val="-4"/>
+          <w:sz w:val="28"/>
+          <w:szCs w:val="63"/>
+        </w:rPr>
+        <w:t xml:space="preserve"> </w:t>
+      </w:r>
+      <w:proofErr w:type="spellStart"/>
+      <w:r>
+        <w:rPr>
+          <w:rFonts w:ascii="Lucida Sans Unicode" w:hAnsi="Lucida Sans Unicode" w:cs="Lucida Sans Unicode"/>
+          <w:spacing w:val="-4"/>
+          <w:sz w:val="28"/>
+          <w:szCs w:val="63"/>
+        </w:rPr>
+        <w:t>vi</w:t>
       </w:r>
       <w:r>
         <w:rPr>
@@ -1481,7 +4777,27 @@
           <w:sz w:val="28"/>
           <w:szCs w:val="63"/>
         </w:rPr>
-        <w:t>n H</w:t>
+        <w:t>n</w:t>
+      </w:r>
+      <w:proofErr w:type="spellEnd"/>
+      <w:r>
+        <w:rPr>
+          <w:rFonts w:ascii="Lucida Sans Unicode" w:hAnsi="Lucida Sans Unicode" w:cs="Lucida Sans Unicode"/>
+          <w:spacing w:val="-4"/>
+          <w:sz w:val="28"/>
+          <w:szCs w:val="63"/>
+        </w:rPr>
+        <w:t xml:space="preserve"> </w:t>
+      </w:r>
+      <w:proofErr w:type="spellStart"/>
+      <w:r>
+        <w:rPr>
+          <w:rFonts w:ascii="Lucida Sans Unicode" w:hAnsi="Lucida Sans Unicode" w:cs="Lucida Sans Unicode"/>
+          <w:spacing w:val="-4"/>
+          <w:sz w:val="28"/>
+          <w:szCs w:val="63"/>
+        </w:rPr>
+        <w:t>H</w:t>
       </w:r>
       <w:r>
         <w:rPr>
@@ -1499,7 +4815,87 @@
           <w:sz w:val="28"/>
           <w:szCs w:val="63"/>
         </w:rPr>
-        <w:t>nh Phúc thì như th</w:t>
+        <w:t>nh</w:t>
+      </w:r>
+      <w:proofErr w:type="spellEnd"/>
+      <w:r>
+        <w:rPr>
+          <w:rFonts w:ascii="Lucida Sans Unicode" w:hAnsi="Lucida Sans Unicode" w:cs="Lucida Sans Unicode"/>
+          <w:spacing w:val="-4"/>
+          <w:sz w:val="28"/>
+          <w:szCs w:val="63"/>
+        </w:rPr>
+        <w:t xml:space="preserve"> </w:t>
+      </w:r>
+      <w:proofErr w:type="spellStart"/>
+      <w:r>
+        <w:rPr>
+          <w:rFonts w:ascii="Lucida Sans Unicode" w:hAnsi="Lucida Sans Unicode" w:cs="Lucida Sans Unicode"/>
+          <w:spacing w:val="-4"/>
+          <w:sz w:val="28"/>
+          <w:szCs w:val="63"/>
+        </w:rPr>
+        <w:t>Phúc</w:t>
+      </w:r>
+      <w:proofErr w:type="spellEnd"/>
+      <w:r>
+        <w:rPr>
+          <w:rFonts w:ascii="Lucida Sans Unicode" w:hAnsi="Lucida Sans Unicode" w:cs="Lucida Sans Unicode"/>
+          <w:spacing w:val="-4"/>
+          <w:sz w:val="28"/>
+          <w:szCs w:val="63"/>
+        </w:rPr>
+        <w:t xml:space="preserve"> </w:t>
+      </w:r>
+      <w:proofErr w:type="spellStart"/>
+      <w:r>
+        <w:rPr>
+          <w:rFonts w:ascii="Lucida Sans Unicode" w:hAnsi="Lucida Sans Unicode" w:cs="Lucida Sans Unicode"/>
+          <w:spacing w:val="-4"/>
+          <w:sz w:val="28"/>
+          <w:szCs w:val="63"/>
+        </w:rPr>
+        <w:t>thì</w:t>
+      </w:r>
+      <w:proofErr w:type="spellEnd"/>
+      <w:r>
+        <w:rPr>
+          <w:rFonts w:ascii="Lucida Sans Unicode" w:hAnsi="Lucida Sans Unicode" w:cs="Lucida Sans Unicode"/>
+          <w:spacing w:val="-4"/>
+          <w:sz w:val="28"/>
+          <w:szCs w:val="63"/>
+        </w:rPr>
+        <w:t xml:space="preserve"> </w:t>
+      </w:r>
+      <w:proofErr w:type="spellStart"/>
+      <w:r>
+        <w:rPr>
+          <w:rFonts w:ascii="Lucida Sans Unicode" w:hAnsi="Lucida Sans Unicode" w:cs="Lucida Sans Unicode"/>
+          <w:spacing w:val="-4"/>
+          <w:sz w:val="28"/>
+          <w:szCs w:val="63"/>
+        </w:rPr>
+        <w:t>như</w:t>
+      </w:r>
+      <w:proofErr w:type="spellEnd"/>
+      <w:r>
+        <w:rPr>
+          <w:rFonts w:ascii="Lucida Sans Unicode" w:hAnsi="Lucida Sans Unicode" w:cs="Lucida Sans Unicode"/>
+          <w:spacing w:val="-4"/>
+          <w:sz w:val="28"/>
+          <w:szCs w:val="63"/>
+        </w:rPr>
+        <w:t xml:space="preserve"> </w:t>
+      </w:r>
+      <w:proofErr w:type="spellStart"/>
+      <w:r>
+        <w:rPr>
+          <w:rFonts w:ascii="Lucida Sans Unicode" w:hAnsi="Lucida Sans Unicode" w:cs="Lucida Sans Unicode"/>
+          <w:spacing w:val="-4"/>
+          <w:sz w:val="28"/>
+          <w:szCs w:val="63"/>
+        </w:rPr>
+        <w:t>th</w:t>
       </w:r>
       <w:r>
         <w:rPr>
@@ -1510,6 +4906,7 @@
         </w:rPr>
         <w:t>ế</w:t>
       </w:r>
+      <w:proofErr w:type="spellEnd"/>
       <w:r>
         <w:rPr>
           <w:rFonts w:ascii="Lucida Sans Unicode" w:hAnsi="Lucida Sans Unicode" w:cs="Lucida Sans Unicode"/>
@@ -1517,7 +4914,27 @@
           <w:sz w:val="28"/>
           <w:szCs w:val="63"/>
         </w:rPr>
-        <w:t> nào?</w:t>
+        <w:t> </w:t>
+      </w:r>
+      <w:proofErr w:type="spellStart"/>
+      <w:r>
+        <w:rPr>
+          <w:rFonts w:ascii="Lucida Sans Unicode" w:hAnsi="Lucida Sans Unicode" w:cs="Lucida Sans Unicode"/>
+          <w:spacing w:val="-4"/>
+          <w:sz w:val="28"/>
+          <w:szCs w:val="63"/>
+        </w:rPr>
+        <w:t>nào</w:t>
+      </w:r>
+      <w:proofErr w:type="spellEnd"/>
+      <w:r>
+        <w:rPr>
+          <w:rFonts w:ascii="Lucida Sans Unicode" w:hAnsi="Lucida Sans Unicode" w:cs="Lucida Sans Unicode"/>
+          <w:spacing w:val="-4"/>
+          <w:sz w:val="28"/>
+          <w:szCs w:val="63"/>
+        </w:rPr>
+        <w:t>?</w:t>
       </w:r>
     </w:p>
     <w:p>
@@ -1536,8 +4953,37 @@
       </w:r>
     </w:p>
     <w:p>
-      <w:r>
-        <w:t>Ăn tối trên tàu Elisa 1.000.000 đ:</w:t>
+      <w:proofErr w:type="spellStart"/>
+      <w:r>
+        <w:t>Ăn</w:t>
+      </w:r>
+      <w:proofErr w:type="spellEnd"/>
+      <w:r>
+        <w:t xml:space="preserve"> </w:t>
+      </w:r>
+      <w:proofErr w:type="spellStart"/>
+      <w:r>
+        <w:t>tối</w:t>
+      </w:r>
+      <w:proofErr w:type="spellEnd"/>
+      <w:r>
+        <w:t xml:space="preserve"> </w:t>
+      </w:r>
+      <w:proofErr w:type="spellStart"/>
+      <w:r>
+        <w:t>trên</w:t>
+      </w:r>
+      <w:proofErr w:type="spellEnd"/>
+      <w:r>
+        <w:t xml:space="preserve"> </w:t>
+      </w:r>
+      <w:proofErr w:type="spellStart"/>
+      <w:r>
+        <w:t>tàu</w:t>
+      </w:r>
+      <w:proofErr w:type="spellEnd"/>
+      <w:r>
+        <w:t xml:space="preserve"> Elisa 1.000.000 đ:</w:t>
       </w:r>
     </w:p>
     <w:p>
@@ -1556,19 +5002,97 @@
           <w:lang w:eastAsia="ja-JP"/>
         </w:rPr>
       </w:pPr>
-      <w:r>
-        <w:t xml:space="preserve">GIờ phục vụ: 10h30 – 14h00; 16h30 – 22h30 </w:t>
-      </w:r>
-      <w:r>
-        <w:rPr>
-          <w:lang w:eastAsia="ja-JP"/>
-        </w:rPr>
-        <w:t>(mỗi ngày)</w:t>
-      </w:r>
-    </w:p>
-    <w:p>
-      <w:r>
-        <w:t>Địa chỉ:  5 NGuyễn Tất Thành, P.12, Quận 4, TPHCM</w:t>
+      <w:proofErr w:type="spellStart"/>
+      <w:r>
+        <w:t>GIơ</w:t>
+      </w:r>
+      <w:proofErr w:type="spellEnd"/>
+      <w:r>
+        <w:t xml:space="preserve">̀ </w:t>
+      </w:r>
+      <w:proofErr w:type="spellStart"/>
+      <w:r>
+        <w:t>phục</w:t>
+      </w:r>
+      <w:proofErr w:type="spellEnd"/>
+      <w:r>
+        <w:t xml:space="preserve"> vụ: 10h30 – 14h00; 16h30 – 22h30 </w:t>
+      </w:r>
+      <w:r>
+        <w:rPr>
+          <w:lang w:eastAsia="ja-JP"/>
+        </w:rPr>
+        <w:t>(</w:t>
+      </w:r>
+      <w:proofErr w:type="spellStart"/>
+      <w:r>
+        <w:rPr>
+          <w:lang w:eastAsia="ja-JP"/>
+        </w:rPr>
+        <w:t>mỗi</w:t>
+      </w:r>
+      <w:proofErr w:type="spellEnd"/>
+      <w:r>
+        <w:rPr>
+          <w:lang w:eastAsia="ja-JP"/>
+        </w:rPr>
+        <w:t xml:space="preserve"> </w:t>
+      </w:r>
+      <w:proofErr w:type="spellStart"/>
+      <w:r>
+        <w:rPr>
+          <w:lang w:eastAsia="ja-JP"/>
+        </w:rPr>
+        <w:t>ngày</w:t>
+      </w:r>
+      <w:proofErr w:type="spellEnd"/>
+      <w:r>
+        <w:rPr>
+          <w:lang w:eastAsia="ja-JP"/>
+        </w:rPr>
+        <w:t>)</w:t>
+      </w:r>
+    </w:p>
+    <w:p>
+      <w:proofErr w:type="spellStart"/>
+      <w:r>
+        <w:t>Địa</w:t>
+      </w:r>
+      <w:proofErr w:type="spellEnd"/>
+      <w:r>
+        <w:t xml:space="preserve"> chỉ:  5 </w:t>
+      </w:r>
+      <w:proofErr w:type="spellStart"/>
+      <w:r>
+        <w:t>NGuyễn</w:t>
+      </w:r>
+      <w:proofErr w:type="spellEnd"/>
+      <w:r>
+        <w:t xml:space="preserve"> </w:t>
+      </w:r>
+      <w:proofErr w:type="spellStart"/>
+      <w:r>
+        <w:t>Tất</w:t>
+      </w:r>
+      <w:proofErr w:type="spellEnd"/>
+      <w:r>
+        <w:t xml:space="preserve"> </w:t>
+      </w:r>
+      <w:proofErr w:type="spellStart"/>
+      <w:r>
+        <w:t>Thành</w:t>
+      </w:r>
+      <w:proofErr w:type="spellEnd"/>
+      <w:r>
+        <w:t xml:space="preserve">, P.12, </w:t>
+      </w:r>
+      <w:proofErr w:type="spellStart"/>
+      <w:r>
+        <w:t>Quận</w:t>
+      </w:r>
+      <w:proofErr w:type="spellEnd"/>
+      <w:r>
+        <w:t xml:space="preserve"> 4, TPHCM</w:t>
       </w:r>
     </w:p>
     <w:p>
@@ -1577,8 +5101,37 @@
       </w:r>
     </w:p>
     <w:p>
-      <w:r>
-        <w:t>Ăn tối trên tàu:</w:t>
+      <w:proofErr w:type="spellStart"/>
+      <w:r>
+        <w:t>Ăn</w:t>
+      </w:r>
+      <w:proofErr w:type="spellEnd"/>
+      <w:r>
+        <w:t xml:space="preserve"> </w:t>
+      </w:r>
+      <w:proofErr w:type="spellStart"/>
+      <w:r>
+        <w:t>tối</w:t>
+      </w:r>
+      <w:proofErr w:type="spellEnd"/>
+      <w:r>
+        <w:t xml:space="preserve"> </w:t>
+      </w:r>
+      <w:proofErr w:type="spellStart"/>
+      <w:r>
+        <w:t>trên</w:t>
+      </w:r>
+      <w:proofErr w:type="spellEnd"/>
+      <w:r>
+        <w:t xml:space="preserve"> </w:t>
+      </w:r>
+      <w:proofErr w:type="spellStart"/>
+      <w:r>
+        <w:t>tàu</w:t>
+      </w:r>
+      <w:proofErr w:type="spellEnd"/>
+      <w:r>
+        <w:t>:</w:t>
       </w:r>
     </w:p>
     <w:p>
@@ -1602,7 +5155,49 @@
         <w:rPr>
           <w:lang w:eastAsia="ja-JP"/>
         </w:rPr>
-        <w:t>(tàu Bến NGhé)</w:t>
+        <w:t>(</w:t>
+      </w:r>
+      <w:proofErr w:type="spellStart"/>
+      <w:r>
+        <w:rPr>
+          <w:lang w:eastAsia="ja-JP"/>
+        </w:rPr>
+        <w:t>tàu</w:t>
+      </w:r>
+      <w:proofErr w:type="spellEnd"/>
+      <w:r>
+        <w:rPr>
+          <w:lang w:eastAsia="ja-JP"/>
+        </w:rPr>
+        <w:t xml:space="preserve"> </w:t>
+      </w:r>
+      <w:proofErr w:type="spellStart"/>
+      <w:r>
+        <w:rPr>
+          <w:lang w:eastAsia="ja-JP"/>
+        </w:rPr>
+        <w:t>Bến</w:t>
+      </w:r>
+      <w:proofErr w:type="spellEnd"/>
+      <w:r>
+        <w:rPr>
+          <w:lang w:eastAsia="ja-JP"/>
+        </w:rPr>
+        <w:t xml:space="preserve"> </w:t>
+      </w:r>
+      <w:proofErr w:type="spellStart"/>
+      <w:r>
+        <w:rPr>
+          <w:lang w:eastAsia="ja-JP"/>
+        </w:rPr>
+        <w:t>NGhe</w:t>
+      </w:r>
+      <w:proofErr w:type="spellEnd"/>
+      <w:r>
+        <w:rPr>
+          <w:lang w:eastAsia="ja-JP"/>
+        </w:rPr>
+        <w:t>́)</w:t>
       </w:r>
     </w:p>
     <w:p>
@@ -1616,13 +5211,68 @@
       </w:hyperlink>
     </w:p>
     <w:p>
+      <w:proofErr w:type="spellStart"/>
       <w:r>
         <w:lastRenderedPageBreak/>
-        <w:t>Sách “</w:t>
-      </w:r>
-      <w:r>
-        <w:t>Tôi chọn hôm nay, tôi chọn hạnh phúc</w:t>
-      </w:r>
+        <w:t>Sách</w:t>
+      </w:r>
+      <w:proofErr w:type="spellEnd"/>
+      <w:r>
+        <w:t xml:space="preserve"> “</w:t>
+      </w:r>
+      <w:proofErr w:type="spellStart"/>
+      <w:r>
+        <w:t>Tôi</w:t>
+      </w:r>
+      <w:proofErr w:type="spellEnd"/>
+      <w:r>
+        <w:t xml:space="preserve"> </w:t>
+      </w:r>
+      <w:proofErr w:type="spellStart"/>
+      <w:r>
+        <w:t>chọn</w:t>
+      </w:r>
+      <w:proofErr w:type="spellEnd"/>
+      <w:r>
+        <w:t xml:space="preserve"> </w:t>
+      </w:r>
+      <w:proofErr w:type="spellStart"/>
+      <w:r>
+        <w:t>hôm</w:t>
+      </w:r>
+      <w:proofErr w:type="spellEnd"/>
+      <w:r>
+        <w:t xml:space="preserve"> nay, </w:t>
+      </w:r>
+      <w:proofErr w:type="spellStart"/>
+      <w:r>
+        <w:t>tôi</w:t>
+      </w:r>
+      <w:proofErr w:type="spellEnd"/>
+      <w:r>
+        <w:t xml:space="preserve"> </w:t>
+      </w:r>
+      <w:proofErr w:type="spellStart"/>
+      <w:r>
+        <w:t>chọn</w:t>
+      </w:r>
+      <w:proofErr w:type="spellEnd"/>
+      <w:r>
+        <w:t xml:space="preserve"> </w:t>
+      </w:r>
+      <w:proofErr w:type="spellStart"/>
+      <w:r>
+        <w:t>hạnh</w:t>
+      </w:r>
+      <w:proofErr w:type="spellEnd"/>
+      <w:r>
+        <w:t xml:space="preserve"> </w:t>
+      </w:r>
+      <w:proofErr w:type="spellStart"/>
+      <w:r>
+        <w:t>phúc</w:t>
+      </w:r>
+      <w:proofErr w:type="spellEnd"/>
       <w:r>
         <w:t>”</w:t>
       </w:r>
@@ -1637,11 +5287,23 @@
           <w:szCs w:val="20"/>
           <w:shd w:val="clear" w:color="auto" w:fill="FFFFFF"/>
         </w:rPr>
-        <w:t xml:space="preserve">Taketoshi Ozawa </w:t>
+        <w:t xml:space="preserve">Taketoshi </w:t>
+      </w:r>
+      <w:proofErr w:type="gramStart"/>
+      <w:r>
+        <w:rPr>
+          <w:rFonts w:ascii="Arial" w:hAnsi="Arial" w:cs="Arial"/>
+          <w:color w:val="2F2F2F"/>
+          <w:sz w:val="20"/>
+          <w:szCs w:val="20"/>
+          <w:shd w:val="clear" w:color="auto" w:fill="FFFFFF"/>
+        </w:rPr>
+        <w:t xml:space="preserve">Ozawa </w:t>
       </w:r>
       <w:r>
         <w:t>:</w:t>
       </w:r>
+      <w:proofErr w:type="gramEnd"/>
     </w:p>
     <w:p>
       <w:pPr>
@@ -1672,32 +5334,376 @@
       </w:r>
     </w:p>
     <w:p>
-      <w:r>
+      <w:pPr>
         <w:rPr>
           <w:rStyle w:val="Hyperlink"/>
           <w:color w:val="auto"/>
           <w:u w:val="none"/>
         </w:rPr>
-        <w:t xml:space="preserve">Gỏi măng cụt – </w:t>
-      </w:r>
+      </w:pPr>
+      <w:proofErr w:type="spellStart"/>
       <w:r>
         <w:rPr>
           <w:rStyle w:val="Hyperlink"/>
           <w:color w:val="auto"/>
           <w:u w:val="none"/>
         </w:rPr>
-        <w:t xml:space="preserve">ở </w:t>
-      </w:r>
-      <w:bookmarkStart w:id="0" w:name="_GoBack"/>
-      <w:bookmarkEnd w:id="0"/>
+        <w:t>Gỏi</w:t>
+      </w:r>
+      <w:proofErr w:type="spellEnd"/>
       <w:r>
         <w:rPr>
           <w:rStyle w:val="Hyperlink"/>
           <w:color w:val="auto"/>
           <w:u w:val="none"/>
         </w:rPr>
-        <w:t>Bình Dương</w:t>
-      </w:r>
+        <w:t xml:space="preserve"> </w:t>
+      </w:r>
+      <w:proofErr w:type="spellStart"/>
+      <w:r>
+        <w:rPr>
+          <w:rStyle w:val="Hyperlink"/>
+          <w:color w:val="auto"/>
+          <w:u w:val="none"/>
+        </w:rPr>
+        <w:t>măng</w:t>
+      </w:r>
+      <w:proofErr w:type="spellEnd"/>
+      <w:r>
+        <w:rPr>
+          <w:rStyle w:val="Hyperlink"/>
+          <w:color w:val="auto"/>
+          <w:u w:val="none"/>
+        </w:rPr>
+        <w:t xml:space="preserve"> </w:t>
+      </w:r>
+      <w:proofErr w:type="spellStart"/>
+      <w:r>
+        <w:rPr>
+          <w:rStyle w:val="Hyperlink"/>
+          <w:color w:val="auto"/>
+          <w:u w:val="none"/>
+        </w:rPr>
+        <w:t>cụt</w:t>
+      </w:r>
+      <w:proofErr w:type="spellEnd"/>
+      <w:r>
+        <w:rPr>
+          <w:rStyle w:val="Hyperlink"/>
+          <w:color w:val="auto"/>
+          <w:u w:val="none"/>
+        </w:rPr>
+        <w:t xml:space="preserve"> – </w:t>
+      </w:r>
+      <w:r>
+        <w:rPr>
+          <w:rStyle w:val="Hyperlink"/>
+          <w:color w:val="auto"/>
+          <w:u w:val="none"/>
+        </w:rPr>
+        <w:t xml:space="preserve">ở </w:t>
+      </w:r>
+      <w:proofErr w:type="spellStart"/>
+      <w:r>
+        <w:rPr>
+          <w:rStyle w:val="Hyperlink"/>
+          <w:color w:val="auto"/>
+          <w:u w:val="none"/>
+        </w:rPr>
+        <w:t>Bình</w:t>
+      </w:r>
+      <w:proofErr w:type="spellEnd"/>
+      <w:r>
+        <w:rPr>
+          <w:rStyle w:val="Hyperlink"/>
+          <w:color w:val="auto"/>
+          <w:u w:val="none"/>
+        </w:rPr>
+        <w:t xml:space="preserve"> </w:t>
+      </w:r>
+      <w:proofErr w:type="spellStart"/>
+      <w:r>
+        <w:rPr>
+          <w:rStyle w:val="Hyperlink"/>
+          <w:color w:val="auto"/>
+          <w:u w:val="none"/>
+        </w:rPr>
+        <w:t>Dương</w:t>
+      </w:r>
+      <w:proofErr w:type="spellEnd"/>
+    </w:p>
+    <w:p>
+      <w:pPr>
+        <w:rPr>
+          <w:rStyle w:val="Hyperlink"/>
+          <w:color w:val="auto"/>
+          <w:u w:val="none"/>
+        </w:rPr>
+      </w:pPr>
+      <w:r>
+        <w:rPr>
+          <w:rStyle w:val="Hyperlink"/>
+          <w:color w:val="auto"/>
+          <w:u w:val="none"/>
+        </w:rPr>
+        <w:t xml:space="preserve">------------------------------------------------ </w:t>
+      </w:r>
+    </w:p>
+    <w:p>
+      <w:pPr>
+        <w:rPr>
+          <w:rFonts w:ascii="Arial" w:hAnsi="Arial" w:cs="Arial"/>
+          <w:b/>
+          <w:bCs/>
+          <w:color w:val="C10100"/>
+          <w:sz w:val="24"/>
+          <w:szCs w:val="30"/>
+        </w:rPr>
+      </w:pPr>
+      <w:proofErr w:type="spellStart"/>
+      <w:r>
+        <w:rPr>
+          <w:rFonts w:ascii="Arial" w:hAnsi="Arial" w:cs="Arial"/>
+          <w:b/>
+          <w:bCs/>
+          <w:color w:val="C10100"/>
+          <w:sz w:val="24"/>
+          <w:szCs w:val="30"/>
+        </w:rPr>
+        <w:t>công</w:t>
+      </w:r>
+      <w:proofErr w:type="spellEnd"/>
+      <w:r>
+        <w:rPr>
+          <w:rFonts w:ascii="Arial" w:hAnsi="Arial" w:cs="Arial"/>
+          <w:b/>
+          <w:bCs/>
+          <w:color w:val="C10100"/>
+          <w:sz w:val="24"/>
+          <w:szCs w:val="30"/>
+        </w:rPr>
+        <w:t xml:space="preserve"> </w:t>
+      </w:r>
+      <w:proofErr w:type="spellStart"/>
+      <w:r>
+        <w:rPr>
+          <w:rFonts w:ascii="Arial" w:hAnsi="Arial" w:cs="Arial"/>
+          <w:b/>
+          <w:bCs/>
+          <w:color w:val="C10100"/>
+          <w:sz w:val="24"/>
+          <w:szCs w:val="30"/>
+        </w:rPr>
+        <w:t>nghệ</w:t>
+      </w:r>
+      <w:proofErr w:type="spellEnd"/>
+      <w:r>
+        <w:rPr>
+          <w:rFonts w:ascii="Arial" w:hAnsi="Arial" w:cs="Arial"/>
+          <w:b/>
+          <w:bCs/>
+          <w:color w:val="C10100"/>
+          <w:sz w:val="24"/>
+          <w:szCs w:val="30"/>
+        </w:rPr>
+        <w:t xml:space="preserve"> Mesh Wi-Fi</w:t>
+      </w:r>
+      <w:r>
+        <w:rPr>
+          <w:rFonts w:ascii="Arial" w:hAnsi="Arial" w:cs="Arial"/>
+          <w:b/>
+          <w:bCs/>
+          <w:color w:val="C10100"/>
+          <w:sz w:val="24"/>
+          <w:szCs w:val="30"/>
+        </w:rPr>
+        <w:t xml:space="preserve"> – </w:t>
+      </w:r>
+      <w:proofErr w:type="spellStart"/>
+      <w:r>
+        <w:rPr>
+          <w:rFonts w:ascii="Arial" w:hAnsi="Arial" w:cs="Arial"/>
+          <w:b/>
+          <w:bCs/>
+          <w:color w:val="C10100"/>
+          <w:sz w:val="24"/>
+          <w:szCs w:val="30"/>
+        </w:rPr>
+        <w:t>tối</w:t>
+      </w:r>
+      <w:proofErr w:type="spellEnd"/>
+      <w:r>
+        <w:rPr>
+          <w:rFonts w:ascii="Arial" w:hAnsi="Arial" w:cs="Arial"/>
+          <w:b/>
+          <w:bCs/>
+          <w:color w:val="C10100"/>
+          <w:sz w:val="24"/>
+          <w:szCs w:val="30"/>
+        </w:rPr>
+        <w:t xml:space="preserve"> </w:t>
+      </w:r>
+      <w:proofErr w:type="spellStart"/>
+      <w:r>
+        <w:rPr>
+          <w:rFonts w:ascii="Arial" w:hAnsi="Arial" w:cs="Arial"/>
+          <w:b/>
+          <w:bCs/>
+          <w:color w:val="C10100"/>
+          <w:sz w:val="24"/>
+          <w:szCs w:val="30"/>
+        </w:rPr>
+        <w:t>tân</w:t>
+      </w:r>
+      <w:proofErr w:type="spellEnd"/>
+    </w:p>
+    <w:p>
+      <w:pPr>
+        <w:rPr>
+          <w:rFonts w:ascii="Arial" w:hAnsi="Arial" w:cs="Arial"/>
+          <w:b/>
+          <w:bCs/>
+          <w:color w:val="000000" w:themeColor="text1"/>
+          <w:sz w:val="24"/>
+          <w:szCs w:val="30"/>
+        </w:rPr>
+      </w:pPr>
+      <w:proofErr w:type="spellStart"/>
+      <w:r>
+        <w:rPr>
+          <w:rFonts w:ascii="Arial" w:hAnsi="Arial" w:cs="Arial"/>
+          <w:b/>
+          <w:bCs/>
+          <w:color w:val="000000" w:themeColor="text1"/>
+          <w:sz w:val="24"/>
+          <w:szCs w:val="30"/>
+        </w:rPr>
+        <w:t>thiết</w:t>
+      </w:r>
+      <w:proofErr w:type="spellEnd"/>
+      <w:r>
+        <w:rPr>
+          <w:rFonts w:ascii="Arial" w:hAnsi="Arial" w:cs="Arial"/>
+          <w:b/>
+          <w:bCs/>
+          <w:color w:val="000000" w:themeColor="text1"/>
+          <w:sz w:val="24"/>
+          <w:szCs w:val="30"/>
+        </w:rPr>
+        <w:t xml:space="preserve"> bị </w:t>
+      </w:r>
+      <w:proofErr w:type="spellStart"/>
+      <w:r>
+        <w:rPr>
+          <w:rFonts w:ascii="Arial" w:hAnsi="Arial" w:cs="Arial"/>
+          <w:b/>
+          <w:bCs/>
+          <w:color w:val="000000" w:themeColor="text1"/>
+          <w:sz w:val="24"/>
+          <w:szCs w:val="30"/>
+        </w:rPr>
+        <w:t>phát</w:t>
+      </w:r>
+      <w:proofErr w:type="spellEnd"/>
+      <w:r>
+        <w:rPr>
+          <w:rFonts w:ascii="Arial" w:hAnsi="Arial" w:cs="Arial"/>
+          <w:b/>
+          <w:bCs/>
+          <w:color w:val="000000" w:themeColor="text1"/>
+          <w:sz w:val="24"/>
+          <w:szCs w:val="30"/>
+        </w:rPr>
+        <w:t xml:space="preserve"> </w:t>
+      </w:r>
+      <w:proofErr w:type="spellStart"/>
+      <w:proofErr w:type="gramStart"/>
+      <w:r>
+        <w:rPr>
+          <w:rFonts w:ascii="Arial" w:hAnsi="Arial" w:cs="Arial"/>
+          <w:b/>
+          <w:bCs/>
+          <w:color w:val="000000" w:themeColor="text1"/>
+          <w:sz w:val="24"/>
+          <w:szCs w:val="30"/>
+        </w:rPr>
+        <w:t>Wifi</w:t>
+      </w:r>
+      <w:proofErr w:type="spellEnd"/>
+      <w:r>
+        <w:rPr>
+          <w:rFonts w:ascii="Arial" w:hAnsi="Arial" w:cs="Arial"/>
+          <w:b/>
+          <w:bCs/>
+          <w:color w:val="000000" w:themeColor="text1"/>
+          <w:sz w:val="24"/>
+          <w:szCs w:val="30"/>
+        </w:rPr>
+        <w:t xml:space="preserve"> :</w:t>
+      </w:r>
+      <w:proofErr w:type="gramEnd"/>
+      <w:r>
+        <w:rPr>
+          <w:rFonts w:ascii="Arial" w:hAnsi="Arial" w:cs="Arial"/>
+          <w:b/>
+          <w:bCs/>
+          <w:color w:val="000000" w:themeColor="text1"/>
+          <w:sz w:val="24"/>
+          <w:szCs w:val="30"/>
+        </w:rPr>
+        <w:t xml:space="preserve"> </w:t>
+      </w:r>
+      <w:r>
+        <w:rPr>
+          <w:rFonts w:ascii="Arial" w:hAnsi="Arial" w:cs="Arial"/>
+          <w:b/>
+          <w:bCs/>
+          <w:color w:val="000000" w:themeColor="text1"/>
+          <w:sz w:val="24"/>
+          <w:szCs w:val="30"/>
+        </w:rPr>
+        <w:t xml:space="preserve">Linksys </w:t>
+      </w:r>
+      <w:proofErr w:type="spellStart"/>
+      <w:r>
+        <w:rPr>
+          <w:rFonts w:ascii="Arial" w:hAnsi="Arial" w:cs="Arial"/>
+          <w:b/>
+          <w:bCs/>
+          <w:color w:val="000000" w:themeColor="text1"/>
+          <w:sz w:val="24"/>
+          <w:szCs w:val="30"/>
+        </w:rPr>
+        <w:t>Velop</w:t>
+      </w:r>
+      <w:proofErr w:type="spellEnd"/>
+    </w:p>
+    <w:p>
+      <w:pPr>
+        <w:rPr>
+          <w:color w:val="000000" w:themeColor="text1"/>
+          <w:sz w:val="21"/>
+        </w:rPr>
+      </w:pPr>
+      <w:hyperlink r:id="rId40" w:history="1">
+        <w:r>
+          <w:rPr>
+            <w:rStyle w:val="Hyperlink"/>
+            <w:sz w:val="21"/>
+          </w:rPr>
+          <w:t>http://www.pcworld.com.vn/articles/preview/2018/09/1256592/linksys-velop-xoa-tan-diem-mu-mang-wi-fi-voi-cong-nghe-mesh-wi-fi/?utm_source=ar-related&amp;utm_medium=referral&amp;utm_campaign=relatednews</w:t>
+        </w:r>
+      </w:hyperlink>
+    </w:p>
+    <w:p>
+      <w:pPr>
+        <w:rPr>
+          <w:color w:val="000000" w:themeColor="text1"/>
+          <w:sz w:val="21"/>
+        </w:rPr>
+      </w:pPr>
+      <w:bookmarkStart w:id="0" w:name="_GoBack"/>
+      <w:bookmarkEnd w:id="0"/>
     </w:p>
     <w:p/>
     <w:p/>

</xml_diff>